<commit_message>
se agrega evidencia Actividad de aprendizaje GA6-220501096-AA1 GA6-220501096-AA2 SQL
</commit_message>
<xml_diff>
--- a/Ejecucion/GUIA-6/Guia_aprendizaje_6.docx
+++ b/Ejecucion/GUIA-6/Guia_aprendizaje_6.docx
@@ -5152,91 +5152,131 @@
           <w:tab w:val="left" w:pos="481"/>
         </w:tabs>
         <w:ind w:left="481" w:hanging="359"/>
-      </w:pPr>
-      <w:r>
+        <w:rPr>
+          <w:highlight w:val="green"/>
+        </w:rPr>
+      </w:pPr>
+      <w:r>
+        <w:rPr>
+          <w:highlight w:val="green"/>
+        </w:rPr>
         <w:t>Evidencia</w:t>
       </w:r>
       <w:r>
         <w:rPr>
           <w:spacing w:val="-10"/>
-        </w:rPr>
-        <w:t xml:space="preserve"> </w:t>
-      </w:r>
-      <w:r>
+          <w:highlight w:val="green"/>
+        </w:rPr>
+        <w:t xml:space="preserve"> </w:t>
+      </w:r>
+      <w:r>
+        <w:rPr>
+          <w:highlight w:val="green"/>
+        </w:rPr>
         <w:t>de</w:t>
       </w:r>
       <w:r>
         <w:rPr>
           <w:spacing w:val="-10"/>
-        </w:rPr>
-        <w:t xml:space="preserve"> </w:t>
-      </w:r>
-      <w:r>
+          <w:highlight w:val="green"/>
+        </w:rPr>
+        <w:t xml:space="preserve"> </w:t>
+      </w:r>
+      <w:r>
+        <w:rPr>
+          <w:highlight w:val="green"/>
+        </w:rPr>
         <w:t>desempeño:</w:t>
       </w:r>
       <w:r>
         <w:rPr>
           <w:spacing w:val="-9"/>
-        </w:rPr>
-        <w:t xml:space="preserve"> </w:t>
-      </w:r>
-      <w:r>
+          <w:highlight w:val="green"/>
+        </w:rPr>
+        <w:t xml:space="preserve"> </w:t>
+      </w:r>
+      <w:r>
+        <w:rPr>
+          <w:highlight w:val="green"/>
+        </w:rPr>
         <w:t>GA6-220501096-AA1-EV02</w:t>
       </w:r>
       <w:r>
         <w:rPr>
           <w:spacing w:val="-10"/>
-        </w:rPr>
-        <w:t xml:space="preserve"> </w:t>
-      </w:r>
-      <w:r>
+          <w:highlight w:val="green"/>
+        </w:rPr>
+        <w:t xml:space="preserve"> </w:t>
+      </w:r>
+      <w:r>
+        <w:rPr>
+          <w:highlight w:val="green"/>
+        </w:rPr>
         <w:t>crea</w:t>
       </w:r>
       <w:r>
         <w:rPr>
           <w:spacing w:val="-8"/>
-        </w:rPr>
-        <w:t xml:space="preserve"> </w:t>
-      </w:r>
-      <w:r>
+          <w:highlight w:val="green"/>
+        </w:rPr>
+        <w:t xml:space="preserve"> </w:t>
+      </w:r>
+      <w:r>
+        <w:rPr>
+          <w:highlight w:val="green"/>
+        </w:rPr>
         <w:t>modelo</w:t>
       </w:r>
       <w:r>
         <w:rPr>
           <w:spacing w:val="-9"/>
-        </w:rPr>
-        <w:t xml:space="preserve"> </w:t>
-      </w:r>
-      <w:r>
+          <w:highlight w:val="green"/>
+        </w:rPr>
+        <w:t xml:space="preserve"> </w:t>
+      </w:r>
+      <w:r>
+        <w:rPr>
+          <w:highlight w:val="green"/>
+        </w:rPr>
         <w:t>entidad</w:t>
       </w:r>
       <w:r>
         <w:rPr>
           <w:spacing w:val="-7"/>
-        </w:rPr>
-        <w:t xml:space="preserve"> </w:t>
-      </w:r>
-      <w:r>
+          <w:highlight w:val="green"/>
+        </w:rPr>
+        <w:t xml:space="preserve"> </w:t>
+      </w:r>
+      <w:r>
+        <w:rPr>
+          <w:highlight w:val="green"/>
+        </w:rPr>
         <w:t>relación</w:t>
       </w:r>
       <w:r>
         <w:rPr>
           <w:spacing w:val="-9"/>
-        </w:rPr>
-        <w:t xml:space="preserve"> </w:t>
-      </w:r>
-      <w:r>
+          <w:highlight w:val="green"/>
+        </w:rPr>
+        <w:t xml:space="preserve"> </w:t>
+      </w:r>
+      <w:r>
+        <w:rPr>
+          <w:highlight w:val="green"/>
+        </w:rPr>
         <w:t>de</w:t>
       </w:r>
       <w:r>
         <w:rPr>
           <w:spacing w:val="-10"/>
+          <w:highlight w:val="green"/>
         </w:rPr>
         <w:t xml:space="preserve"> </w:t>
       </w:r>
       <w:r>
         <w:rPr>
           <w:spacing w:val="-4"/>
+          <w:highlight w:val="green"/>
         </w:rPr>
         <w:t>caso</w:t>
       </w:r>
@@ -24088,98 +24128,144 @@
         </w:tabs>
         <w:spacing w:line="256" w:lineRule="auto"/>
         <w:ind w:right="688" w:hanging="360"/>
-      </w:pPr>
-      <w:r>
+        <w:rPr>
+          <w:highlight w:val="green"/>
+        </w:rPr>
+      </w:pPr>
+      <w:r>
+        <w:rPr>
+          <w:highlight w:val="green"/>
+        </w:rPr>
         <w:t>Evidencia</w:t>
       </w:r>
       <w:r>
         <w:rPr>
           <w:spacing w:val="40"/>
-        </w:rPr>
-        <w:t xml:space="preserve"> </w:t>
-      </w:r>
-      <w:r>
+          <w:highlight w:val="green"/>
+        </w:rPr>
+        <w:t xml:space="preserve"> </w:t>
+      </w:r>
+      <w:r>
+        <w:rPr>
+          <w:highlight w:val="green"/>
+        </w:rPr>
         <w:t>de</w:t>
       </w:r>
       <w:r>
         <w:rPr>
           <w:spacing w:val="40"/>
-        </w:rPr>
-        <w:t xml:space="preserve"> </w:t>
-      </w:r>
-      <w:r>
+          <w:highlight w:val="green"/>
+        </w:rPr>
+        <w:t xml:space="preserve"> </w:t>
+      </w:r>
+      <w:r>
+        <w:rPr>
+          <w:highlight w:val="green"/>
+        </w:rPr>
         <w:t>desempeño:</w:t>
       </w:r>
       <w:r>
         <w:rPr>
           <w:spacing w:val="40"/>
-        </w:rPr>
-        <w:t xml:space="preserve"> </w:t>
-      </w:r>
-      <w:r>
+          <w:highlight w:val="green"/>
+        </w:rPr>
+        <w:t xml:space="preserve"> </w:t>
+      </w:r>
+      <w:r>
+        <w:rPr>
+          <w:highlight w:val="green"/>
+        </w:rPr>
         <w:t>GA6-230101507-AA1-EV01</w:t>
       </w:r>
       <w:r>
         <w:rPr>
           <w:spacing w:val="40"/>
-        </w:rPr>
-        <w:t xml:space="preserve"> </w:t>
-      </w:r>
-      <w:r>
+          <w:highlight w:val="green"/>
+        </w:rPr>
+        <w:t xml:space="preserve"> </w:t>
+      </w:r>
+      <w:r>
+        <w:rPr>
+          <w:highlight w:val="green"/>
+        </w:rPr>
         <w:t>-</w:t>
       </w:r>
       <w:r>
         <w:rPr>
           <w:spacing w:val="40"/>
-        </w:rPr>
-        <w:t xml:space="preserve"> </w:t>
-      </w:r>
-      <w:r>
+          <w:highlight w:val="green"/>
+        </w:rPr>
+        <w:t xml:space="preserve"> </w:t>
+      </w:r>
+      <w:r>
+        <w:rPr>
+          <w:highlight w:val="green"/>
+        </w:rPr>
         <w:t>Foro</w:t>
       </w:r>
       <w:r>
         <w:rPr>
           <w:spacing w:val="40"/>
-        </w:rPr>
-        <w:t xml:space="preserve"> </w:t>
-      </w:r>
-      <w:r>
+          <w:highlight w:val="green"/>
+        </w:rPr>
+        <w:t xml:space="preserve"> </w:t>
+      </w:r>
+      <w:r>
+        <w:rPr>
+          <w:highlight w:val="green"/>
+        </w:rPr>
         <w:t>temático</w:t>
       </w:r>
       <w:r>
         <w:rPr>
           <w:spacing w:val="40"/>
-        </w:rPr>
-        <w:t xml:space="preserve"> </w:t>
-      </w:r>
-      <w:r>
+          <w:highlight w:val="green"/>
+        </w:rPr>
+        <w:t xml:space="preserve"> </w:t>
+      </w:r>
+      <w:r>
+        <w:rPr>
+          <w:highlight w:val="green"/>
+        </w:rPr>
         <w:t>denominado</w:t>
       </w:r>
       <w:r>
         <w:rPr>
           <w:spacing w:val="40"/>
-        </w:rPr>
-        <w:t xml:space="preserve"> </w:t>
-      </w:r>
-      <w:r>
+          <w:highlight w:val="green"/>
+        </w:rPr>
+        <w:t xml:space="preserve"> </w:t>
+      </w:r>
+      <w:r>
+        <w:rPr>
+          <w:highlight w:val="green"/>
+        </w:rPr>
         <w:t>Establecer</w:t>
       </w:r>
       <w:r>
         <w:rPr>
           <w:spacing w:val="40"/>
-        </w:rPr>
-        <w:t xml:space="preserve"> </w:t>
-      </w:r>
-      <w:r>
+          <w:highlight w:val="green"/>
+        </w:rPr>
+        <w:t xml:space="preserve"> </w:t>
+      </w:r>
+      <w:r>
+        <w:rPr>
+          <w:highlight w:val="green"/>
+        </w:rPr>
         <w:t>las</w:t>
       </w:r>
       <w:r>
         <w:rPr>
           <w:spacing w:val="40"/>
-        </w:rPr>
-        <w:t xml:space="preserve"> </w:t>
-      </w:r>
-      <w:r>
+          <w:highlight w:val="green"/>
+        </w:rPr>
+        <w:t xml:space="preserve"> </w:t>
+      </w:r>
+      <w:r>
+        <w:rPr>
+          <w:highlight w:val="green"/>
+        </w:rPr>
         <w:t>técnicas de coordinación motriz</w:t>
       </w:r>
     </w:p>
@@ -24336,6 +24422,7 @@
         <w:pStyle w:val="Textoindependiente"/>
         <w:spacing w:before="52"/>
       </w:pPr>
+      <w:bookmarkStart w:id="0" w:name="_Hlk164102355"/>
     </w:p>
     <w:p>
       <w:pPr>
@@ -24932,6 +25019,7 @@
         <w:t>ejemplo.</w:t>
       </w:r>
     </w:p>
+    <w:bookmarkEnd w:id="0"/>
     <w:p>
       <w:pPr>
         <w:pStyle w:val="Textoindependiente"/>
@@ -26234,120 +26322,80 @@
         </w:tabs>
         <w:spacing w:before="1"/>
         <w:ind w:hanging="359"/>
-      </w:pPr>
-      <w:r>
+        <w:rPr>
+          <w:highlight w:val="yellow"/>
+        </w:rPr>
+      </w:pPr>
+      <w:r>
+        <w:rPr>
+          <w:highlight w:val="yellow"/>
+        </w:rPr>
         <w:t>Evidencia</w:t>
       </w:r>
       <w:r>
         <w:rPr>
           <w:spacing w:val="-8"/>
-        </w:rPr>
-        <w:t xml:space="preserve"> </w:t>
-      </w:r>
-      <w:r>
+          <w:highlight w:val="yellow"/>
+        </w:rPr>
+        <w:t xml:space="preserve"> </w:t>
+      </w:r>
+      <w:r>
+        <w:rPr>
+          <w:highlight w:val="yellow"/>
+        </w:rPr>
         <w:t>de</w:t>
       </w:r>
       <w:r>
         <w:rPr>
           <w:spacing w:val="-8"/>
-        </w:rPr>
-        <w:t xml:space="preserve"> </w:t>
-      </w:r>
-      <w:r>
+          <w:highlight w:val="yellow"/>
+        </w:rPr>
+        <w:t xml:space="preserve"> </w:t>
+      </w:r>
+      <w:r>
+        <w:rPr>
+          <w:highlight w:val="yellow"/>
+        </w:rPr>
         <w:t>producto:</w:t>
       </w:r>
       <w:r>
         <w:rPr>
           <w:spacing w:val="-6"/>
-        </w:rPr>
-        <w:t xml:space="preserve"> </w:t>
-      </w:r>
-      <w:r>
+          <w:highlight w:val="yellow"/>
+        </w:rPr>
+        <w:t xml:space="preserve"> </w:t>
+      </w:r>
+      <w:r>
+        <w:rPr>
+          <w:highlight w:val="yellow"/>
+        </w:rPr>
         <w:t>GA6-230101507-</w:t>
       </w:r>
       <w:r>
         <w:rPr>
           <w:spacing w:val="-7"/>
-        </w:rPr>
-        <w:t xml:space="preserve"> </w:t>
-      </w:r>
-      <w:r>
+          <w:highlight w:val="yellow"/>
+        </w:rPr>
+        <w:t xml:space="preserve"> </w:t>
+      </w:r>
+      <w:r>
+        <w:rPr>
+          <w:highlight w:val="yellow"/>
+        </w:rPr>
         <w:t>AA2-EV01</w:t>
       </w:r>
       <w:r>
         <w:rPr>
           <w:spacing w:val="-6"/>
-        </w:rPr>
-        <w:t xml:space="preserve"> </w:t>
-      </w:r>
-      <w:r>
-        <w:t>infografía</w:t>
-      </w:r>
-      <w:r>
-        <w:rPr>
-          <w:spacing w:val="-7"/>
-        </w:rPr>
-        <w:t xml:space="preserve"> </w:t>
-      </w:r>
-      <w:r>
+          <w:highlight w:val="yellow"/>
+        </w:rPr>
+        <w:t xml:space="preserve"> </w:t>
+      </w:r>
+      <w:r>
+        <w:rPr>
+          <w:highlight w:val="yellow"/>
+        </w:rPr>
         <w:t>–</w:t>
-      </w:r>
-      <w:r>
-        <w:rPr>
-          <w:spacing w:val="-6"/>
-        </w:rPr>
-        <w:t xml:space="preserve"> </w:t>
-      </w:r>
-      <w:r>
-        <w:t>Plan</w:t>
-      </w:r>
-      <w:r>
-        <w:rPr>
-          <w:spacing w:val="-7"/>
-        </w:rPr>
-        <w:t xml:space="preserve"> </w:t>
-      </w:r>
-      <w:r>
-        <w:t>de</w:t>
-      </w:r>
-      <w:r>
-        <w:rPr>
-          <w:spacing w:val="-7"/>
-        </w:rPr>
-        <w:t xml:space="preserve"> </w:t>
-      </w:r>
-      <w:r>
-        <w:t>higiene</w:t>
-      </w:r>
-      <w:r>
-        <w:rPr>
-          <w:spacing w:val="-8"/>
-        </w:rPr>
-        <w:t xml:space="preserve"> </w:t>
-      </w:r>
-      <w:r>
-        <w:t>y</w:t>
-      </w:r>
-      <w:r>
-        <w:rPr>
-          <w:spacing w:val="-7"/>
-        </w:rPr>
-        <w:t xml:space="preserve"> </w:t>
-      </w:r>
-      <w:r>
-        <w:t>gasto</w:t>
-      </w:r>
-      <w:r>
-        <w:rPr>
-          <w:spacing w:val="-7"/>
-        </w:rPr>
-        <w:t xml:space="preserve"> </w:t>
-      </w:r>
-      <w:r>
-        <w:rPr>
-          <w:spacing w:val="-2"/>
-        </w:rPr>
-        <w:t>calórico.</w:t>
       </w:r>
     </w:p>
     <w:p>
@@ -29795,112 +29843,163 @@
         </w:tabs>
         <w:spacing w:line="256" w:lineRule="auto"/>
         <w:ind w:left="481" w:right="688" w:hanging="360"/>
-      </w:pPr>
-      <w:r>
+        <w:rPr>
+          <w:highlight w:val="red"/>
+        </w:rPr>
+      </w:pPr>
+      <w:r>
+        <w:rPr>
+          <w:highlight w:val="red"/>
+        </w:rPr>
         <w:t>Evidencia</w:t>
       </w:r>
       <w:r>
         <w:rPr>
           <w:spacing w:val="-8"/>
-        </w:rPr>
-        <w:t xml:space="preserve"> </w:t>
-      </w:r>
-      <w:r>
+          <w:highlight w:val="red"/>
+        </w:rPr>
+        <w:t xml:space="preserve"> </w:t>
+      </w:r>
+      <w:r>
+        <w:rPr>
+          <w:highlight w:val="red"/>
+        </w:rPr>
         <w:t>de</w:t>
       </w:r>
       <w:r>
         <w:rPr>
           <w:spacing w:val="-5"/>
-        </w:rPr>
-        <w:t xml:space="preserve"> </w:t>
-      </w:r>
-      <w:r>
+          <w:highlight w:val="red"/>
+        </w:rPr>
+        <w:t xml:space="preserve"> </w:t>
+      </w:r>
+      <w:r>
+        <w:rPr>
+          <w:highlight w:val="red"/>
+        </w:rPr>
         <w:t>producto:</w:t>
       </w:r>
       <w:r>
         <w:rPr>
           <w:spacing w:val="-6"/>
-        </w:rPr>
-        <w:t xml:space="preserve"> </w:t>
-      </w:r>
-      <w:r>
+          <w:highlight w:val="red"/>
+        </w:rPr>
+        <w:t xml:space="preserve"> </w:t>
+      </w:r>
+      <w:r>
+        <w:rPr>
+          <w:highlight w:val="red"/>
+        </w:rPr>
         <w:t>GA6-230101507-AA3-EV02</w:t>
       </w:r>
       <w:r>
         <w:rPr>
           <w:spacing w:val="-5"/>
-        </w:rPr>
-        <w:t xml:space="preserve"> </w:t>
-      </w:r>
-      <w:r>
+          <w:highlight w:val="red"/>
+        </w:rPr>
+        <w:t xml:space="preserve"> </w:t>
+      </w:r>
+      <w:r>
+        <w:rPr>
+          <w:highlight w:val="red"/>
+        </w:rPr>
         <w:t>-</w:t>
       </w:r>
       <w:r>
         <w:rPr>
           <w:spacing w:val="-6"/>
-        </w:rPr>
-        <w:t xml:space="preserve"> </w:t>
-      </w:r>
-      <w:r>
+          <w:highlight w:val="red"/>
+        </w:rPr>
+        <w:t xml:space="preserve"> </w:t>
+      </w:r>
+      <w:r>
+        <w:rPr>
+          <w:highlight w:val="red"/>
+        </w:rPr>
         <w:t>Ficha</w:t>
       </w:r>
       <w:r>
         <w:rPr>
           <w:spacing w:val="-8"/>
-        </w:rPr>
-        <w:t xml:space="preserve"> </w:t>
-      </w:r>
-      <w:r>
+          <w:highlight w:val="red"/>
+        </w:rPr>
+        <w:t xml:space="preserve"> </w:t>
+      </w:r>
+      <w:r>
+        <w:rPr>
+          <w:highlight w:val="red"/>
+        </w:rPr>
         <w:t>antropométrica</w:t>
       </w:r>
       <w:r>
         <w:rPr>
           <w:spacing w:val="-8"/>
-        </w:rPr>
-        <w:t xml:space="preserve"> </w:t>
-      </w:r>
-      <w:r>
+          <w:highlight w:val="red"/>
+        </w:rPr>
+        <w:t xml:space="preserve"> </w:t>
+      </w:r>
+      <w:r>
+        <w:rPr>
+          <w:highlight w:val="red"/>
+        </w:rPr>
         <w:t>de</w:t>
       </w:r>
       <w:r>
         <w:rPr>
           <w:spacing w:val="-5"/>
-        </w:rPr>
-        <w:t xml:space="preserve"> </w:t>
-      </w:r>
-      <w:r>
+          <w:highlight w:val="red"/>
+        </w:rPr>
+        <w:t xml:space="preserve"> </w:t>
+      </w:r>
+      <w:r>
+        <w:rPr>
+          <w:highlight w:val="red"/>
+        </w:rPr>
         <w:t>valoración</w:t>
       </w:r>
       <w:r>
         <w:rPr>
           <w:spacing w:val="-7"/>
-        </w:rPr>
-        <w:t xml:space="preserve"> </w:t>
-      </w:r>
-      <w:r>
+          <w:highlight w:val="red"/>
+        </w:rPr>
+        <w:t xml:space="preserve"> </w:t>
+      </w:r>
+      <w:r>
+        <w:rPr>
+          <w:highlight w:val="red"/>
+        </w:rPr>
         <w:t>de</w:t>
       </w:r>
       <w:r>
         <w:rPr>
           <w:spacing w:val="-5"/>
-        </w:rPr>
-        <w:t xml:space="preserve"> </w:t>
-      </w:r>
-      <w:r>
+          <w:highlight w:val="red"/>
+        </w:rPr>
+        <w:t xml:space="preserve"> </w:t>
+      </w:r>
+      <w:r>
+        <w:rPr>
+          <w:highlight w:val="red"/>
+        </w:rPr>
         <w:t>la</w:t>
       </w:r>
       <w:r>
         <w:rPr>
           <w:spacing w:val="-8"/>
-        </w:rPr>
-        <w:t xml:space="preserve"> </w:t>
-      </w:r>
-      <w:r>
+          <w:highlight w:val="red"/>
+        </w:rPr>
+        <w:t xml:space="preserve"> </w:t>
+      </w:r>
+      <w:r>
+        <w:rPr>
+          <w:highlight w:val="red"/>
+        </w:rPr>
         <w:t xml:space="preserve">condición </w:t>
       </w:r>
       <w:r>
         <w:rPr>
           <w:spacing w:val="-2"/>
+          <w:highlight w:val="red"/>
         </w:rPr>
         <w:t>física</w:t>
       </w:r>
@@ -33141,125 +33240,183 @@
         </w:tabs>
         <w:spacing w:line="256" w:lineRule="auto"/>
         <w:ind w:left="483" w:right="686" w:hanging="360"/>
-      </w:pPr>
-      <w:r>
+        <w:rPr>
+          <w:highlight w:val="yellow"/>
+        </w:rPr>
+      </w:pPr>
+      <w:r>
+        <w:rPr>
+          <w:highlight w:val="yellow"/>
+        </w:rPr>
         <w:t>Evidencia</w:t>
       </w:r>
       <w:r>
         <w:rPr>
           <w:spacing w:val="-4"/>
-        </w:rPr>
-        <w:t xml:space="preserve"> </w:t>
-      </w:r>
-      <w:r>
+          <w:highlight w:val="yellow"/>
+        </w:rPr>
+        <w:t xml:space="preserve"> </w:t>
+      </w:r>
+      <w:r>
+        <w:rPr>
+          <w:highlight w:val="yellow"/>
+        </w:rPr>
         <w:t>de</w:t>
       </w:r>
       <w:r>
         <w:rPr>
           <w:spacing w:val="-4"/>
-        </w:rPr>
-        <w:t xml:space="preserve"> </w:t>
-      </w:r>
-      <w:r>
+          <w:highlight w:val="yellow"/>
+        </w:rPr>
+        <w:t xml:space="preserve"> </w:t>
+      </w:r>
+      <w:r>
+        <w:rPr>
+          <w:highlight w:val="yellow"/>
+        </w:rPr>
         <w:t>producto:</w:t>
       </w:r>
       <w:r>
         <w:rPr>
           <w:spacing w:val="-5"/>
-        </w:rPr>
-        <w:t xml:space="preserve"> </w:t>
-      </w:r>
-      <w:r>
+          <w:highlight w:val="yellow"/>
+        </w:rPr>
+        <w:t xml:space="preserve"> </w:t>
+      </w:r>
+      <w:r>
+        <w:rPr>
+          <w:highlight w:val="yellow"/>
+        </w:rPr>
         <w:t>GA6-230101507-AA4-EV01</w:t>
       </w:r>
       <w:r>
         <w:rPr>
           <w:spacing w:val="-2"/>
-        </w:rPr>
-        <w:t xml:space="preserve"> </w:t>
-      </w:r>
-      <w:r>
+          <w:highlight w:val="yellow"/>
+        </w:rPr>
+        <w:t xml:space="preserve"> </w:t>
+      </w:r>
+      <w:r>
+        <w:rPr>
+          <w:highlight w:val="yellow"/>
+        </w:rPr>
         <w:t>folleto</w:t>
       </w:r>
       <w:r>
         <w:rPr>
           <w:spacing w:val="-6"/>
-        </w:rPr>
-        <w:t xml:space="preserve"> </w:t>
-      </w:r>
-      <w:r>
+          <w:highlight w:val="yellow"/>
+        </w:rPr>
+        <w:t xml:space="preserve"> </w:t>
+      </w:r>
+      <w:r>
+        <w:rPr>
+          <w:highlight w:val="yellow"/>
+        </w:rPr>
         <w:t>de</w:t>
       </w:r>
       <w:r>
         <w:rPr>
           <w:spacing w:val="-4"/>
-        </w:rPr>
-        <w:t xml:space="preserve"> </w:t>
-      </w:r>
-      <w:r>
+          <w:highlight w:val="yellow"/>
+        </w:rPr>
+        <w:t xml:space="preserve"> </w:t>
+      </w:r>
+      <w:r>
+        <w:rPr>
+          <w:highlight w:val="yellow"/>
+        </w:rPr>
         <w:t>lesiones</w:t>
       </w:r>
       <w:r>
         <w:rPr>
           <w:spacing w:val="-4"/>
-        </w:rPr>
-        <w:t xml:space="preserve"> </w:t>
-      </w:r>
-      <w:r>
+          <w:highlight w:val="yellow"/>
+        </w:rPr>
+        <w:t xml:space="preserve"> </w:t>
+      </w:r>
+      <w:r>
+        <w:rPr>
+          <w:highlight w:val="yellow"/>
+        </w:rPr>
         <w:t>más</w:t>
       </w:r>
       <w:r>
         <w:rPr>
           <w:spacing w:val="-4"/>
-        </w:rPr>
-        <w:t xml:space="preserve"> </w:t>
-      </w:r>
-      <w:r>
+          <w:highlight w:val="yellow"/>
+        </w:rPr>
+        <w:t xml:space="preserve"> </w:t>
+      </w:r>
+      <w:r>
+        <w:rPr>
+          <w:highlight w:val="yellow"/>
+        </w:rPr>
         <w:t>comunes</w:t>
       </w:r>
       <w:r>
         <w:rPr>
           <w:spacing w:val="-7"/>
-        </w:rPr>
-        <w:t xml:space="preserve"> </w:t>
-      </w:r>
-      <w:r>
+          <w:highlight w:val="yellow"/>
+        </w:rPr>
+        <w:t xml:space="preserve"> </w:t>
+      </w:r>
+      <w:r>
+        <w:rPr>
+          <w:highlight w:val="yellow"/>
+        </w:rPr>
         <w:t>en</w:t>
       </w:r>
       <w:r>
         <w:rPr>
           <w:spacing w:val="-3"/>
-        </w:rPr>
-        <w:t xml:space="preserve"> </w:t>
-      </w:r>
-      <w:r>
+          <w:highlight w:val="yellow"/>
+        </w:rPr>
+        <w:t xml:space="preserve"> </w:t>
+      </w:r>
+      <w:r>
+        <w:rPr>
+          <w:highlight w:val="yellow"/>
+        </w:rPr>
         <w:t>el</w:t>
       </w:r>
       <w:r>
         <w:rPr>
           <w:spacing w:val="-6"/>
-        </w:rPr>
-        <w:t xml:space="preserve"> </w:t>
-      </w:r>
-      <w:r>
+          <w:highlight w:val="yellow"/>
+        </w:rPr>
+        <w:t xml:space="preserve"> </w:t>
+      </w:r>
+      <w:r>
+        <w:rPr>
+          <w:highlight w:val="yellow"/>
+        </w:rPr>
         <w:t>trabajo</w:t>
       </w:r>
       <w:r>
         <w:rPr>
           <w:spacing w:val="-3"/>
-        </w:rPr>
-        <w:t xml:space="preserve"> </w:t>
-      </w:r>
-      <w:r>
+          <w:highlight w:val="yellow"/>
+        </w:rPr>
+        <w:t xml:space="preserve"> </w:t>
+      </w:r>
+      <w:r>
+        <w:rPr>
+          <w:highlight w:val="yellow"/>
+        </w:rPr>
         <w:t>o</w:t>
       </w:r>
       <w:r>
         <w:rPr>
           <w:spacing w:val="-6"/>
-        </w:rPr>
-        <w:t xml:space="preserve"> </w:t>
-      </w:r>
-      <w:r>
+          <w:highlight w:val="yellow"/>
+        </w:rPr>
+        <w:t xml:space="preserve"> </w:t>
+      </w:r>
+      <w:r>
+        <w:rPr>
+          <w:highlight w:val="yellow"/>
+        </w:rPr>
         <w:t>vida cotidiana, y la importancia de las pausas activas</w:t>
       </w:r>
     </w:p>
@@ -36311,64 +36468,92 @@
           <w:tab w:val="left" w:pos="562"/>
         </w:tabs>
         <w:ind w:hanging="439"/>
-      </w:pPr>
-      <w:r>
+        <w:rPr>
+          <w:highlight w:val="yellow"/>
+        </w:rPr>
+      </w:pPr>
+      <w:r>
+        <w:rPr>
+          <w:highlight w:val="yellow"/>
+        </w:rPr>
         <w:t>Evidencia</w:t>
       </w:r>
       <w:r>
         <w:rPr>
           <w:spacing w:val="-12"/>
-        </w:rPr>
-        <w:t xml:space="preserve"> </w:t>
-      </w:r>
-      <w:r>
+          <w:highlight w:val="yellow"/>
+        </w:rPr>
+        <w:t xml:space="preserve"> </w:t>
+      </w:r>
+      <w:r>
+        <w:rPr>
+          <w:highlight w:val="yellow"/>
+        </w:rPr>
         <w:t>de</w:t>
       </w:r>
       <w:r>
         <w:rPr>
           <w:spacing w:val="-12"/>
-        </w:rPr>
-        <w:t xml:space="preserve"> </w:t>
-      </w:r>
-      <w:r>
+          <w:highlight w:val="yellow"/>
+        </w:rPr>
+        <w:t xml:space="preserve"> </w:t>
+      </w:r>
+      <w:r>
+        <w:rPr>
+          <w:highlight w:val="yellow"/>
+        </w:rPr>
         <w:t>conocimiento:</w:t>
       </w:r>
       <w:r>
         <w:rPr>
           <w:spacing w:val="-12"/>
-        </w:rPr>
-        <w:t xml:space="preserve"> </w:t>
-      </w:r>
-      <w:r>
+          <w:highlight w:val="yellow"/>
+        </w:rPr>
+        <w:t xml:space="preserve"> </w:t>
+      </w:r>
+      <w:r>
+        <w:rPr>
+          <w:highlight w:val="yellow"/>
+        </w:rPr>
         <w:t>GA6-240202501-AA1-EV01</w:t>
       </w:r>
       <w:r>
         <w:rPr>
           <w:spacing w:val="-12"/>
-        </w:rPr>
-        <w:t xml:space="preserve"> </w:t>
-      </w:r>
-      <w:r>
+          <w:highlight w:val="yellow"/>
+        </w:rPr>
+        <w:t xml:space="preserve"> </w:t>
+      </w:r>
+      <w:r>
+        <w:rPr>
+          <w:highlight w:val="yellow"/>
+        </w:rPr>
         <w:t>-</w:t>
       </w:r>
       <w:r>
         <w:rPr>
           <w:spacing w:val="-9"/>
-        </w:rPr>
-        <w:t xml:space="preserve"> </w:t>
-      </w:r>
-      <w:r>
+          <w:highlight w:val="yellow"/>
+        </w:rPr>
+        <w:t xml:space="preserve"> </w:t>
+      </w:r>
+      <w:r>
+        <w:rPr>
+          <w:highlight w:val="yellow"/>
+        </w:rPr>
         <w:t>Documento</w:t>
       </w:r>
       <w:r>
         <w:rPr>
           <w:spacing w:val="-12"/>
+          <w:highlight w:val="yellow"/>
         </w:rPr>
         <w:t xml:space="preserve"> </w:t>
       </w:r>
       <w:r>
         <w:rPr>
           <w:spacing w:val="-2"/>
+          <w:highlight w:val="yellow"/>
         </w:rPr>
         <w:t>escrito</w:t>
       </w:r>
@@ -38865,46 +39050,66 @@
         </w:tabs>
         <w:spacing w:before="1"/>
         <w:ind w:left="800" w:hanging="232"/>
-      </w:pPr>
-      <w:r>
+        <w:rPr>
+          <w:highlight w:val="yellow"/>
+        </w:rPr>
+      </w:pPr>
+      <w:r>
+        <w:rPr>
+          <w:highlight w:val="yellow"/>
+        </w:rPr>
         <w:t>Evidencia</w:t>
       </w:r>
       <w:r>
         <w:rPr>
           <w:spacing w:val="-13"/>
-        </w:rPr>
-        <w:t xml:space="preserve"> </w:t>
-      </w:r>
-      <w:r>
+          <w:highlight w:val="yellow"/>
+        </w:rPr>
+        <w:t xml:space="preserve"> </w:t>
+      </w:r>
+      <w:r>
+        <w:rPr>
+          <w:highlight w:val="yellow"/>
+        </w:rPr>
         <w:t>de</w:t>
       </w:r>
       <w:r>
         <w:rPr>
           <w:spacing w:val="-13"/>
-        </w:rPr>
-        <w:t xml:space="preserve"> </w:t>
-      </w:r>
-      <w:r>
+          <w:highlight w:val="yellow"/>
+        </w:rPr>
+        <w:t xml:space="preserve"> </w:t>
+      </w:r>
+      <w:r>
+        <w:rPr>
+          <w:highlight w:val="yellow"/>
+        </w:rPr>
         <w:t>producto:</w:t>
       </w:r>
       <w:r>
         <w:rPr>
           <w:spacing w:val="-5"/>
-        </w:rPr>
-        <w:t xml:space="preserve"> </w:t>
-      </w:r>
-      <w:r>
+          <w:highlight w:val="yellow"/>
+        </w:rPr>
+        <w:t xml:space="preserve"> </w:t>
+      </w:r>
+      <w:r>
+        <w:rPr>
+          <w:highlight w:val="yellow"/>
+        </w:rPr>
         <w:t>GA6-240202501-AA1-EV02</w:t>
       </w:r>
       <w:r>
         <w:rPr>
           <w:spacing w:val="-13"/>
+          <w:highlight w:val="yellow"/>
         </w:rPr>
         <w:t xml:space="preserve"> </w:t>
       </w:r>
       <w:r>
         <w:rPr>
           <w:spacing w:val="-2"/>
+          <w:highlight w:val="yellow"/>
         </w:rPr>
         <w:t>Video</w:t>
       </w:r>
@@ -42081,46 +42286,66 @@
           <w:tab w:val="left" w:pos="800"/>
         </w:tabs>
         <w:ind w:left="800" w:hanging="232"/>
-      </w:pPr>
-      <w:r>
+        <w:rPr>
+          <w:highlight w:val="yellow"/>
+        </w:rPr>
+      </w:pPr>
+      <w:r>
+        <w:rPr>
+          <w:highlight w:val="yellow"/>
+        </w:rPr>
         <w:t>Evidencia</w:t>
       </w:r>
       <w:r>
         <w:rPr>
           <w:spacing w:val="-13"/>
-        </w:rPr>
-        <w:t xml:space="preserve"> </w:t>
-      </w:r>
-      <w:r>
+          <w:highlight w:val="yellow"/>
+        </w:rPr>
+        <w:t xml:space="preserve"> </w:t>
+      </w:r>
+      <w:r>
+        <w:rPr>
+          <w:highlight w:val="yellow"/>
+        </w:rPr>
         <w:t>de</w:t>
       </w:r>
       <w:r>
         <w:rPr>
           <w:spacing w:val="-13"/>
-        </w:rPr>
-        <w:t xml:space="preserve"> </w:t>
-      </w:r>
-      <w:r>
+          <w:highlight w:val="yellow"/>
+        </w:rPr>
+        <w:t xml:space="preserve"> </w:t>
+      </w:r>
+      <w:r>
+        <w:rPr>
+          <w:highlight w:val="yellow"/>
+        </w:rPr>
         <w:t>desempeño:</w:t>
       </w:r>
       <w:r>
         <w:rPr>
           <w:spacing w:val="-11"/>
-        </w:rPr>
-        <w:t xml:space="preserve"> </w:t>
-      </w:r>
-      <w:r>
+          <w:highlight w:val="yellow"/>
+        </w:rPr>
+        <w:t xml:space="preserve"> </w:t>
+      </w:r>
+      <w:r>
+        <w:rPr>
+          <w:highlight w:val="yellow"/>
+        </w:rPr>
         <w:t>GA6-240202501-AA1-EV03</w:t>
       </w:r>
       <w:r>
         <w:rPr>
           <w:spacing w:val="-13"/>
+          <w:highlight w:val="yellow"/>
         </w:rPr>
         <w:t xml:space="preserve"> </w:t>
       </w:r>
       <w:r>
         <w:rPr>
           <w:spacing w:val="-4"/>
+          <w:highlight w:val="yellow"/>
         </w:rPr>
         <w:t>Foro</w:t>
       </w:r>

</xml_diff>

<commit_message>
Fundamentos en la implementación de componentes front-end, HTML, CSS, JS GA6-220501096-AA4-EV01
</commit_message>
<xml_diff>
--- a/Ejecucion/GUIA-6/Guia_aprendizaje_6.docx
+++ b/Ejecucion/GUIA-6/Guia_aprendizaje_6.docx
@@ -8380,13 +8380,15 @@
           <w:rFonts w:ascii="Arial" w:hAnsi="Arial"/>
           <w:b/>
           <w:sz w:val="20"/>
-        </w:rPr>
-      </w:pPr>
-      <w:r>
-        <w:rPr>
-          <w:rFonts w:ascii="Arial" w:hAnsi="Arial"/>
-          <w:b/>
-          <w:sz w:val="20"/>
+          <w:highlight w:val="green"/>
+        </w:rPr>
+      </w:pPr>
+      <w:r>
+        <w:rPr>
+          <w:rFonts w:ascii="Arial" w:hAnsi="Arial"/>
+          <w:b/>
+          <w:sz w:val="20"/>
+          <w:highlight w:val="green"/>
         </w:rPr>
         <w:t>Evidencia</w:t>
       </w:r>
@@ -8396,14 +8398,16 @@
           <w:b/>
           <w:spacing w:val="-9"/>
           <w:sz w:val="20"/>
-        </w:rPr>
-        <w:t xml:space="preserve"> </w:t>
-      </w:r>
-      <w:r>
-        <w:rPr>
-          <w:rFonts w:ascii="Arial" w:hAnsi="Arial"/>
-          <w:b/>
-          <w:sz w:val="20"/>
+          <w:highlight w:val="green"/>
+        </w:rPr>
+        <w:t xml:space="preserve"> </w:t>
+      </w:r>
+      <w:r>
+        <w:rPr>
+          <w:rFonts w:ascii="Arial" w:hAnsi="Arial"/>
+          <w:b/>
+          <w:sz w:val="20"/>
+          <w:highlight w:val="green"/>
         </w:rPr>
         <w:t>de</w:t>
       </w:r>
@@ -8413,14 +8417,16 @@
           <w:b/>
           <w:spacing w:val="-9"/>
           <w:sz w:val="20"/>
-        </w:rPr>
-        <w:t xml:space="preserve"> </w:t>
-      </w:r>
-      <w:r>
-        <w:rPr>
-          <w:rFonts w:ascii="Arial" w:hAnsi="Arial"/>
-          <w:b/>
-          <w:sz w:val="20"/>
+          <w:highlight w:val="green"/>
+        </w:rPr>
+        <w:t xml:space="preserve"> </w:t>
+      </w:r>
+      <w:r>
+        <w:rPr>
+          <w:rFonts w:ascii="Arial" w:hAnsi="Arial"/>
+          <w:b/>
+          <w:sz w:val="20"/>
+          <w:highlight w:val="green"/>
         </w:rPr>
         <w:t>producto:</w:t>
       </w:r>
@@ -8430,14 +8436,16 @@
           <w:b/>
           <w:spacing w:val="-8"/>
           <w:sz w:val="20"/>
-        </w:rPr>
-        <w:t xml:space="preserve"> </w:t>
-      </w:r>
-      <w:r>
-        <w:rPr>
-          <w:rFonts w:ascii="Arial" w:hAnsi="Arial"/>
-          <w:b/>
-          <w:sz w:val="20"/>
+          <w:highlight w:val="green"/>
+        </w:rPr>
+        <w:t xml:space="preserve"> </w:t>
+      </w:r>
+      <w:r>
+        <w:rPr>
+          <w:rFonts w:ascii="Arial" w:hAnsi="Arial"/>
+          <w:b/>
+          <w:sz w:val="20"/>
+          <w:highlight w:val="green"/>
         </w:rPr>
         <w:t>GA6-220501096-AA1-EV04</w:t>
       </w:r>
@@ -8447,14 +8455,16 @@
           <w:b/>
           <w:spacing w:val="-8"/>
           <w:sz w:val="20"/>
-        </w:rPr>
-        <w:t xml:space="preserve"> </w:t>
-      </w:r>
-      <w:r>
-        <w:rPr>
-          <w:rFonts w:ascii="Arial" w:hAnsi="Arial"/>
-          <w:b/>
-          <w:sz w:val="20"/>
+          <w:highlight w:val="green"/>
+        </w:rPr>
+        <w:t xml:space="preserve"> </w:t>
+      </w:r>
+      <w:r>
+        <w:rPr>
+          <w:rFonts w:ascii="Arial" w:hAnsi="Arial"/>
+          <w:b/>
+          <w:sz w:val="20"/>
+          <w:highlight w:val="green"/>
         </w:rPr>
         <w:t>-</w:t>
       </w:r>
@@ -8464,14 +8474,16 @@
           <w:b/>
           <w:spacing w:val="-8"/>
           <w:sz w:val="20"/>
-        </w:rPr>
-        <w:t xml:space="preserve"> </w:t>
-      </w:r>
-      <w:r>
-        <w:rPr>
-          <w:rFonts w:ascii="Arial" w:hAnsi="Arial"/>
-          <w:b/>
-          <w:sz w:val="20"/>
+          <w:highlight w:val="green"/>
+        </w:rPr>
+        <w:t xml:space="preserve"> </w:t>
+      </w:r>
+      <w:r>
+        <w:rPr>
+          <w:rFonts w:ascii="Arial" w:hAnsi="Arial"/>
+          <w:b/>
+          <w:sz w:val="20"/>
+          <w:highlight w:val="green"/>
         </w:rPr>
         <w:t>Elaboración</w:t>
       </w:r>
@@ -8481,14 +8493,16 @@
           <w:b/>
           <w:spacing w:val="-8"/>
           <w:sz w:val="20"/>
-        </w:rPr>
-        <w:t xml:space="preserve"> </w:t>
-      </w:r>
-      <w:r>
-        <w:rPr>
-          <w:rFonts w:ascii="Arial" w:hAnsi="Arial"/>
-          <w:b/>
-          <w:sz w:val="20"/>
+          <w:highlight w:val="green"/>
+        </w:rPr>
+        <w:t xml:space="preserve"> </w:t>
+      </w:r>
+      <w:r>
+        <w:rPr>
+          <w:rFonts w:ascii="Arial" w:hAnsi="Arial"/>
+          <w:b/>
+          <w:sz w:val="20"/>
+          <w:highlight w:val="green"/>
         </w:rPr>
         <w:t>de</w:t>
       </w:r>
@@ -8498,14 +8512,16 @@
           <w:b/>
           <w:spacing w:val="-7"/>
           <w:sz w:val="20"/>
-        </w:rPr>
-        <w:t xml:space="preserve"> </w:t>
-      </w:r>
-      <w:r>
-        <w:rPr>
-          <w:rFonts w:ascii="Arial" w:hAnsi="Arial"/>
-          <w:b/>
-          <w:sz w:val="20"/>
+          <w:highlight w:val="green"/>
+        </w:rPr>
+        <w:t xml:space="preserve"> </w:t>
+      </w:r>
+      <w:r>
+        <w:rPr>
+          <w:rFonts w:ascii="Arial" w:hAnsi="Arial"/>
+          <w:b/>
+          <w:sz w:val="20"/>
+          <w:highlight w:val="green"/>
         </w:rPr>
         <w:t>las</w:t>
       </w:r>
@@ -8515,14 +8531,16 @@
           <w:b/>
           <w:spacing w:val="-7"/>
           <w:sz w:val="20"/>
-        </w:rPr>
-        <w:t xml:space="preserve"> </w:t>
-      </w:r>
-      <w:r>
-        <w:rPr>
-          <w:rFonts w:ascii="Arial" w:hAnsi="Arial"/>
-          <w:b/>
-          <w:sz w:val="20"/>
+          <w:highlight w:val="green"/>
+        </w:rPr>
+        <w:t xml:space="preserve"> </w:t>
+      </w:r>
+      <w:r>
+        <w:rPr>
+          <w:rFonts w:ascii="Arial" w:hAnsi="Arial"/>
+          <w:b/>
+          <w:sz w:val="20"/>
+          <w:highlight w:val="green"/>
         </w:rPr>
         <w:t>bases</w:t>
       </w:r>
@@ -8532,14 +8550,16 @@
           <w:b/>
           <w:spacing w:val="-9"/>
           <w:sz w:val="20"/>
-        </w:rPr>
-        <w:t xml:space="preserve"> </w:t>
-      </w:r>
-      <w:r>
-        <w:rPr>
-          <w:rFonts w:ascii="Arial" w:hAnsi="Arial"/>
-          <w:b/>
-          <w:sz w:val="20"/>
+          <w:highlight w:val="green"/>
+        </w:rPr>
+        <w:t xml:space="preserve"> </w:t>
+      </w:r>
+      <w:r>
+        <w:rPr>
+          <w:rFonts w:ascii="Arial" w:hAnsi="Arial"/>
+          <w:b/>
+          <w:sz w:val="20"/>
+          <w:highlight w:val="green"/>
         </w:rPr>
         <w:t>de</w:t>
       </w:r>
@@ -8549,6 +8569,7 @@
           <w:b/>
           <w:spacing w:val="-9"/>
           <w:sz w:val="20"/>
+          <w:highlight w:val="green"/>
         </w:rPr>
         <w:t xml:space="preserve"> </w:t>
       </w:r>
@@ -8558,6 +8579,7 @@
           <w:b/>
           <w:spacing w:val="-2"/>
           <w:sz w:val="20"/>
+          <w:highlight w:val="green"/>
         </w:rPr>
         <w:t>datos</w:t>
       </w:r>
@@ -10687,98 +10709,144 @@
         </w:tabs>
         <w:spacing w:before="206" w:line="256" w:lineRule="auto"/>
         <w:ind w:right="685" w:hanging="360"/>
-      </w:pPr>
-      <w:r>
+        <w:rPr>
+          <w:highlight w:val="green"/>
+        </w:rPr>
+      </w:pPr>
+      <w:r>
+        <w:rPr>
+          <w:highlight w:val="green"/>
+        </w:rPr>
         <w:t>Evidencia</w:t>
       </w:r>
       <w:r>
         <w:rPr>
           <w:spacing w:val="40"/>
-        </w:rPr>
-        <w:t xml:space="preserve"> </w:t>
-      </w:r>
-      <w:r>
+          <w:highlight w:val="green"/>
+        </w:rPr>
+        <w:t xml:space="preserve"> </w:t>
+      </w:r>
+      <w:r>
+        <w:rPr>
+          <w:highlight w:val="green"/>
+        </w:rPr>
         <w:t>de</w:t>
       </w:r>
       <w:r>
         <w:rPr>
           <w:spacing w:val="40"/>
-        </w:rPr>
-        <w:t xml:space="preserve"> </w:t>
-      </w:r>
-      <w:r>
+          <w:highlight w:val="green"/>
+        </w:rPr>
+        <w:t xml:space="preserve"> </w:t>
+      </w:r>
+      <w:r>
+        <w:rPr>
+          <w:highlight w:val="green"/>
+        </w:rPr>
         <w:t>desempeño:</w:t>
       </w:r>
       <w:r>
         <w:rPr>
           <w:spacing w:val="40"/>
-        </w:rPr>
-        <w:t xml:space="preserve"> </w:t>
-      </w:r>
-      <w:r>
+          <w:highlight w:val="green"/>
+        </w:rPr>
+        <w:t xml:space="preserve"> </w:t>
+      </w:r>
+      <w:r>
+        <w:rPr>
+          <w:highlight w:val="green"/>
+        </w:rPr>
         <w:t>GA6-220501096-AA2-EV01</w:t>
       </w:r>
       <w:r>
         <w:rPr>
           <w:spacing w:val="40"/>
-        </w:rPr>
-        <w:t xml:space="preserve"> </w:t>
-      </w:r>
-      <w:r>
+          <w:highlight w:val="green"/>
+        </w:rPr>
+        <w:t xml:space="preserve"> </w:t>
+      </w:r>
+      <w:r>
+        <w:rPr>
+          <w:highlight w:val="green"/>
+        </w:rPr>
         <w:t>destrezas</w:t>
       </w:r>
       <w:r>
         <w:rPr>
           <w:spacing w:val="40"/>
-        </w:rPr>
-        <w:t xml:space="preserve"> </w:t>
-      </w:r>
-      <w:r>
+          <w:highlight w:val="green"/>
+        </w:rPr>
+        <w:t xml:space="preserve"> </w:t>
+      </w:r>
+      <w:r>
+        <w:rPr>
+          <w:highlight w:val="green"/>
+        </w:rPr>
         <w:t>y</w:t>
       </w:r>
       <w:r>
         <w:rPr>
           <w:spacing w:val="40"/>
-        </w:rPr>
-        <w:t xml:space="preserve"> </w:t>
-      </w:r>
-      <w:r>
+          <w:highlight w:val="green"/>
+        </w:rPr>
+        <w:t xml:space="preserve"> </w:t>
+      </w:r>
+      <w:r>
+        <w:rPr>
+          <w:highlight w:val="green"/>
+        </w:rPr>
         <w:t>conocimientos</w:t>
       </w:r>
       <w:r>
         <w:rPr>
           <w:spacing w:val="40"/>
-        </w:rPr>
-        <w:t xml:space="preserve"> </w:t>
-      </w:r>
-      <w:r>
+          <w:highlight w:val="green"/>
+        </w:rPr>
+        <w:t xml:space="preserve"> </w:t>
+      </w:r>
+      <w:r>
+        <w:rPr>
+          <w:highlight w:val="green"/>
+        </w:rPr>
         <w:t>en</w:t>
       </w:r>
       <w:r>
         <w:rPr>
           <w:spacing w:val="40"/>
-        </w:rPr>
-        <w:t xml:space="preserve"> </w:t>
-      </w:r>
-      <w:r>
+          <w:highlight w:val="green"/>
+        </w:rPr>
+        <w:t xml:space="preserve"> </w:t>
+      </w:r>
+      <w:r>
+        <w:rPr>
+          <w:highlight w:val="green"/>
+        </w:rPr>
         <w:t>el</w:t>
       </w:r>
       <w:r>
         <w:rPr>
           <w:spacing w:val="40"/>
-        </w:rPr>
-        <w:t xml:space="preserve"> </w:t>
-      </w:r>
-      <w:r>
+          <w:highlight w:val="green"/>
+        </w:rPr>
+        <w:t xml:space="preserve"> </w:t>
+      </w:r>
+      <w:r>
+        <w:rPr>
+          <w:highlight w:val="green"/>
+        </w:rPr>
         <w:t>manejo</w:t>
       </w:r>
       <w:r>
         <w:rPr>
           <w:spacing w:val="40"/>
-        </w:rPr>
-        <w:t xml:space="preserve"> </w:t>
-      </w:r>
-      <w:r>
+          <w:highlight w:val="green"/>
+        </w:rPr>
+        <w:t xml:space="preserve"> </w:t>
+      </w:r>
+      <w:r>
+        <w:rPr>
+          <w:highlight w:val="green"/>
+        </w:rPr>
         <w:t>de sentencias DDL y DML de SQL</w:t>
       </w:r>
     </w:p>
@@ -12843,94 +12911,137 @@
         </w:tabs>
         <w:spacing w:line="256" w:lineRule="auto"/>
         <w:ind w:left="482" w:right="687" w:hanging="360"/>
-      </w:pPr>
-      <w:r>
+        <w:rPr>
+          <w:highlight w:val="green"/>
+        </w:rPr>
+      </w:pPr>
+      <w:r>
+        <w:rPr>
+          <w:highlight w:val="green"/>
+        </w:rPr>
         <w:t>Evidencia</w:t>
       </w:r>
       <w:r>
         <w:rPr>
           <w:spacing w:val="-3"/>
-        </w:rPr>
-        <w:t xml:space="preserve"> </w:t>
-      </w:r>
-      <w:r>
+          <w:highlight w:val="green"/>
+        </w:rPr>
+        <w:t xml:space="preserve"> </w:t>
+      </w:r>
+      <w:r>
+        <w:rPr>
+          <w:highlight w:val="green"/>
+        </w:rPr>
         <w:t>de</w:t>
       </w:r>
       <w:r>
         <w:rPr>
           <w:spacing w:val="-3"/>
-        </w:rPr>
-        <w:t xml:space="preserve"> </w:t>
-      </w:r>
-      <w:r>
+          <w:highlight w:val="green"/>
+        </w:rPr>
+        <w:t xml:space="preserve"> </w:t>
+      </w:r>
+      <w:r>
+        <w:rPr>
+          <w:highlight w:val="green"/>
+        </w:rPr>
         <w:t>desempeño:</w:t>
       </w:r>
       <w:r>
         <w:rPr>
           <w:spacing w:val="-2"/>
-        </w:rPr>
-        <w:t xml:space="preserve"> </w:t>
-      </w:r>
-      <w:r>
+          <w:highlight w:val="green"/>
+        </w:rPr>
+        <w:t xml:space="preserve"> </w:t>
+      </w:r>
+      <w:r>
+        <w:rPr>
+          <w:highlight w:val="green"/>
+        </w:rPr>
         <w:t>GA6-220501096-AA2-EV02</w:t>
       </w:r>
       <w:r>
         <w:rPr>
           <w:spacing w:val="-3"/>
-        </w:rPr>
-        <w:t xml:space="preserve"> </w:t>
-      </w:r>
-      <w:r>
+          <w:highlight w:val="green"/>
+        </w:rPr>
+        <w:t xml:space="preserve"> </w:t>
+      </w:r>
+      <w:r>
+        <w:rPr>
+          <w:highlight w:val="green"/>
+        </w:rPr>
         <w:t>creación</w:t>
       </w:r>
       <w:r>
         <w:rPr>
           <w:spacing w:val="-2"/>
-        </w:rPr>
-        <w:t xml:space="preserve"> </w:t>
-      </w:r>
-      <w:r>
+          <w:highlight w:val="green"/>
+        </w:rPr>
+        <w:t xml:space="preserve"> </w:t>
+      </w:r>
+      <w:r>
+        <w:rPr>
+          <w:highlight w:val="green"/>
+        </w:rPr>
         <w:t>de</w:t>
       </w:r>
       <w:r>
         <w:rPr>
           <w:spacing w:val="-3"/>
-        </w:rPr>
-        <w:t xml:space="preserve"> </w:t>
-      </w:r>
-      <w:r>
+          <w:highlight w:val="green"/>
+        </w:rPr>
+        <w:t xml:space="preserve"> </w:t>
+      </w:r>
+      <w:r>
+        <w:rPr>
+          <w:highlight w:val="green"/>
+        </w:rPr>
         <w:t>la estructura</w:t>
       </w:r>
       <w:r>
         <w:rPr>
           <w:spacing w:val="-3"/>
-        </w:rPr>
-        <w:t xml:space="preserve"> </w:t>
-      </w:r>
-      <w:r>
+          <w:highlight w:val="green"/>
+        </w:rPr>
+        <w:t xml:space="preserve"> </w:t>
+      </w:r>
+      <w:r>
+        <w:rPr>
+          <w:highlight w:val="green"/>
+        </w:rPr>
         <w:t>de</w:t>
       </w:r>
       <w:r>
         <w:rPr>
           <w:spacing w:val="-3"/>
-        </w:rPr>
-        <w:t xml:space="preserve"> </w:t>
-      </w:r>
-      <w:r>
+          <w:highlight w:val="green"/>
+        </w:rPr>
+        <w:t xml:space="preserve"> </w:t>
+      </w:r>
+      <w:r>
+        <w:rPr>
+          <w:highlight w:val="green"/>
+        </w:rPr>
         <w:t>la BD</w:t>
       </w:r>
       <w:r>
         <w:rPr>
           <w:spacing w:val="-2"/>
-        </w:rPr>
-        <w:t xml:space="preserve"> </w:t>
-      </w:r>
-      <w:r>
+          <w:highlight w:val="green"/>
+        </w:rPr>
+        <w:t xml:space="preserve"> </w:t>
+      </w:r>
+      <w:r>
+        <w:rPr>
+          <w:highlight w:val="green"/>
+        </w:rPr>
         <w:t xml:space="preserve">y aplicación de </w:t>
       </w:r>
       <w:r>
         <w:rPr>
           <w:spacing w:val="-2"/>
+          <w:highlight w:val="green"/>
         </w:rPr>
         <w:t>restricciones</w:t>
       </w:r>
@@ -14428,13 +14539,15 @@
           <w:rFonts w:ascii="Arial" w:hAnsi="Arial"/>
           <w:b/>
           <w:sz w:val="20"/>
-        </w:rPr>
-      </w:pPr>
-      <w:r>
-        <w:rPr>
-          <w:rFonts w:ascii="Arial" w:hAnsi="Arial"/>
-          <w:b/>
-          <w:sz w:val="20"/>
+          <w:highlight w:val="green"/>
+        </w:rPr>
+      </w:pPr>
+      <w:r>
+        <w:rPr>
+          <w:rFonts w:ascii="Arial" w:hAnsi="Arial"/>
+          <w:b/>
+          <w:sz w:val="20"/>
+          <w:highlight w:val="green"/>
         </w:rPr>
         <w:t>Evidencia</w:t>
       </w:r>
@@ -14444,14 +14557,16 @@
           <w:b/>
           <w:spacing w:val="-10"/>
           <w:sz w:val="20"/>
-        </w:rPr>
-        <w:t xml:space="preserve"> </w:t>
-      </w:r>
-      <w:r>
-        <w:rPr>
-          <w:rFonts w:ascii="Arial" w:hAnsi="Arial"/>
-          <w:b/>
-          <w:sz w:val="20"/>
+          <w:highlight w:val="green"/>
+        </w:rPr>
+        <w:t xml:space="preserve"> </w:t>
+      </w:r>
+      <w:r>
+        <w:rPr>
+          <w:rFonts w:ascii="Arial" w:hAnsi="Arial"/>
+          <w:b/>
+          <w:sz w:val="20"/>
+          <w:highlight w:val="green"/>
         </w:rPr>
         <w:t>de</w:t>
       </w:r>
@@ -14461,14 +14576,16 @@
           <w:b/>
           <w:spacing w:val="-9"/>
           <w:sz w:val="20"/>
-        </w:rPr>
-        <w:t xml:space="preserve"> </w:t>
-      </w:r>
-      <w:r>
-        <w:rPr>
-          <w:rFonts w:ascii="Arial" w:hAnsi="Arial"/>
-          <w:b/>
-          <w:sz w:val="20"/>
+          <w:highlight w:val="green"/>
+        </w:rPr>
+        <w:t xml:space="preserve"> </w:t>
+      </w:r>
+      <w:r>
+        <w:rPr>
+          <w:rFonts w:ascii="Arial" w:hAnsi="Arial"/>
+          <w:b/>
+          <w:sz w:val="20"/>
+          <w:highlight w:val="green"/>
         </w:rPr>
         <w:t>producto:</w:t>
       </w:r>
@@ -14478,14 +14595,16 @@
           <w:b/>
           <w:spacing w:val="-8"/>
           <w:sz w:val="20"/>
-        </w:rPr>
-        <w:t xml:space="preserve"> </w:t>
-      </w:r>
-      <w:r>
-        <w:rPr>
-          <w:rFonts w:ascii="Arial" w:hAnsi="Arial"/>
-          <w:b/>
-          <w:sz w:val="20"/>
+          <w:highlight w:val="green"/>
+        </w:rPr>
+        <w:t xml:space="preserve"> </w:t>
+      </w:r>
+      <w:r>
+        <w:rPr>
+          <w:rFonts w:ascii="Arial" w:hAnsi="Arial"/>
+          <w:b/>
+          <w:sz w:val="20"/>
+          <w:highlight w:val="green"/>
         </w:rPr>
         <w:t>GA6-220501096-AA2-EV03</w:t>
       </w:r>
@@ -14495,14 +14614,16 @@
           <w:b/>
           <w:spacing w:val="-7"/>
           <w:sz w:val="20"/>
-        </w:rPr>
-        <w:t xml:space="preserve"> </w:t>
-      </w:r>
-      <w:r>
-        <w:rPr>
-          <w:rFonts w:ascii="Arial" w:hAnsi="Arial"/>
-          <w:b/>
-          <w:sz w:val="20"/>
+          <w:highlight w:val="green"/>
+        </w:rPr>
+        <w:t xml:space="preserve"> </w:t>
+      </w:r>
+      <w:r>
+        <w:rPr>
+          <w:rFonts w:ascii="Arial" w:hAnsi="Arial"/>
+          <w:b/>
+          <w:sz w:val="20"/>
+          <w:highlight w:val="green"/>
         </w:rPr>
         <w:t>Script</w:t>
       </w:r>
@@ -14512,14 +14633,16 @@
           <w:b/>
           <w:spacing w:val="-8"/>
           <w:sz w:val="20"/>
-        </w:rPr>
-        <w:t xml:space="preserve"> </w:t>
-      </w:r>
-      <w:r>
-        <w:rPr>
-          <w:rFonts w:ascii="Arial" w:hAnsi="Arial"/>
-          <w:b/>
-          <w:sz w:val="20"/>
+          <w:highlight w:val="green"/>
+        </w:rPr>
+        <w:t xml:space="preserve"> </w:t>
+      </w:r>
+      <w:r>
+        <w:rPr>
+          <w:rFonts w:ascii="Arial" w:hAnsi="Arial"/>
+          <w:b/>
+          <w:sz w:val="20"/>
+          <w:highlight w:val="green"/>
         </w:rPr>
         <w:t>bases</w:t>
       </w:r>
@@ -14529,14 +14652,16 @@
           <w:b/>
           <w:spacing w:val="-10"/>
           <w:sz w:val="20"/>
-        </w:rPr>
-        <w:t xml:space="preserve"> </w:t>
-      </w:r>
-      <w:r>
-        <w:rPr>
-          <w:rFonts w:ascii="Arial" w:hAnsi="Arial"/>
-          <w:b/>
-          <w:sz w:val="20"/>
+          <w:highlight w:val="green"/>
+        </w:rPr>
+        <w:t xml:space="preserve"> </w:t>
+      </w:r>
+      <w:r>
+        <w:rPr>
+          <w:rFonts w:ascii="Arial" w:hAnsi="Arial"/>
+          <w:b/>
+          <w:sz w:val="20"/>
+          <w:highlight w:val="green"/>
         </w:rPr>
         <w:t>de</w:t>
       </w:r>
@@ -14546,14 +14671,16 @@
           <w:b/>
           <w:spacing w:val="-9"/>
           <w:sz w:val="20"/>
-        </w:rPr>
-        <w:t xml:space="preserve"> </w:t>
-      </w:r>
-      <w:r>
-        <w:rPr>
-          <w:rFonts w:ascii="Arial" w:hAnsi="Arial"/>
-          <w:b/>
-          <w:sz w:val="20"/>
+          <w:highlight w:val="green"/>
+        </w:rPr>
+        <w:t xml:space="preserve"> </w:t>
+      </w:r>
+      <w:r>
+        <w:rPr>
+          <w:rFonts w:ascii="Arial" w:hAnsi="Arial"/>
+          <w:b/>
+          <w:sz w:val="20"/>
+          <w:highlight w:val="green"/>
         </w:rPr>
         <w:t>datos</w:t>
       </w:r>
@@ -14563,14 +14690,16 @@
           <w:b/>
           <w:spacing w:val="-7"/>
           <w:sz w:val="20"/>
-        </w:rPr>
-        <w:t xml:space="preserve"> </w:t>
-      </w:r>
-      <w:r>
-        <w:rPr>
-          <w:rFonts w:ascii="Arial" w:hAnsi="Arial"/>
-          <w:b/>
-          <w:sz w:val="20"/>
+          <w:highlight w:val="green"/>
+        </w:rPr>
+        <w:t xml:space="preserve"> </w:t>
+      </w:r>
+      <w:r>
+        <w:rPr>
+          <w:rFonts w:ascii="Arial" w:hAnsi="Arial"/>
+          <w:b/>
+          <w:sz w:val="20"/>
+          <w:highlight w:val="green"/>
         </w:rPr>
         <w:t>del</w:t>
       </w:r>
@@ -14580,6 +14709,7 @@
           <w:b/>
           <w:spacing w:val="-7"/>
           <w:sz w:val="20"/>
+          <w:highlight w:val="green"/>
         </w:rPr>
         <w:t xml:space="preserve"> </w:t>
       </w:r>
@@ -14589,6 +14719,7 @@
           <w:b/>
           <w:spacing w:val="-2"/>
           <w:sz w:val="20"/>
+          <w:highlight w:val="green"/>
         </w:rPr>
         <w:t>proyecto</w:t>
       </w:r>
@@ -19804,96 +19935,140 @@
         </w:tabs>
         <w:spacing w:line="256" w:lineRule="auto"/>
         <w:ind w:right="685" w:hanging="360"/>
-      </w:pPr>
-      <w:r>
+        <w:rPr>
+          <w:highlight w:val="green"/>
+        </w:rPr>
+      </w:pPr>
+      <w:r>
+        <w:rPr>
+          <w:highlight w:val="green"/>
+        </w:rPr>
         <w:t>Evidencia</w:t>
       </w:r>
       <w:r>
         <w:rPr>
           <w:spacing w:val="80"/>
           <w:w w:val="150"/>
-        </w:rPr>
-        <w:t xml:space="preserve"> </w:t>
-      </w:r>
-      <w:r>
+          <w:highlight w:val="green"/>
+        </w:rPr>
+        <w:t xml:space="preserve"> </w:t>
+      </w:r>
+      <w:r>
+        <w:rPr>
+          <w:highlight w:val="green"/>
+        </w:rPr>
         <w:t>de</w:t>
       </w:r>
       <w:r>
         <w:rPr>
           <w:spacing w:val="80"/>
           <w:w w:val="150"/>
-        </w:rPr>
-        <w:t xml:space="preserve"> </w:t>
-      </w:r>
-      <w:r>
+          <w:highlight w:val="green"/>
+        </w:rPr>
+        <w:t xml:space="preserve"> </w:t>
+      </w:r>
+      <w:r>
+        <w:rPr>
+          <w:highlight w:val="green"/>
+        </w:rPr>
         <w:t>desempeño:</w:t>
       </w:r>
       <w:r>
         <w:rPr>
           <w:spacing w:val="80"/>
           <w:w w:val="150"/>
-        </w:rPr>
-        <w:t xml:space="preserve"> </w:t>
-      </w:r>
-      <w:r>
+          <w:highlight w:val="green"/>
+        </w:rPr>
+        <w:t xml:space="preserve"> </w:t>
+      </w:r>
+      <w:r>
+        <w:rPr>
+          <w:highlight w:val="green"/>
+        </w:rPr>
         <w:t>GA6-220501096-AA4-EV01</w:t>
       </w:r>
       <w:r>
         <w:rPr>
           <w:spacing w:val="80"/>
           <w:w w:val="150"/>
-        </w:rPr>
-        <w:t xml:space="preserve"> </w:t>
-      </w:r>
-      <w:r>
+          <w:highlight w:val="green"/>
+        </w:rPr>
+        <w:t xml:space="preserve"> </w:t>
+      </w:r>
+      <w:r>
+        <w:rPr>
+          <w:highlight w:val="green"/>
+        </w:rPr>
         <w:t>fundamentos</w:t>
       </w:r>
       <w:r>
         <w:rPr>
           <w:spacing w:val="80"/>
           <w:w w:val="150"/>
-        </w:rPr>
-        <w:t xml:space="preserve"> </w:t>
-      </w:r>
-      <w:r>
+          <w:highlight w:val="green"/>
+        </w:rPr>
+        <w:t xml:space="preserve"> </w:t>
+      </w:r>
+      <w:r>
+        <w:rPr>
+          <w:highlight w:val="green"/>
+        </w:rPr>
         <w:t>en</w:t>
       </w:r>
       <w:r>
         <w:rPr>
           <w:spacing w:val="80"/>
           <w:w w:val="150"/>
-        </w:rPr>
-        <w:t xml:space="preserve"> </w:t>
-      </w:r>
-      <w:r>
+          <w:highlight w:val="green"/>
+        </w:rPr>
+        <w:t xml:space="preserve"> </w:t>
+      </w:r>
+      <w:r>
+        <w:rPr>
+          <w:highlight w:val="green"/>
+        </w:rPr>
         <w:t>la</w:t>
       </w:r>
       <w:r>
         <w:rPr>
           <w:spacing w:val="80"/>
           <w:w w:val="150"/>
-        </w:rPr>
-        <w:t xml:space="preserve"> </w:t>
-      </w:r>
-      <w:r>
+          <w:highlight w:val="green"/>
+        </w:rPr>
+        <w:t xml:space="preserve"> </w:t>
+      </w:r>
+      <w:r>
+        <w:rPr>
+          <w:highlight w:val="green"/>
+        </w:rPr>
         <w:t>implementación</w:t>
       </w:r>
       <w:r>
         <w:rPr>
           <w:spacing w:val="80"/>
           <w:w w:val="150"/>
-        </w:rPr>
-        <w:t xml:space="preserve"> </w:t>
-      </w:r>
-      <w:r>
+          <w:highlight w:val="green"/>
+        </w:rPr>
+        <w:t xml:space="preserve"> </w:t>
+      </w:r>
+      <w:r>
+        <w:rPr>
+          <w:highlight w:val="green"/>
+        </w:rPr>
         <w:t xml:space="preserve">de componentes </w:t>
       </w:r>
       <w:proofErr w:type="spellStart"/>
       <w:r>
+        <w:rPr>
+          <w:highlight w:val="green"/>
+        </w:rPr>
         <w:t>frontend</w:t>
       </w:r>
       <w:proofErr w:type="spellEnd"/>
       <w:r>
+        <w:rPr>
+          <w:highlight w:val="green"/>
+        </w:rPr>
         <w:t>, HTML, CSS, JS.</w:t>
       </w:r>
     </w:p>
@@ -44814,11 +44989,13 @@
               <w:ind w:left="115"/>
               <w:rPr>
                 <w:sz w:val="20"/>
+                <w:highlight w:val="green"/>
               </w:rPr>
             </w:pPr>
             <w:r>
               <w:rPr>
                 <w:sz w:val="20"/>
+                <w:highlight w:val="green"/>
               </w:rPr>
               <w:t>Evidencias</w:t>
             </w:r>
@@ -44827,12 +45004,14 @@
                 <w:spacing w:val="66"/>
                 <w:w w:val="150"/>
                 <w:sz w:val="20"/>
+                <w:highlight w:val="green"/>
               </w:rPr>
               <w:t xml:space="preserve"> </w:t>
             </w:r>
             <w:r>
               <w:rPr>
                 <w:sz w:val="20"/>
+                <w:highlight w:val="green"/>
               </w:rPr>
               <w:t>de</w:t>
             </w:r>
@@ -44841,6 +45020,7 @@
                 <w:spacing w:val="66"/>
                 <w:w w:val="150"/>
                 <w:sz w:val="20"/>
+                <w:highlight w:val="green"/>
               </w:rPr>
               <w:t xml:space="preserve"> </w:t>
             </w:r>
@@ -44848,6 +45028,7 @@
               <w:rPr>
                 <w:spacing w:val="-2"/>
                 <w:sz w:val="20"/>
+                <w:highlight w:val="green"/>
               </w:rPr>
               <w:t>conocimiento:</w:t>
             </w:r>
@@ -45096,18 +45277,21 @@
               <w:ind w:left="115"/>
               <w:rPr>
                 <w:sz w:val="20"/>
+                <w:highlight w:val="green"/>
               </w:rPr>
             </w:pPr>
             <w:r>
               <w:rPr>
                 <w:spacing w:val="-2"/>
                 <w:sz w:val="20"/>
+                <w:highlight w:val="green"/>
               </w:rPr>
               <w:t>Resolución</w:t>
             </w:r>
             <w:r>
               <w:rPr>
                 <w:sz w:val="20"/>
+                <w:highlight w:val="green"/>
               </w:rPr>
               <w:tab/>
             </w:r>
@@ -45115,12 +45299,14 @@
               <w:rPr>
                 <w:spacing w:val="-5"/>
                 <w:sz w:val="20"/>
+                <w:highlight w:val="green"/>
               </w:rPr>
               <w:t>de</w:t>
             </w:r>
             <w:r>
               <w:rPr>
                 <w:sz w:val="20"/>
+                <w:highlight w:val="green"/>
               </w:rPr>
               <w:tab/>
             </w:r>
@@ -45128,6 +45314,7 @@
               <w:rPr>
                 <w:spacing w:val="-2"/>
                 <w:sz w:val="20"/>
+                <w:highlight w:val="green"/>
               </w:rPr>
               <w:t>problemas</w:t>
             </w:r>
@@ -45188,11 +45375,13 @@
               <w:ind w:left="115"/>
               <w:rPr>
                 <w:sz w:val="20"/>
+                <w:highlight w:val="green"/>
               </w:rPr>
             </w:pPr>
             <w:r>
               <w:rPr>
                 <w:sz w:val="20"/>
+                <w:highlight w:val="green"/>
               </w:rPr>
               <w:t>aplicando</w:t>
             </w:r>
@@ -45200,12 +45389,14 @@
               <w:rPr>
                 <w:spacing w:val="-10"/>
                 <w:sz w:val="20"/>
+                <w:highlight w:val="green"/>
               </w:rPr>
               <w:t xml:space="preserve"> </w:t>
             </w:r>
             <w:r>
               <w:rPr>
                 <w:sz w:val="20"/>
+                <w:highlight w:val="green"/>
               </w:rPr>
               <w:t>el</w:t>
             </w:r>
@@ -45213,12 +45404,14 @@
               <w:rPr>
                 <w:spacing w:val="-10"/>
                 <w:sz w:val="20"/>
+                <w:highlight w:val="green"/>
               </w:rPr>
               <w:t xml:space="preserve"> </w:t>
             </w:r>
             <w:r>
               <w:rPr>
                 <w:sz w:val="20"/>
+                <w:highlight w:val="green"/>
               </w:rPr>
               <w:t>modelo</w:t>
             </w:r>
@@ -45226,6 +45419,7 @@
               <w:rPr>
                 <w:spacing w:val="-9"/>
                 <w:sz w:val="20"/>
+                <w:highlight w:val="green"/>
               </w:rPr>
               <w:t xml:space="preserve"> </w:t>
             </w:r>
@@ -45233,6 +45427,7 @@
               <w:rPr>
                 <w:spacing w:val="-2"/>
                 <w:sz w:val="20"/>
+                <w:highlight w:val="green"/>
               </w:rPr>
               <w:t>relacional,</w:t>
             </w:r>
@@ -45293,11 +45488,13 @@
               <w:ind w:left="115"/>
               <w:rPr>
                 <w:sz w:val="20"/>
+                <w:highlight w:val="green"/>
               </w:rPr>
             </w:pPr>
             <w:r>
               <w:rPr>
                 <w:sz w:val="20"/>
+                <w:highlight w:val="green"/>
               </w:rPr>
               <w:t>cardinalidad</w:t>
             </w:r>
@@ -45305,12 +45502,14 @@
               <w:rPr>
                 <w:spacing w:val="-10"/>
                 <w:sz w:val="20"/>
+                <w:highlight w:val="green"/>
               </w:rPr>
               <w:t xml:space="preserve"> </w:t>
             </w:r>
             <w:r>
               <w:rPr>
                 <w:sz w:val="20"/>
+                <w:highlight w:val="green"/>
               </w:rPr>
               <w:t>y</w:t>
             </w:r>
@@ -45318,6 +45517,7 @@
               <w:rPr>
                 <w:spacing w:val="-5"/>
                 <w:sz w:val="20"/>
+                <w:highlight w:val="green"/>
               </w:rPr>
               <w:t xml:space="preserve"> </w:t>
             </w:r>
@@ -45325,6 +45525,7 @@
               <w:rPr>
                 <w:spacing w:val="-2"/>
                 <w:sz w:val="20"/>
+                <w:highlight w:val="green"/>
               </w:rPr>
               <w:t>normalización.</w:t>
             </w:r>
@@ -45338,6 +45539,7 @@
                 <w:rFonts w:ascii="Arial"/>
                 <w:b/>
                 <w:sz w:val="20"/>
+                <w:highlight w:val="green"/>
               </w:rPr>
             </w:pPr>
             <w:r>
@@ -45346,6 +45548,7 @@
                 <w:b/>
                 <w:spacing w:val="-2"/>
                 <w:sz w:val="20"/>
+                <w:highlight w:val="green"/>
               </w:rPr>
               <w:t>GA6-220501096-AA1-</w:t>
             </w:r>
@@ -45355,6 +45558,7 @@
                 <w:b/>
                 <w:spacing w:val="-4"/>
                 <w:sz w:val="20"/>
+                <w:highlight w:val="green"/>
               </w:rPr>
               <w:t>EV01</w:t>
             </w:r>
@@ -45367,6 +45571,7 @@
                 <w:rFonts w:ascii="Arial"/>
                 <w:b/>
                 <w:sz w:val="20"/>
+                <w:highlight w:val="green"/>
               </w:rPr>
             </w:pPr>
           </w:p>
@@ -45381,18 +45586,21 @@
               <w:ind w:left="115"/>
               <w:rPr>
                 <w:sz w:val="20"/>
+                <w:highlight w:val="green"/>
               </w:rPr>
             </w:pPr>
             <w:r>
               <w:rPr>
                 <w:spacing w:val="-2"/>
                 <w:sz w:val="20"/>
+                <w:highlight w:val="green"/>
               </w:rPr>
               <w:t>Evidencias</w:t>
             </w:r>
             <w:r>
               <w:rPr>
                 <w:sz w:val="20"/>
+                <w:highlight w:val="green"/>
               </w:rPr>
               <w:tab/>
             </w:r>
@@ -45400,12 +45608,14 @@
               <w:rPr>
                 <w:spacing w:val="-5"/>
                 <w:sz w:val="20"/>
+                <w:highlight w:val="green"/>
               </w:rPr>
               <w:t>de</w:t>
             </w:r>
             <w:r>
               <w:rPr>
                 <w:sz w:val="20"/>
+                <w:highlight w:val="green"/>
               </w:rPr>
               <w:tab/>
             </w:r>
@@ -45413,6 +45623,7 @@
               <w:rPr>
                 <w:spacing w:val="-2"/>
                 <w:sz w:val="20"/>
+                <w:highlight w:val="green"/>
               </w:rPr>
               <w:t>desempeño:</w:t>
             </w:r>
@@ -45545,11 +45756,13 @@
               <w:ind w:left="115"/>
               <w:rPr>
                 <w:sz w:val="20"/>
+                <w:highlight w:val="green"/>
               </w:rPr>
             </w:pPr>
             <w:r>
               <w:rPr>
                 <w:sz w:val="20"/>
+                <w:highlight w:val="green"/>
               </w:rPr>
               <w:t>Crea</w:t>
             </w:r>
@@ -45557,12 +45770,14 @@
               <w:rPr>
                 <w:spacing w:val="32"/>
                 <w:sz w:val="20"/>
+                <w:highlight w:val="green"/>
               </w:rPr>
               <w:t xml:space="preserve"> </w:t>
             </w:r>
             <w:r>
               <w:rPr>
                 <w:sz w:val="20"/>
+                <w:highlight w:val="green"/>
               </w:rPr>
               <w:t>Modelo</w:t>
             </w:r>
@@ -45570,12 +45785,14 @@
               <w:rPr>
                 <w:spacing w:val="34"/>
                 <w:sz w:val="20"/>
+                <w:highlight w:val="green"/>
               </w:rPr>
               <w:t xml:space="preserve"> </w:t>
             </w:r>
             <w:r>
               <w:rPr>
                 <w:sz w:val="20"/>
+                <w:highlight w:val="green"/>
               </w:rPr>
               <w:t>entidad</w:t>
             </w:r>
@@ -45583,6 +45800,7 @@
               <w:rPr>
                 <w:spacing w:val="33"/>
                 <w:sz w:val="20"/>
+                <w:highlight w:val="green"/>
               </w:rPr>
               <w:t xml:space="preserve"> </w:t>
             </w:r>
@@ -45590,6 +45808,7 @@
               <w:rPr>
                 <w:spacing w:val="-2"/>
                 <w:sz w:val="20"/>
+                <w:highlight w:val="green"/>
               </w:rPr>
               <w:t>relación</w:t>
             </w:r>
@@ -45650,11 +45869,13 @@
               <w:ind w:left="115"/>
               <w:rPr>
                 <w:sz w:val="20"/>
+                <w:highlight w:val="green"/>
               </w:rPr>
             </w:pPr>
             <w:r>
               <w:rPr>
                 <w:sz w:val="20"/>
+                <w:highlight w:val="green"/>
               </w:rPr>
               <w:t>de</w:t>
             </w:r>
@@ -45662,6 +45883,7 @@
               <w:rPr>
                 <w:spacing w:val="-5"/>
                 <w:sz w:val="20"/>
+                <w:highlight w:val="green"/>
               </w:rPr>
               <w:t xml:space="preserve"> </w:t>
             </w:r>
@@ -45669,6 +45891,7 @@
               <w:rPr>
                 <w:spacing w:val="-2"/>
                 <w:sz w:val="20"/>
+                <w:highlight w:val="green"/>
               </w:rPr>
               <w:t>caso.</w:t>
             </w:r>
@@ -45730,6 +45953,7 @@
                 <w:rFonts w:ascii="Arial"/>
                 <w:b/>
                 <w:sz w:val="20"/>
+                <w:highlight w:val="green"/>
               </w:rPr>
             </w:pPr>
             <w:r>
@@ -45738,6 +45962,7 @@
                 <w:b/>
                 <w:spacing w:val="-2"/>
                 <w:sz w:val="20"/>
+                <w:highlight w:val="green"/>
               </w:rPr>
               <w:t>GA6-220501096-AA1-</w:t>
             </w:r>
@@ -45747,6 +45972,7 @@
                 <w:b/>
                 <w:spacing w:val="-4"/>
                 <w:sz w:val="20"/>
+                <w:highlight w:val="green"/>
               </w:rPr>
               <w:t>EV02</w:t>
             </w:r>
@@ -45809,18 +46035,21 @@
               <w:ind w:left="100"/>
               <w:rPr>
                 <w:sz w:val="20"/>
+                <w:highlight w:val="green"/>
               </w:rPr>
             </w:pPr>
             <w:r>
               <w:rPr>
                 <w:spacing w:val="-2"/>
                 <w:sz w:val="20"/>
+                <w:highlight w:val="green"/>
               </w:rPr>
               <w:t>Evidencias</w:t>
             </w:r>
             <w:r>
               <w:rPr>
                 <w:sz w:val="20"/>
+                <w:highlight w:val="green"/>
               </w:rPr>
               <w:tab/>
             </w:r>
@@ -45828,12 +46057,14 @@
               <w:rPr>
                 <w:spacing w:val="-5"/>
                 <w:sz w:val="20"/>
+                <w:highlight w:val="green"/>
               </w:rPr>
               <w:t>de</w:t>
             </w:r>
             <w:r>
               <w:rPr>
                 <w:sz w:val="20"/>
+                <w:highlight w:val="green"/>
               </w:rPr>
               <w:tab/>
             </w:r>
@@ -45841,6 +46072,7 @@
               <w:rPr>
                 <w:spacing w:val="-2"/>
                 <w:sz w:val="20"/>
+                <w:highlight w:val="green"/>
               </w:rPr>
               <w:t>desempeño:</w:t>
             </w:r>
@@ -46085,11 +46317,13 @@
               <w:ind w:left="100"/>
               <w:rPr>
                 <w:sz w:val="20"/>
+                <w:highlight w:val="green"/>
               </w:rPr>
             </w:pPr>
             <w:r>
               <w:rPr>
                 <w:sz w:val="20"/>
+                <w:highlight w:val="green"/>
               </w:rPr>
               <w:t>Creación</w:t>
             </w:r>
@@ -46097,12 +46331,14 @@
               <w:rPr>
                 <w:spacing w:val="31"/>
                 <w:sz w:val="20"/>
+                <w:highlight w:val="green"/>
               </w:rPr>
               <w:t xml:space="preserve"> </w:t>
             </w:r>
             <w:r>
               <w:rPr>
                 <w:sz w:val="20"/>
+                <w:highlight w:val="green"/>
               </w:rPr>
               <w:t>de</w:t>
             </w:r>
@@ -46110,12 +46346,14 @@
               <w:rPr>
                 <w:spacing w:val="31"/>
                 <w:sz w:val="20"/>
+                <w:highlight w:val="green"/>
               </w:rPr>
               <w:t xml:space="preserve"> </w:t>
             </w:r>
             <w:r>
               <w:rPr>
                 <w:sz w:val="20"/>
+                <w:highlight w:val="green"/>
               </w:rPr>
               <w:t>los</w:t>
             </w:r>
@@ -46123,12 +46361,14 @@
               <w:rPr>
                 <w:spacing w:val="32"/>
                 <w:sz w:val="20"/>
+                <w:highlight w:val="green"/>
               </w:rPr>
               <w:t xml:space="preserve"> </w:t>
             </w:r>
             <w:r>
               <w:rPr>
                 <w:sz w:val="20"/>
+                <w:highlight w:val="green"/>
               </w:rPr>
               <w:t>objetos</w:t>
             </w:r>
@@ -46136,12 +46376,14 @@
               <w:rPr>
                 <w:spacing w:val="33"/>
                 <w:sz w:val="20"/>
+                <w:highlight w:val="green"/>
               </w:rPr>
               <w:t xml:space="preserve"> </w:t>
             </w:r>
             <w:r>
               <w:rPr>
                 <w:sz w:val="20"/>
+                <w:highlight w:val="green"/>
               </w:rPr>
               <w:t>de</w:t>
             </w:r>
@@ -46149,6 +46391,7 @@
               <w:rPr>
                 <w:spacing w:val="28"/>
                 <w:sz w:val="20"/>
+                <w:highlight w:val="green"/>
               </w:rPr>
               <w:t xml:space="preserve"> </w:t>
             </w:r>
@@ -46156,6 +46399,7 @@
               <w:rPr>
                 <w:spacing w:val="-5"/>
                 <w:sz w:val="20"/>
+                <w:highlight w:val="green"/>
               </w:rPr>
               <w:t>la</w:t>
             </w:r>
@@ -46216,11 +46460,13 @@
               <w:ind w:left="100"/>
               <w:rPr>
                 <w:sz w:val="20"/>
+                <w:highlight w:val="green"/>
               </w:rPr>
             </w:pPr>
             <w:r>
               <w:rPr>
                 <w:sz w:val="20"/>
+                <w:highlight w:val="green"/>
               </w:rPr>
               <w:t>base</w:t>
             </w:r>
@@ -46228,12 +46474,14 @@
               <w:rPr>
                 <w:spacing w:val="-4"/>
                 <w:sz w:val="20"/>
+                <w:highlight w:val="green"/>
               </w:rPr>
               <w:t xml:space="preserve"> </w:t>
             </w:r>
             <w:r>
               <w:rPr>
                 <w:sz w:val="20"/>
+                <w:highlight w:val="green"/>
               </w:rPr>
               <w:t>de</w:t>
             </w:r>
@@ -46241,6 +46489,7 @@
               <w:rPr>
                 <w:spacing w:val="-4"/>
                 <w:sz w:val="20"/>
+                <w:highlight w:val="green"/>
               </w:rPr>
               <w:t xml:space="preserve"> </w:t>
             </w:r>
@@ -46248,6 +46497,7 @@
               <w:rPr>
                 <w:spacing w:val="-2"/>
                 <w:sz w:val="20"/>
+                <w:highlight w:val="green"/>
               </w:rPr>
               <w:t>datos.</w:t>
             </w:r>
@@ -46310,6 +46560,7 @@
                 <w:rFonts w:ascii="Arial"/>
                 <w:b/>
                 <w:sz w:val="20"/>
+                <w:highlight w:val="green"/>
               </w:rPr>
             </w:pPr>
             <w:r>
@@ -46318,6 +46569,7 @@
                 <w:b/>
                 <w:spacing w:val="-2"/>
                 <w:sz w:val="20"/>
+                <w:highlight w:val="green"/>
               </w:rPr>
               <w:t>GA6-220501096-AA1-</w:t>
             </w:r>
@@ -46327,6 +46579,7 @@
                 <w:b/>
                 <w:spacing w:val="-4"/>
                 <w:sz w:val="20"/>
+                <w:highlight w:val="green"/>
               </w:rPr>
               <w:t>EV03</w:t>
             </w:r>
@@ -46472,6 +46725,7 @@
               <w:rPr>
                 <w:rFonts w:ascii="Times New Roman"/>
                 <w:sz w:val="16"/>
+                <w:highlight w:val="green"/>
               </w:rPr>
             </w:pPr>
           </w:p>
@@ -46604,11 +46858,13 @@
               <w:ind w:left="100"/>
               <w:rPr>
                 <w:sz w:val="20"/>
+                <w:highlight w:val="green"/>
               </w:rPr>
             </w:pPr>
             <w:r>
               <w:rPr>
                 <w:sz w:val="20"/>
+                <w:highlight w:val="green"/>
               </w:rPr>
               <w:t>Evidencia</w:t>
             </w:r>
@@ -46616,12 +46872,14 @@
               <w:rPr>
                 <w:spacing w:val="-7"/>
                 <w:sz w:val="20"/>
+                <w:highlight w:val="green"/>
               </w:rPr>
               <w:t xml:space="preserve"> </w:t>
             </w:r>
             <w:r>
               <w:rPr>
                 <w:sz w:val="20"/>
+                <w:highlight w:val="green"/>
               </w:rPr>
               <w:t>de</w:t>
             </w:r>
@@ -46629,6 +46887,7 @@
               <w:rPr>
                 <w:spacing w:val="-6"/>
                 <w:sz w:val="20"/>
+                <w:highlight w:val="green"/>
               </w:rPr>
               <w:t xml:space="preserve"> </w:t>
             </w:r>
@@ -46636,6 +46895,7 @@
               <w:rPr>
                 <w:spacing w:val="-2"/>
                 <w:sz w:val="20"/>
+                <w:highlight w:val="green"/>
               </w:rPr>
               <w:t>producto:</w:t>
             </w:r>
@@ -46726,11 +46986,13 @@
               <w:ind w:left="100"/>
               <w:rPr>
                 <w:sz w:val="20"/>
+                <w:highlight w:val="green"/>
               </w:rPr>
             </w:pPr>
             <w:r>
               <w:rPr>
                 <w:sz w:val="20"/>
+                <w:highlight w:val="green"/>
               </w:rPr>
               <w:t>Elaboración</w:t>
             </w:r>
@@ -46738,12 +47000,14 @@
               <w:rPr>
                 <w:spacing w:val="-7"/>
                 <w:sz w:val="20"/>
+                <w:highlight w:val="green"/>
               </w:rPr>
               <w:t xml:space="preserve"> </w:t>
             </w:r>
             <w:r>
               <w:rPr>
                 <w:sz w:val="20"/>
+                <w:highlight w:val="green"/>
               </w:rPr>
               <w:t>de</w:t>
             </w:r>
@@ -46751,12 +47015,14 @@
               <w:rPr>
                 <w:spacing w:val="-6"/>
                 <w:sz w:val="20"/>
+                <w:highlight w:val="green"/>
               </w:rPr>
               <w:t xml:space="preserve"> </w:t>
             </w:r>
             <w:r>
               <w:rPr>
                 <w:sz w:val="20"/>
+                <w:highlight w:val="green"/>
               </w:rPr>
               <w:t>las</w:t>
             </w:r>
@@ -46764,12 +47030,14 @@
               <w:rPr>
                 <w:spacing w:val="-8"/>
                 <w:sz w:val="20"/>
+                <w:highlight w:val="green"/>
               </w:rPr>
               <w:t xml:space="preserve"> </w:t>
             </w:r>
             <w:r>
               <w:rPr>
                 <w:sz w:val="20"/>
+                <w:highlight w:val="green"/>
               </w:rPr>
               <w:t>bases</w:t>
             </w:r>
@@ -46777,6 +47045,7 @@
               <w:rPr>
                 <w:spacing w:val="-4"/>
                 <w:sz w:val="20"/>
+                <w:highlight w:val="green"/>
               </w:rPr>
               <w:t xml:space="preserve"> </w:t>
             </w:r>
@@ -46784,6 +47053,7 @@
               <w:rPr>
                 <w:spacing w:val="-5"/>
                 <w:sz w:val="20"/>
+                <w:highlight w:val="green"/>
               </w:rPr>
               <w:t>de</w:t>
             </w:r>
@@ -46844,12 +47114,14 @@
               <w:ind w:left="100"/>
               <w:rPr>
                 <w:sz w:val="20"/>
+                <w:highlight w:val="green"/>
               </w:rPr>
             </w:pPr>
             <w:r>
               <w:rPr>
                 <w:spacing w:val="-2"/>
                 <w:sz w:val="20"/>
+                <w:highlight w:val="green"/>
               </w:rPr>
               <w:t>datos.</w:t>
             </w:r>
@@ -46911,6 +47183,7 @@
                 <w:rFonts w:ascii="Arial"/>
                 <w:b/>
                 <w:sz w:val="20"/>
+                <w:highlight w:val="green"/>
               </w:rPr>
             </w:pPr>
             <w:r>
@@ -46919,6 +47192,7 @@
                 <w:b/>
                 <w:spacing w:val="-2"/>
                 <w:sz w:val="20"/>
+                <w:highlight w:val="green"/>
               </w:rPr>
               <w:t>GA6-220501096-AA1-</w:t>
             </w:r>
@@ -46928,6 +47202,7 @@
                 <w:b/>
                 <w:spacing w:val="-4"/>
                 <w:sz w:val="20"/>
+                <w:highlight w:val="green"/>
               </w:rPr>
               <w:t>EV04</w:t>
             </w:r>
@@ -46989,6 +47264,7 @@
             <w:r>
               <w:rPr>
                 <w:sz w:val="20"/>
+                <w:highlight w:val="green"/>
               </w:rPr>
               <w:t>Evidencias de desempeño: Destrezas y conocimientos en el</w:t>
             </w:r>
@@ -46996,12 +47272,14 @@
               <w:rPr>
                 <w:spacing w:val="-9"/>
                 <w:sz w:val="20"/>
+                <w:highlight w:val="green"/>
               </w:rPr>
               <w:t xml:space="preserve"> </w:t>
             </w:r>
             <w:r>
               <w:rPr>
                 <w:sz w:val="20"/>
+                <w:highlight w:val="green"/>
               </w:rPr>
               <w:t>manejo</w:t>
             </w:r>
@@ -47009,12 +47287,14 @@
               <w:rPr>
                 <w:spacing w:val="-7"/>
                 <w:sz w:val="20"/>
+                <w:highlight w:val="green"/>
               </w:rPr>
               <w:t xml:space="preserve"> </w:t>
             </w:r>
             <w:r>
               <w:rPr>
                 <w:sz w:val="20"/>
+                <w:highlight w:val="green"/>
               </w:rPr>
               <w:t>de</w:t>
             </w:r>
@@ -47022,12 +47302,14 @@
               <w:rPr>
                 <w:spacing w:val="-9"/>
                 <w:sz w:val="20"/>
+                <w:highlight w:val="green"/>
               </w:rPr>
               <w:t xml:space="preserve"> </w:t>
             </w:r>
             <w:r>
               <w:rPr>
                 <w:sz w:val="20"/>
+                <w:highlight w:val="green"/>
               </w:rPr>
               <w:t>sentencias</w:t>
             </w:r>
@@ -47035,12 +47317,14 @@
               <w:rPr>
                 <w:spacing w:val="-8"/>
                 <w:sz w:val="20"/>
+                <w:highlight w:val="green"/>
               </w:rPr>
               <w:t xml:space="preserve"> </w:t>
             </w:r>
             <w:r>
               <w:rPr>
                 <w:sz w:val="20"/>
+                <w:highlight w:val="green"/>
               </w:rPr>
               <w:t>DDL</w:t>
             </w:r>
@@ -47048,12 +47332,14 @@
               <w:rPr>
                 <w:spacing w:val="-9"/>
                 <w:sz w:val="20"/>
+                <w:highlight w:val="green"/>
               </w:rPr>
               <w:t xml:space="preserve"> </w:t>
             </w:r>
             <w:r>
               <w:rPr>
                 <w:sz w:val="20"/>
+                <w:highlight w:val="green"/>
               </w:rPr>
               <w:t>y DML de SQL.</w:t>
             </w:r>
@@ -47198,6 +47484,7 @@
                 <w:rFonts w:ascii="Arial"/>
                 <w:b/>
                 <w:sz w:val="20"/>
+                <w:highlight w:val="green"/>
               </w:rPr>
             </w:pPr>
             <w:r>
@@ -47206,6 +47493,7 @@
                 <w:b/>
                 <w:spacing w:val="-2"/>
                 <w:sz w:val="20"/>
+                <w:highlight w:val="green"/>
               </w:rPr>
               <w:t>GA6-220501096-AA2-</w:t>
             </w:r>
@@ -47215,6 +47503,7 @@
                 <w:b/>
                 <w:spacing w:val="-4"/>
                 <w:sz w:val="20"/>
+                <w:highlight w:val="green"/>
               </w:rPr>
               <w:t>EV01</w:t>
             </w:r>
@@ -47272,11 +47561,13 @@
               <w:ind w:left="100"/>
               <w:rPr>
                 <w:sz w:val="20"/>
+                <w:highlight w:val="green"/>
               </w:rPr>
             </w:pPr>
             <w:r>
               <w:rPr>
                 <w:sz w:val="20"/>
+                <w:highlight w:val="green"/>
               </w:rPr>
               <w:t>Evidencias de desempeño: Creación</w:t>
             </w:r>
@@ -47284,12 +47575,14 @@
               <w:rPr>
                 <w:spacing w:val="-8"/>
                 <w:sz w:val="20"/>
+                <w:highlight w:val="green"/>
               </w:rPr>
               <w:t xml:space="preserve"> </w:t>
             </w:r>
             <w:r>
               <w:rPr>
                 <w:sz w:val="20"/>
+                <w:highlight w:val="green"/>
               </w:rPr>
               <w:t>de</w:t>
             </w:r>
@@ -47297,12 +47590,14 @@
               <w:rPr>
                 <w:spacing w:val="-8"/>
                 <w:sz w:val="20"/>
+                <w:highlight w:val="green"/>
               </w:rPr>
               <w:t xml:space="preserve"> </w:t>
             </w:r>
             <w:r>
               <w:rPr>
                 <w:sz w:val="20"/>
+                <w:highlight w:val="green"/>
               </w:rPr>
               <w:t>la</w:t>
             </w:r>
@@ -47310,12 +47605,14 @@
               <w:rPr>
                 <w:spacing w:val="-8"/>
                 <w:sz w:val="20"/>
+                <w:highlight w:val="green"/>
               </w:rPr>
               <w:t xml:space="preserve"> </w:t>
             </w:r>
             <w:r>
               <w:rPr>
                 <w:sz w:val="20"/>
+                <w:highlight w:val="green"/>
               </w:rPr>
               <w:t>estructura</w:t>
             </w:r>
@@ -47323,12 +47620,14 @@
               <w:rPr>
                 <w:spacing w:val="-10"/>
                 <w:sz w:val="20"/>
+                <w:highlight w:val="green"/>
               </w:rPr>
               <w:t xml:space="preserve"> </w:t>
             </w:r>
             <w:r>
               <w:rPr>
                 <w:sz w:val="20"/>
+                <w:highlight w:val="green"/>
               </w:rPr>
               <w:t>de</w:t>
             </w:r>
@@ -47336,12 +47635,14 @@
               <w:rPr>
                 <w:spacing w:val="-10"/>
                 <w:sz w:val="20"/>
+                <w:highlight w:val="green"/>
               </w:rPr>
               <w:t xml:space="preserve"> </w:t>
             </w:r>
             <w:r>
               <w:rPr>
                 <w:sz w:val="20"/>
+                <w:highlight w:val="green"/>
               </w:rPr>
               <w:t>la</w:t>
             </w:r>
@@ -47470,18 +47771,21 @@
               <w:ind w:left="100"/>
               <w:rPr>
                 <w:sz w:val="20"/>
+                <w:highlight w:val="green"/>
               </w:rPr>
             </w:pPr>
             <w:r>
               <w:rPr>
                 <w:spacing w:val="-5"/>
                 <w:sz w:val="20"/>
+                <w:highlight w:val="green"/>
               </w:rPr>
               <w:t>BD</w:t>
             </w:r>
             <w:r>
               <w:rPr>
                 <w:sz w:val="20"/>
+                <w:highlight w:val="green"/>
               </w:rPr>
               <w:tab/>
             </w:r>
@@ -47489,12 +47793,14 @@
               <w:rPr>
                 <w:spacing w:val="-10"/>
                 <w:sz w:val="20"/>
+                <w:highlight w:val="green"/>
               </w:rPr>
               <w:t>y</w:t>
             </w:r>
             <w:r>
               <w:rPr>
                 <w:sz w:val="20"/>
+                <w:highlight w:val="green"/>
               </w:rPr>
               <w:tab/>
             </w:r>
@@ -47502,6 +47808,7 @@
               <w:rPr>
                 <w:spacing w:val="-2"/>
                 <w:sz w:val="20"/>
+                <w:highlight w:val="green"/>
               </w:rPr>
               <w:t>aplicación</w:t>
             </w:r>
@@ -47562,11 +47869,13 @@
               <w:ind w:left="820"/>
               <w:rPr>
                 <w:sz w:val="20"/>
+                <w:highlight w:val="green"/>
               </w:rPr>
             </w:pPr>
             <w:r>
               <w:rPr>
                 <w:sz w:val="20"/>
+                <w:highlight w:val="green"/>
               </w:rPr>
               <w:t>de</w:t>
             </w:r>
@@ -47574,6 +47883,7 @@
               <w:rPr>
                 <w:spacing w:val="-5"/>
                 <w:sz w:val="20"/>
+                <w:highlight w:val="green"/>
               </w:rPr>
               <w:t xml:space="preserve"> </w:t>
             </w:r>
@@ -47581,6 +47891,7 @@
               <w:rPr>
                 <w:spacing w:val="-2"/>
                 <w:sz w:val="20"/>
+                <w:highlight w:val="green"/>
               </w:rPr>
               <w:t>restricciones.</w:t>
             </w:r>
@@ -47643,6 +47954,7 @@
                 <w:rFonts w:ascii="Arial"/>
                 <w:b/>
                 <w:sz w:val="20"/>
+                <w:highlight w:val="green"/>
               </w:rPr>
             </w:pPr>
             <w:r>
@@ -47651,6 +47963,7 @@
                 <w:b/>
                 <w:spacing w:val="-2"/>
                 <w:sz w:val="20"/>
+                <w:highlight w:val="green"/>
               </w:rPr>
               <w:t>GA6-220501096-AA2-</w:t>
             </w:r>
@@ -47660,6 +47973,7 @@
                 <w:b/>
                 <w:spacing w:val="-4"/>
                 <w:sz w:val="20"/>
+                <w:highlight w:val="green"/>
               </w:rPr>
               <w:t>EV02</w:t>
             </w:r>
@@ -47720,11 +48034,13 @@
               <w:ind w:left="100"/>
               <w:rPr>
                 <w:sz w:val="20"/>
+                <w:highlight w:val="green"/>
               </w:rPr>
             </w:pPr>
             <w:r>
               <w:rPr>
                 <w:sz w:val="20"/>
+                <w:highlight w:val="green"/>
               </w:rPr>
               <w:t>Evidencia</w:t>
             </w:r>
@@ -47732,12 +48048,14 @@
               <w:rPr>
                 <w:spacing w:val="-7"/>
                 <w:sz w:val="20"/>
+                <w:highlight w:val="green"/>
               </w:rPr>
               <w:t xml:space="preserve"> </w:t>
             </w:r>
             <w:r>
               <w:rPr>
                 <w:sz w:val="20"/>
+                <w:highlight w:val="green"/>
               </w:rPr>
               <w:t>de</w:t>
             </w:r>
@@ -47745,6 +48063,7 @@
               <w:rPr>
                 <w:spacing w:val="-6"/>
                 <w:sz w:val="20"/>
+                <w:highlight w:val="green"/>
               </w:rPr>
               <w:t xml:space="preserve"> </w:t>
             </w:r>
@@ -47752,6 +48071,7 @@
               <w:rPr>
                 <w:spacing w:val="-2"/>
                 <w:sz w:val="20"/>
+                <w:highlight w:val="green"/>
               </w:rPr>
               <w:t>producto:</w:t>
             </w:r>
@@ -47763,6 +48083,7 @@
               <w:ind w:left="100"/>
               <w:rPr>
                 <w:sz w:val="20"/>
+                <w:highlight w:val="green"/>
               </w:rPr>
             </w:pPr>
             <w:r>
@@ -47770,6 +48091,7 @@
                 <w:rFonts w:ascii="Arial"/>
                 <w:i/>
                 <w:sz w:val="20"/>
+                <w:highlight w:val="green"/>
               </w:rPr>
               <w:t>Script</w:t>
             </w:r>
@@ -47779,12 +48101,14 @@
                 <w:i/>
                 <w:spacing w:val="-6"/>
                 <w:sz w:val="20"/>
+                <w:highlight w:val="green"/>
               </w:rPr>
               <w:t xml:space="preserve"> </w:t>
             </w:r>
             <w:r>
               <w:rPr>
                 <w:sz w:val="20"/>
+                <w:highlight w:val="green"/>
               </w:rPr>
               <w:t>bases</w:t>
             </w:r>
@@ -47792,12 +48116,14 @@
               <w:rPr>
                 <w:spacing w:val="-6"/>
                 <w:sz w:val="20"/>
+                <w:highlight w:val="green"/>
               </w:rPr>
               <w:t xml:space="preserve"> </w:t>
             </w:r>
             <w:r>
               <w:rPr>
                 <w:sz w:val="20"/>
+                <w:highlight w:val="green"/>
               </w:rPr>
               <w:t>de</w:t>
             </w:r>
@@ -47805,12 +48131,14 @@
               <w:rPr>
                 <w:spacing w:val="-5"/>
                 <w:sz w:val="20"/>
+                <w:highlight w:val="green"/>
               </w:rPr>
               <w:t xml:space="preserve"> </w:t>
             </w:r>
             <w:r>
               <w:rPr>
                 <w:sz w:val="20"/>
+                <w:highlight w:val="green"/>
               </w:rPr>
               <w:t>datos</w:t>
             </w:r>
@@ -47818,6 +48146,7 @@
               <w:rPr>
                 <w:spacing w:val="-6"/>
                 <w:sz w:val="20"/>
+                <w:highlight w:val="green"/>
               </w:rPr>
               <w:t xml:space="preserve"> </w:t>
             </w:r>
@@ -47825,6 +48154,7 @@
               <w:rPr>
                 <w:spacing w:val="-5"/>
                 <w:sz w:val="20"/>
+                <w:highlight w:val="green"/>
               </w:rPr>
               <w:t>del</w:t>
             </w:r>
@@ -47949,12 +48279,14 @@
               <w:ind w:left="100"/>
               <w:rPr>
                 <w:sz w:val="20"/>
+                <w:highlight w:val="green"/>
               </w:rPr>
             </w:pPr>
             <w:r>
               <w:rPr>
                 <w:spacing w:val="-2"/>
                 <w:sz w:val="20"/>
+                <w:highlight w:val="green"/>
               </w:rPr>
               <w:t>proyecto.</w:t>
             </w:r>
@@ -48016,6 +48348,7 @@
                 <w:rFonts w:ascii="Arial"/>
                 <w:b/>
                 <w:sz w:val="20"/>
+                <w:highlight w:val="green"/>
               </w:rPr>
             </w:pPr>
             <w:r>
@@ -48024,6 +48357,7 @@
                 <w:b/>
                 <w:spacing w:val="-2"/>
                 <w:sz w:val="20"/>
+                <w:highlight w:val="green"/>
               </w:rPr>
               <w:t>GA6-220501096-AA2-</w:t>
             </w:r>
@@ -48033,6 +48367,7 @@
                 <w:b/>
                 <w:spacing w:val="-4"/>
                 <w:sz w:val="20"/>
+                <w:highlight w:val="green"/>
               </w:rPr>
               <w:t>EV03</w:t>
             </w:r>

</xml_diff>

<commit_message>
se agrega archivo pdf Herraminetas de prototipado
</commit_message>
<xml_diff>
--- a/Ejecucion/GUIA-6/Guia_aprendizaje_6.docx
+++ b/Ejecucion/GUIA-6/Guia_aprendizaje_6.docx
@@ -6441,13 +6441,15 @@
           <w:rFonts w:ascii="Arial" w:hAnsi="Arial"/>
           <w:b/>
           <w:sz w:val="20"/>
-        </w:rPr>
-      </w:pPr>
-      <w:r>
-        <w:rPr>
-          <w:rFonts w:ascii="Arial" w:hAnsi="Arial"/>
-          <w:b/>
-          <w:sz w:val="20"/>
+          <w:highlight w:val="green"/>
+        </w:rPr>
+      </w:pPr>
+      <w:r>
+        <w:rPr>
+          <w:rFonts w:ascii="Arial" w:hAnsi="Arial"/>
+          <w:b/>
+          <w:sz w:val="20"/>
+          <w:highlight w:val="green"/>
         </w:rPr>
         <w:t>Evidencia</w:t>
       </w:r>
@@ -6457,14 +6459,16 @@
           <w:b/>
           <w:spacing w:val="-8"/>
           <w:sz w:val="20"/>
-        </w:rPr>
-        <w:t xml:space="preserve"> </w:t>
-      </w:r>
-      <w:r>
-        <w:rPr>
-          <w:rFonts w:ascii="Arial" w:hAnsi="Arial"/>
-          <w:b/>
-          <w:sz w:val="20"/>
+          <w:highlight w:val="green"/>
+        </w:rPr>
+        <w:t xml:space="preserve"> </w:t>
+      </w:r>
+      <w:r>
+        <w:rPr>
+          <w:rFonts w:ascii="Arial" w:hAnsi="Arial"/>
+          <w:b/>
+          <w:sz w:val="20"/>
+          <w:highlight w:val="green"/>
         </w:rPr>
         <w:t>de</w:t>
       </w:r>
@@ -6474,14 +6478,16 @@
           <w:b/>
           <w:spacing w:val="-7"/>
           <w:sz w:val="20"/>
-        </w:rPr>
-        <w:t xml:space="preserve"> </w:t>
-      </w:r>
-      <w:r>
-        <w:rPr>
-          <w:rFonts w:ascii="Arial" w:hAnsi="Arial"/>
-          <w:b/>
-          <w:sz w:val="20"/>
+          <w:highlight w:val="green"/>
+        </w:rPr>
+        <w:t xml:space="preserve"> </w:t>
+      </w:r>
+      <w:r>
+        <w:rPr>
+          <w:rFonts w:ascii="Arial" w:hAnsi="Arial"/>
+          <w:b/>
+          <w:sz w:val="20"/>
+          <w:highlight w:val="green"/>
         </w:rPr>
         <w:t>desempeño:</w:t>
       </w:r>
@@ -6491,14 +6497,16 @@
           <w:b/>
           <w:spacing w:val="-6"/>
           <w:sz w:val="20"/>
-        </w:rPr>
-        <w:t xml:space="preserve"> </w:t>
-      </w:r>
-      <w:r>
-        <w:rPr>
-          <w:rFonts w:ascii="Arial" w:hAnsi="Arial"/>
-          <w:b/>
-          <w:sz w:val="20"/>
+          <w:highlight w:val="green"/>
+        </w:rPr>
+        <w:t xml:space="preserve"> </w:t>
+      </w:r>
+      <w:r>
+        <w:rPr>
+          <w:rFonts w:ascii="Arial" w:hAnsi="Arial"/>
+          <w:b/>
+          <w:sz w:val="20"/>
+          <w:highlight w:val="green"/>
         </w:rPr>
         <w:t>GA6-220501096-AA1-EV03</w:t>
       </w:r>
@@ -6508,14 +6516,16 @@
           <w:b/>
           <w:spacing w:val="-7"/>
           <w:sz w:val="20"/>
-        </w:rPr>
-        <w:t xml:space="preserve"> </w:t>
-      </w:r>
-      <w:r>
-        <w:rPr>
-          <w:rFonts w:ascii="Arial" w:hAnsi="Arial"/>
-          <w:b/>
-          <w:sz w:val="20"/>
+          <w:highlight w:val="green"/>
+        </w:rPr>
+        <w:t xml:space="preserve"> </w:t>
+      </w:r>
+      <w:r>
+        <w:rPr>
+          <w:rFonts w:ascii="Arial" w:hAnsi="Arial"/>
+          <w:b/>
+          <w:sz w:val="20"/>
+          <w:highlight w:val="green"/>
         </w:rPr>
         <w:t>creación</w:t>
       </w:r>
@@ -6525,14 +6535,16 @@
           <w:b/>
           <w:spacing w:val="-7"/>
           <w:sz w:val="20"/>
-        </w:rPr>
-        <w:t xml:space="preserve"> </w:t>
-      </w:r>
-      <w:r>
-        <w:rPr>
-          <w:rFonts w:ascii="Arial" w:hAnsi="Arial"/>
-          <w:b/>
-          <w:sz w:val="20"/>
+          <w:highlight w:val="green"/>
+        </w:rPr>
+        <w:t xml:space="preserve"> </w:t>
+      </w:r>
+      <w:r>
+        <w:rPr>
+          <w:rFonts w:ascii="Arial" w:hAnsi="Arial"/>
+          <w:b/>
+          <w:sz w:val="20"/>
+          <w:highlight w:val="green"/>
         </w:rPr>
         <w:t>de</w:t>
       </w:r>
@@ -6542,14 +6554,16 @@
           <w:b/>
           <w:spacing w:val="-7"/>
           <w:sz w:val="20"/>
-        </w:rPr>
-        <w:t xml:space="preserve"> </w:t>
-      </w:r>
-      <w:r>
-        <w:rPr>
-          <w:rFonts w:ascii="Arial" w:hAnsi="Arial"/>
-          <w:b/>
-          <w:sz w:val="20"/>
+          <w:highlight w:val="green"/>
+        </w:rPr>
+        <w:t xml:space="preserve"> </w:t>
+      </w:r>
+      <w:r>
+        <w:rPr>
+          <w:rFonts w:ascii="Arial" w:hAnsi="Arial"/>
+          <w:b/>
+          <w:sz w:val="20"/>
+          <w:highlight w:val="green"/>
         </w:rPr>
         <w:t>los</w:t>
       </w:r>
@@ -6559,14 +6573,16 @@
           <w:b/>
           <w:spacing w:val="-7"/>
           <w:sz w:val="20"/>
-        </w:rPr>
-        <w:t xml:space="preserve"> </w:t>
-      </w:r>
-      <w:r>
-        <w:rPr>
-          <w:rFonts w:ascii="Arial" w:hAnsi="Arial"/>
-          <w:b/>
-          <w:sz w:val="20"/>
+          <w:highlight w:val="green"/>
+        </w:rPr>
+        <w:t xml:space="preserve"> </w:t>
+      </w:r>
+      <w:r>
+        <w:rPr>
+          <w:rFonts w:ascii="Arial" w:hAnsi="Arial"/>
+          <w:b/>
+          <w:sz w:val="20"/>
+          <w:highlight w:val="green"/>
         </w:rPr>
         <w:t>objetos</w:t>
       </w:r>
@@ -6576,14 +6592,16 @@
           <w:b/>
           <w:spacing w:val="-7"/>
           <w:sz w:val="20"/>
-        </w:rPr>
-        <w:t xml:space="preserve"> </w:t>
-      </w:r>
-      <w:r>
-        <w:rPr>
-          <w:rFonts w:ascii="Arial" w:hAnsi="Arial"/>
-          <w:b/>
-          <w:sz w:val="20"/>
+          <w:highlight w:val="green"/>
+        </w:rPr>
+        <w:t xml:space="preserve"> </w:t>
+      </w:r>
+      <w:r>
+        <w:rPr>
+          <w:rFonts w:ascii="Arial" w:hAnsi="Arial"/>
+          <w:b/>
+          <w:sz w:val="20"/>
+          <w:highlight w:val="green"/>
         </w:rPr>
         <w:t>de</w:t>
       </w:r>
@@ -6593,14 +6611,16 @@
           <w:b/>
           <w:spacing w:val="-8"/>
           <w:sz w:val="20"/>
-        </w:rPr>
-        <w:t xml:space="preserve"> </w:t>
-      </w:r>
-      <w:r>
-        <w:rPr>
-          <w:rFonts w:ascii="Arial" w:hAnsi="Arial"/>
-          <w:b/>
-          <w:sz w:val="20"/>
+          <w:highlight w:val="green"/>
+        </w:rPr>
+        <w:t xml:space="preserve"> </w:t>
+      </w:r>
+      <w:r>
+        <w:rPr>
+          <w:rFonts w:ascii="Arial" w:hAnsi="Arial"/>
+          <w:b/>
+          <w:sz w:val="20"/>
+          <w:highlight w:val="green"/>
         </w:rPr>
         <w:t>la</w:t>
       </w:r>
@@ -6610,14 +6630,16 @@
           <w:b/>
           <w:spacing w:val="-5"/>
           <w:sz w:val="20"/>
-        </w:rPr>
-        <w:t xml:space="preserve"> </w:t>
-      </w:r>
-      <w:r>
-        <w:rPr>
-          <w:rFonts w:ascii="Arial" w:hAnsi="Arial"/>
-          <w:b/>
-          <w:sz w:val="20"/>
+          <w:highlight w:val="green"/>
+        </w:rPr>
+        <w:t xml:space="preserve"> </w:t>
+      </w:r>
+      <w:r>
+        <w:rPr>
+          <w:rFonts w:ascii="Arial" w:hAnsi="Arial"/>
+          <w:b/>
+          <w:sz w:val="20"/>
+          <w:highlight w:val="green"/>
         </w:rPr>
         <w:t>base</w:t>
       </w:r>
@@ -6627,14 +6649,16 @@
           <w:b/>
           <w:spacing w:val="-7"/>
           <w:sz w:val="20"/>
-        </w:rPr>
-        <w:t xml:space="preserve"> </w:t>
-      </w:r>
-      <w:r>
-        <w:rPr>
-          <w:rFonts w:ascii="Arial" w:hAnsi="Arial"/>
-          <w:b/>
-          <w:sz w:val="20"/>
+          <w:highlight w:val="green"/>
+        </w:rPr>
+        <w:t xml:space="preserve"> </w:t>
+      </w:r>
+      <w:r>
+        <w:rPr>
+          <w:rFonts w:ascii="Arial" w:hAnsi="Arial"/>
+          <w:b/>
+          <w:sz w:val="20"/>
+          <w:highlight w:val="green"/>
         </w:rPr>
         <w:t>de</w:t>
       </w:r>
@@ -6644,6 +6668,7 @@
           <w:b/>
           <w:spacing w:val="-7"/>
           <w:sz w:val="20"/>
+          <w:highlight w:val="green"/>
         </w:rPr>
         <w:t xml:space="preserve"> </w:t>
       </w:r>
@@ -6653,6 +6678,7 @@
           <w:b/>
           <w:spacing w:val="-2"/>
           <w:sz w:val="20"/>
+          <w:highlight w:val="green"/>
         </w:rPr>
         <w:t>datos</w:t>
       </w:r>

</xml_diff>

<commit_message>
se sube evidencias GA6-220501096-AA3-EV02- GA6-220501096-AA3-EV03
</commit_message>
<xml_diff>
--- a/Ejecucion/GUIA-6/Guia_aprendizaje_6.docx
+++ b/Ejecucion/GUIA-6/Guia_aprendizaje_6.docx
@@ -16719,73 +16719,105 @@
         </w:tabs>
         <w:spacing w:before="203"/>
         <w:ind w:left="482" w:hanging="359"/>
-      </w:pPr>
-      <w:r>
+        <w:rPr>
+          <w:highlight w:val="green"/>
+        </w:rPr>
+      </w:pPr>
+      <w:r>
+        <w:rPr>
+          <w:highlight w:val="green"/>
+        </w:rPr>
         <w:t>Evidencia</w:t>
       </w:r>
       <w:r>
         <w:rPr>
           <w:spacing w:val="-13"/>
-        </w:rPr>
-        <w:t xml:space="preserve"> </w:t>
-      </w:r>
-      <w:r>
+          <w:highlight w:val="green"/>
+        </w:rPr>
+        <w:t xml:space="preserve"> </w:t>
+      </w:r>
+      <w:r>
+        <w:rPr>
+          <w:highlight w:val="green"/>
+        </w:rPr>
         <w:t>de</w:t>
       </w:r>
       <w:r>
         <w:rPr>
           <w:spacing w:val="-12"/>
-        </w:rPr>
-        <w:t xml:space="preserve"> </w:t>
-      </w:r>
-      <w:r>
+          <w:highlight w:val="green"/>
+        </w:rPr>
+        <w:t xml:space="preserve"> </w:t>
+      </w:r>
+      <w:r>
+        <w:rPr>
+          <w:highlight w:val="green"/>
+        </w:rPr>
         <w:t>conocimiento:</w:t>
       </w:r>
       <w:r>
         <w:rPr>
           <w:spacing w:val="-12"/>
-        </w:rPr>
-        <w:t xml:space="preserve"> </w:t>
-      </w:r>
-      <w:r>
+          <w:highlight w:val="green"/>
+        </w:rPr>
+        <w:t xml:space="preserve"> </w:t>
+      </w:r>
+      <w:r>
+        <w:rPr>
+          <w:highlight w:val="green"/>
+        </w:rPr>
         <w:t>GA6-220501096-AA3-EV01</w:t>
       </w:r>
       <w:r>
         <w:rPr>
           <w:spacing w:val="-11"/>
-        </w:rPr>
-        <w:t xml:space="preserve"> </w:t>
-      </w:r>
-      <w:r>
+          <w:highlight w:val="green"/>
+        </w:rPr>
+        <w:t xml:space="preserve"> </w:t>
+      </w:r>
+      <w:r>
+        <w:rPr>
+          <w:highlight w:val="green"/>
+        </w:rPr>
         <w:t>selección</w:t>
       </w:r>
       <w:r>
         <w:rPr>
           <w:spacing w:val="-12"/>
-        </w:rPr>
-        <w:t xml:space="preserve"> </w:t>
-      </w:r>
-      <w:r>
+          <w:highlight w:val="green"/>
+        </w:rPr>
+        <w:t xml:space="preserve"> </w:t>
+      </w:r>
+      <w:r>
+        <w:rPr>
+          <w:highlight w:val="green"/>
+        </w:rPr>
         <w:t>herramientas</w:t>
       </w:r>
       <w:r>
         <w:rPr>
           <w:spacing w:val="-12"/>
-        </w:rPr>
-        <w:t xml:space="preserve"> </w:t>
-      </w:r>
-      <w:r>
+          <w:highlight w:val="green"/>
+        </w:rPr>
+        <w:t xml:space="preserve"> </w:t>
+      </w:r>
+      <w:r>
+        <w:rPr>
+          <w:highlight w:val="green"/>
+        </w:rPr>
         <w:t>para</w:t>
       </w:r>
       <w:r>
         <w:rPr>
           <w:spacing w:val="-13"/>
+          <w:highlight w:val="green"/>
         </w:rPr>
         <w:t xml:space="preserve"> </w:t>
       </w:r>
       <w:r>
         <w:rPr>
           <w:spacing w:val="-2"/>
+          <w:highlight w:val="green"/>
         </w:rPr>
         <w:t>prototipado</w:t>
       </w:r>

</xml_diff>

<commit_message>
se agrega archivos evidencias GA6-220501096-AA4-EV02 - GA6-220501096-AA4-EV03
</commit_message>
<xml_diff>
--- a/Ejecucion/GUIA-6/Guia_aprendizaje_6.docx
+++ b/Ejecucion/GUIA-6/Guia_aprendizaje_6.docx
@@ -17925,13 +17925,15 @@
           <w:rFonts w:ascii="Arial" w:hAnsi="Arial"/>
           <w:b/>
           <w:sz w:val="20"/>
-        </w:rPr>
-      </w:pPr>
-      <w:r>
-        <w:rPr>
-          <w:rFonts w:ascii="Arial" w:hAnsi="Arial"/>
-          <w:b/>
-          <w:sz w:val="20"/>
+          <w:highlight w:val="green"/>
+        </w:rPr>
+      </w:pPr>
+      <w:r>
+        <w:rPr>
+          <w:rFonts w:ascii="Arial" w:hAnsi="Arial"/>
+          <w:b/>
+          <w:sz w:val="20"/>
+          <w:highlight w:val="green"/>
         </w:rPr>
         <w:t>Evidencia</w:t>
       </w:r>
@@ -17941,14 +17943,16 @@
           <w:b/>
           <w:spacing w:val="-9"/>
           <w:sz w:val="20"/>
-        </w:rPr>
-        <w:t xml:space="preserve"> </w:t>
-      </w:r>
-      <w:r>
-        <w:rPr>
-          <w:rFonts w:ascii="Arial" w:hAnsi="Arial"/>
-          <w:b/>
-          <w:sz w:val="20"/>
+          <w:highlight w:val="green"/>
+        </w:rPr>
+        <w:t xml:space="preserve"> </w:t>
+      </w:r>
+      <w:r>
+        <w:rPr>
+          <w:rFonts w:ascii="Arial" w:hAnsi="Arial"/>
+          <w:b/>
+          <w:sz w:val="20"/>
+          <w:highlight w:val="green"/>
         </w:rPr>
         <w:t>de</w:t>
       </w:r>
@@ -17958,14 +17962,16 @@
           <w:b/>
           <w:spacing w:val="-9"/>
           <w:sz w:val="20"/>
-        </w:rPr>
-        <w:t xml:space="preserve"> </w:t>
-      </w:r>
-      <w:r>
-        <w:rPr>
-          <w:rFonts w:ascii="Arial" w:hAnsi="Arial"/>
-          <w:b/>
-          <w:sz w:val="20"/>
+          <w:highlight w:val="green"/>
+        </w:rPr>
+        <w:t xml:space="preserve"> </w:t>
+      </w:r>
+      <w:r>
+        <w:rPr>
+          <w:rFonts w:ascii="Arial" w:hAnsi="Arial"/>
+          <w:b/>
+          <w:sz w:val="20"/>
+          <w:highlight w:val="green"/>
         </w:rPr>
         <w:t>desempeño:</w:t>
       </w:r>
@@ -17975,14 +17981,16 @@
           <w:b/>
           <w:spacing w:val="-9"/>
           <w:sz w:val="20"/>
-        </w:rPr>
-        <w:t xml:space="preserve"> </w:t>
-      </w:r>
-      <w:r>
-        <w:rPr>
-          <w:rFonts w:ascii="Arial" w:hAnsi="Arial"/>
-          <w:b/>
-          <w:sz w:val="20"/>
+          <w:highlight w:val="green"/>
+        </w:rPr>
+        <w:t xml:space="preserve"> </w:t>
+      </w:r>
+      <w:r>
+        <w:rPr>
+          <w:rFonts w:ascii="Arial" w:hAnsi="Arial"/>
+          <w:b/>
+          <w:sz w:val="20"/>
+          <w:highlight w:val="green"/>
         </w:rPr>
         <w:t>GA6-220501096-AA3-EV02</w:t>
       </w:r>
@@ -17992,14 +18000,16 @@
           <w:b/>
           <w:spacing w:val="-9"/>
           <w:sz w:val="20"/>
-        </w:rPr>
-        <w:t xml:space="preserve"> </w:t>
-      </w:r>
-      <w:r>
-        <w:rPr>
-          <w:rFonts w:ascii="Arial" w:hAnsi="Arial"/>
-          <w:b/>
-          <w:sz w:val="20"/>
+          <w:highlight w:val="green"/>
+        </w:rPr>
+        <w:t xml:space="preserve"> </w:t>
+      </w:r>
+      <w:r>
+        <w:rPr>
+          <w:rFonts w:ascii="Arial" w:hAnsi="Arial"/>
+          <w:b/>
+          <w:sz w:val="20"/>
+          <w:highlight w:val="green"/>
         </w:rPr>
         <w:t>crear</w:t>
       </w:r>
@@ -18009,14 +18019,16 @@
           <w:b/>
           <w:spacing w:val="-8"/>
           <w:sz w:val="20"/>
-        </w:rPr>
-        <w:t xml:space="preserve"> </w:t>
-      </w:r>
-      <w:r>
-        <w:rPr>
-          <w:rFonts w:ascii="Arial" w:hAnsi="Arial"/>
-          <w:b/>
-          <w:sz w:val="20"/>
+          <w:highlight w:val="green"/>
+        </w:rPr>
+        <w:t xml:space="preserve"> </w:t>
+      </w:r>
+      <w:r>
+        <w:rPr>
+          <w:rFonts w:ascii="Arial" w:hAnsi="Arial"/>
+          <w:b/>
+          <w:sz w:val="20"/>
+          <w:highlight w:val="green"/>
         </w:rPr>
         <w:t>el</w:t>
       </w:r>
@@ -18026,14 +18038,16 @@
           <w:b/>
           <w:spacing w:val="-9"/>
           <w:sz w:val="20"/>
-        </w:rPr>
-        <w:t xml:space="preserve"> </w:t>
-      </w:r>
-      <w:r>
-        <w:rPr>
-          <w:rFonts w:ascii="Arial" w:hAnsi="Arial"/>
-          <w:b/>
-          <w:sz w:val="20"/>
+          <w:highlight w:val="green"/>
+        </w:rPr>
+        <w:t xml:space="preserve"> </w:t>
+      </w:r>
+      <w:r>
+        <w:rPr>
+          <w:rFonts w:ascii="Arial" w:hAnsi="Arial"/>
+          <w:b/>
+          <w:sz w:val="20"/>
+          <w:highlight w:val="green"/>
         </w:rPr>
         <w:t>diseño</w:t>
       </w:r>
@@ -18043,14 +18057,16 @@
           <w:b/>
           <w:spacing w:val="-9"/>
           <w:sz w:val="20"/>
-        </w:rPr>
-        <w:t xml:space="preserve"> </w:t>
-      </w:r>
-      <w:r>
-        <w:rPr>
-          <w:rFonts w:ascii="Arial" w:hAnsi="Arial"/>
-          <w:b/>
-          <w:sz w:val="20"/>
+          <w:highlight w:val="green"/>
+        </w:rPr>
+        <w:t xml:space="preserve"> </w:t>
+      </w:r>
+      <w:r>
+        <w:rPr>
+          <w:rFonts w:ascii="Arial" w:hAnsi="Arial"/>
+          <w:b/>
+          <w:sz w:val="20"/>
+          <w:highlight w:val="green"/>
         </w:rPr>
         <w:t>del</w:t>
       </w:r>
@@ -18060,14 +18076,16 @@
           <w:b/>
           <w:spacing w:val="-9"/>
           <w:sz w:val="20"/>
-        </w:rPr>
-        <w:t xml:space="preserve"> </w:t>
-      </w:r>
-      <w:r>
-        <w:rPr>
-          <w:rFonts w:ascii="Arial" w:hAnsi="Arial"/>
-          <w:b/>
-          <w:sz w:val="20"/>
+          <w:highlight w:val="green"/>
+        </w:rPr>
+        <w:t xml:space="preserve"> </w:t>
+      </w:r>
+      <w:r>
+        <w:rPr>
+          <w:rFonts w:ascii="Arial" w:hAnsi="Arial"/>
+          <w:b/>
+          <w:sz w:val="20"/>
+          <w:highlight w:val="green"/>
         </w:rPr>
         <w:t>sitio</w:t>
       </w:r>
@@ -18077,14 +18095,16 @@
           <w:b/>
           <w:spacing w:val="-7"/>
           <w:sz w:val="20"/>
-        </w:rPr>
-        <w:t xml:space="preserve"> </w:t>
-      </w:r>
-      <w:r>
-        <w:rPr>
-          <w:rFonts w:ascii="Arial" w:hAnsi="Arial"/>
-          <w:b/>
-          <w:sz w:val="20"/>
+          <w:highlight w:val="green"/>
+        </w:rPr>
+        <w:t xml:space="preserve"> </w:t>
+      </w:r>
+      <w:r>
+        <w:rPr>
+          <w:rFonts w:ascii="Arial" w:hAnsi="Arial"/>
+          <w:b/>
+          <w:sz w:val="20"/>
+          <w:highlight w:val="green"/>
         </w:rPr>
         <w:t>web</w:t>
       </w:r>
@@ -18094,14 +18114,16 @@
           <w:b/>
           <w:spacing w:val="-9"/>
           <w:sz w:val="20"/>
-        </w:rPr>
-        <w:t xml:space="preserve"> </w:t>
-      </w:r>
-      <w:r>
-        <w:rPr>
-          <w:rFonts w:ascii="Arial" w:hAnsi="Arial"/>
-          <w:b/>
-          <w:sz w:val="20"/>
+          <w:highlight w:val="green"/>
+        </w:rPr>
+        <w:t xml:space="preserve"> </w:t>
+      </w:r>
+      <w:r>
+        <w:rPr>
+          <w:rFonts w:ascii="Arial" w:hAnsi="Arial"/>
+          <w:b/>
+          <w:sz w:val="20"/>
+          <w:highlight w:val="green"/>
         </w:rPr>
         <w:t>y/o</w:t>
       </w:r>
@@ -18111,14 +18133,16 @@
           <w:b/>
           <w:spacing w:val="-9"/>
           <w:sz w:val="20"/>
-        </w:rPr>
-        <w:t xml:space="preserve"> </w:t>
-      </w:r>
-      <w:r>
-        <w:rPr>
-          <w:rFonts w:ascii="Arial" w:hAnsi="Arial"/>
-          <w:b/>
-          <w:sz w:val="20"/>
+          <w:highlight w:val="green"/>
+        </w:rPr>
+        <w:t xml:space="preserve"> </w:t>
+      </w:r>
+      <w:r>
+        <w:rPr>
+          <w:rFonts w:ascii="Arial" w:hAnsi="Arial"/>
+          <w:b/>
+          <w:sz w:val="20"/>
+          <w:highlight w:val="green"/>
         </w:rPr>
         <w:t>móviles</w:t>
       </w:r>
@@ -18128,14 +18152,16 @@
           <w:b/>
           <w:spacing w:val="-9"/>
           <w:sz w:val="20"/>
-        </w:rPr>
-        <w:t xml:space="preserve"> </w:t>
-      </w:r>
-      <w:r>
-        <w:rPr>
-          <w:rFonts w:ascii="Arial" w:hAnsi="Arial"/>
-          <w:b/>
-          <w:sz w:val="20"/>
+          <w:highlight w:val="green"/>
+        </w:rPr>
+        <w:t xml:space="preserve"> </w:t>
+      </w:r>
+      <w:r>
+        <w:rPr>
+          <w:rFonts w:ascii="Arial" w:hAnsi="Arial"/>
+          <w:b/>
+          <w:sz w:val="20"/>
+          <w:highlight w:val="green"/>
         </w:rPr>
         <w:t>utilizando sus componentes y tecnologías respectivas</w:t>
       </w:r>
@@ -19013,89 +19039,130 @@
         </w:tabs>
         <w:spacing w:before="1" w:line="256" w:lineRule="auto"/>
         <w:ind w:left="481" w:right="690" w:hanging="360"/>
-      </w:pPr>
-      <w:r>
+        <w:rPr>
+          <w:highlight w:val="green"/>
+        </w:rPr>
+      </w:pPr>
+      <w:bookmarkStart w:id="0" w:name="_Hlk165141410"/>
+      <w:r>
+        <w:rPr>
+          <w:highlight w:val="green"/>
+        </w:rPr>
         <w:t>Evidencia</w:t>
       </w:r>
       <w:r>
         <w:rPr>
           <w:spacing w:val="80"/>
-        </w:rPr>
-        <w:t xml:space="preserve"> </w:t>
-      </w:r>
-      <w:r>
+          <w:highlight w:val="green"/>
+        </w:rPr>
+        <w:t xml:space="preserve"> </w:t>
+      </w:r>
+      <w:r>
+        <w:rPr>
+          <w:highlight w:val="green"/>
+        </w:rPr>
         <w:t>de</w:t>
       </w:r>
       <w:r>
         <w:rPr>
           <w:spacing w:val="80"/>
-        </w:rPr>
-        <w:t xml:space="preserve"> </w:t>
-      </w:r>
-      <w:r>
+          <w:highlight w:val="green"/>
+        </w:rPr>
+        <w:t xml:space="preserve"> </w:t>
+      </w:r>
+      <w:r>
+        <w:rPr>
+          <w:highlight w:val="green"/>
+        </w:rPr>
         <w:t>producto:</w:t>
       </w:r>
       <w:r>
         <w:rPr>
           <w:spacing w:val="80"/>
-        </w:rPr>
-        <w:t xml:space="preserve"> </w:t>
-      </w:r>
-      <w:r>
+          <w:highlight w:val="green"/>
+        </w:rPr>
+        <w:t xml:space="preserve"> </w:t>
+      </w:r>
+      <w:r>
+        <w:rPr>
+          <w:highlight w:val="green"/>
+        </w:rPr>
         <w:t>GA6-220501096-AA3-EV03</w:t>
       </w:r>
       <w:r>
         <w:rPr>
           <w:spacing w:val="80"/>
-        </w:rPr>
-        <w:t xml:space="preserve"> </w:t>
-      </w:r>
-      <w:r>
+          <w:highlight w:val="green"/>
+        </w:rPr>
+        <w:t xml:space="preserve"> </w:t>
+      </w:r>
+      <w:r>
+        <w:rPr>
+          <w:highlight w:val="green"/>
+        </w:rPr>
         <w:t>interfaces</w:t>
       </w:r>
       <w:r>
         <w:rPr>
           <w:spacing w:val="80"/>
-        </w:rPr>
-        <w:t xml:space="preserve"> </w:t>
-      </w:r>
-      <w:r>
+          <w:highlight w:val="green"/>
+        </w:rPr>
+        <w:t xml:space="preserve"> </w:t>
+      </w:r>
+      <w:r>
+        <w:rPr>
+          <w:highlight w:val="green"/>
+        </w:rPr>
         <w:t>gráficas</w:t>
       </w:r>
       <w:r>
         <w:rPr>
           <w:spacing w:val="80"/>
-        </w:rPr>
-        <w:t xml:space="preserve"> </w:t>
-      </w:r>
-      <w:r>
+          <w:highlight w:val="green"/>
+        </w:rPr>
+        <w:t xml:space="preserve"> </w:t>
+      </w:r>
+      <w:r>
+        <w:rPr>
+          <w:highlight w:val="green"/>
+        </w:rPr>
         <w:t>según</w:t>
       </w:r>
       <w:r>
         <w:rPr>
           <w:spacing w:val="80"/>
-        </w:rPr>
-        <w:t xml:space="preserve"> </w:t>
-      </w:r>
-      <w:r>
+          <w:highlight w:val="green"/>
+        </w:rPr>
+        <w:t xml:space="preserve"> </w:t>
+      </w:r>
+      <w:r>
+        <w:rPr>
+          <w:highlight w:val="green"/>
+        </w:rPr>
         <w:t>requerimientos</w:t>
       </w:r>
       <w:r>
         <w:rPr>
           <w:spacing w:val="80"/>
-        </w:rPr>
-        <w:t xml:space="preserve"> </w:t>
-      </w:r>
-      <w:r>
+          <w:highlight w:val="green"/>
+        </w:rPr>
+        <w:t xml:space="preserve"> </w:t>
+      </w:r>
+      <w:r>
+        <w:rPr>
+          <w:highlight w:val="green"/>
+        </w:rPr>
         <w:t xml:space="preserve">del </w:t>
       </w:r>
       <w:r>
         <w:rPr>
           <w:spacing w:val="-2"/>
+          <w:highlight w:val="green"/>
         </w:rPr>
         <w:t>proyecto</w:t>
       </w:r>
     </w:p>
+    <w:bookmarkEnd w:id="0"/>
     <w:p>
       <w:pPr>
         <w:spacing w:before="217" w:line="273" w:lineRule="auto"/>
@@ -24655,7 +24722,7 @@
         <w:pStyle w:val="Textoindependiente"/>
         <w:spacing w:before="52"/>
       </w:pPr>
-      <w:bookmarkStart w:id="0" w:name="_Hlk164102355"/>
+      <w:bookmarkStart w:id="1" w:name="_Hlk164102355"/>
     </w:p>
     <w:p>
       <w:pPr>
@@ -25252,7 +25319,7 @@
         <w:t>ejemplo.</w:t>
       </w:r>
     </w:p>
-    <w:bookmarkEnd w:id="0"/>
+    <w:bookmarkEnd w:id="1"/>
     <w:p>
       <w:pPr>
         <w:pStyle w:val="Textoindependiente"/>

</xml_diff>

<commit_message>
se agrega Evidencia de conocimiento: GA7-220501096-AA1-EV01 informe técnico de plan de trabajo para construcción de software
</commit_message>
<xml_diff>
--- a/Ejecucion/GUIA-6/Guia_aprendizaje_6.docx
+++ b/Ejecucion/GUIA-6/Guia_aprendizaje_6.docx
@@ -1,6 +1,6 @@
 
 <file path=word/document.xml><?xml version="1.0" encoding="utf-8"?>
-<w:document xmlns:wpc="http://schemas.microsoft.com/office/word/2010/wordprocessingCanvas" xmlns:cx="http://schemas.microsoft.com/office/drawing/2014/chartex" xmlns:cx1="http://schemas.microsoft.com/office/drawing/2015/9/8/chartex" xmlns:cx2="http://schemas.microsoft.com/office/drawing/2015/10/21/chartex" xmlns:cx3="http://schemas.microsoft.com/office/drawing/2016/5/9/chartex" xmlns:cx4="http://schemas.microsoft.com/office/drawing/2016/5/10/chartex" xmlns:cx5="http://schemas.microsoft.com/office/drawing/2016/5/11/chartex" xmlns:cx6="http://schemas.microsoft.com/office/drawing/2016/5/12/chartex" xmlns:cx7="http://schemas.microsoft.com/office/drawing/2016/5/13/chartex" xmlns:cx8="http://schemas.microsoft.com/office/drawing/2016/5/14/chartex" xmlns:mc="http://schemas.openxmlformats.org/markup-compatibility/2006" xmlns:aink="http://schemas.microsoft.com/office/drawing/2016/ink" xmlns:am3d="http://schemas.microsoft.com/office/drawing/2017/model3d" xmlns:o="urn:schemas-microsoft-com:office:office" xmlns:oel="http://schemas.microsoft.com/office/2019/extlst" xmlns:r="http://schemas.openxmlformats.org/officeDocument/2006/relationships" xmlns:m="http://schemas.openxmlformats.org/officeDocument/2006/math" xmlns:v="urn:schemas-microsoft-com:vml" xmlns:wp14="http://schemas.microsoft.com/office/word/2010/wordprocessingDrawing" xmlns:wp="http://schemas.openxmlformats.org/drawingml/2006/wordprocessingDrawing" xmlns:w10="urn:schemas-microsoft-com:office:word" xmlns:w="http://schemas.openxmlformats.org/wordprocessingml/2006/main" xmlns:w14="http://schemas.microsoft.com/office/word/2010/wordml" xmlns:w15="http://schemas.microsoft.com/office/word/2012/wordml" xmlns:w16cex="http://schemas.microsoft.com/office/word/2018/wordml/cex" xmlns:w16cid="http://schemas.microsoft.com/office/word/2016/wordml/cid" xmlns:w16="http://schemas.microsoft.com/office/word/2018/wordml" xmlns:w16sdtdh="http://schemas.microsoft.com/office/word/2020/wordml/sdtdatahash" xmlns:w16se="http://schemas.microsoft.com/office/word/2015/wordml/symex" xmlns:wpg="http://schemas.microsoft.com/office/word/2010/wordprocessingGroup" xmlns:wpi="http://schemas.microsoft.com/office/word/2010/wordprocessingInk" xmlns:wne="http://schemas.microsoft.com/office/word/2006/wordml" xmlns:wps="http://schemas.microsoft.com/office/word/2010/wordprocessingShape" mc:Ignorable="w14 w15 w16se w16cid w16 w16cex w16sdtdh wp14">
+<w:document xmlns:wpc="http://schemas.microsoft.com/office/word/2010/wordprocessingCanvas" xmlns:cx="http://schemas.microsoft.com/office/drawing/2014/chartex" xmlns:cx1="http://schemas.microsoft.com/office/drawing/2015/9/8/chartex" xmlns:cx2="http://schemas.microsoft.com/office/drawing/2015/10/21/chartex" xmlns:cx3="http://schemas.microsoft.com/office/drawing/2016/5/9/chartex" xmlns:cx4="http://schemas.microsoft.com/office/drawing/2016/5/10/chartex" xmlns:cx5="http://schemas.microsoft.com/office/drawing/2016/5/11/chartex" xmlns:cx6="http://schemas.microsoft.com/office/drawing/2016/5/12/chartex" xmlns:cx7="http://schemas.microsoft.com/office/drawing/2016/5/13/chartex" xmlns:cx8="http://schemas.microsoft.com/office/drawing/2016/5/14/chartex" xmlns:mc="http://schemas.openxmlformats.org/markup-compatibility/2006" xmlns:aink="http://schemas.microsoft.com/office/drawing/2016/ink" xmlns:am3d="http://schemas.microsoft.com/office/drawing/2017/model3d" xmlns:o="urn:schemas-microsoft-com:office:office" xmlns:oel="http://schemas.microsoft.com/office/2019/extlst" xmlns:r="http://schemas.openxmlformats.org/officeDocument/2006/relationships" xmlns:m="http://schemas.openxmlformats.org/officeDocument/2006/math" xmlns:v="urn:schemas-microsoft-com:vml" xmlns:wp14="http://schemas.microsoft.com/office/word/2010/wordprocessingDrawing" xmlns:wp="http://schemas.openxmlformats.org/drawingml/2006/wordprocessingDrawing" xmlns:w10="urn:schemas-microsoft-com:office:word" xmlns:w="http://schemas.openxmlformats.org/wordprocessingml/2006/main" xmlns:w14="http://schemas.microsoft.com/office/word/2010/wordml" xmlns:w15="http://schemas.microsoft.com/office/word/2012/wordml" xmlns:w16cex="http://schemas.microsoft.com/office/word/2018/wordml/cex" xmlns:w16cid="http://schemas.microsoft.com/office/word/2016/wordml/cid" xmlns:w16="http://schemas.microsoft.com/office/word/2018/wordml" xmlns:w16du="http://schemas.microsoft.com/office/word/2023/wordml/word16du" xmlns:w16sdtdh="http://schemas.microsoft.com/office/word/2020/wordml/sdtdatahash" xmlns:w16se="http://schemas.microsoft.com/office/word/2015/wordml/symex" xmlns:wpg="http://schemas.microsoft.com/office/word/2010/wordprocessingGroup" xmlns:wpi="http://schemas.microsoft.com/office/word/2010/wordprocessingInk" xmlns:wne="http://schemas.microsoft.com/office/word/2006/wordml" xmlns:wps="http://schemas.microsoft.com/office/word/2010/wordprocessingShape" mc:Ignorable="w14 w15 w16se w16cid w16 w16cex w16sdtdh w16du wp14">
   <w:body>
     <w:p>
       <w:pPr>
@@ -20929,67 +20929,99 @@
         </w:tabs>
         <w:spacing w:before="205" w:line="256" w:lineRule="auto"/>
         <w:ind w:left="482" w:right="688"/>
-      </w:pPr>
-      <w:r>
+        <w:rPr>
+          <w:highlight w:val="green"/>
+        </w:rPr>
+      </w:pPr>
+      <w:bookmarkStart w:id="1" w:name="_Hlk165188490"/>
+      <w:r>
+        <w:rPr>
+          <w:highlight w:val="green"/>
+        </w:rPr>
         <w:t>Evidencia</w:t>
       </w:r>
       <w:r>
         <w:rPr>
           <w:spacing w:val="40"/>
-        </w:rPr>
-        <w:t xml:space="preserve"> </w:t>
-      </w:r>
-      <w:r>
+          <w:highlight w:val="green"/>
+        </w:rPr>
+        <w:t xml:space="preserve"> </w:t>
+      </w:r>
+      <w:r>
+        <w:rPr>
+          <w:highlight w:val="green"/>
+        </w:rPr>
         <w:t>de</w:t>
       </w:r>
       <w:r>
         <w:rPr>
           <w:spacing w:val="40"/>
-        </w:rPr>
-        <w:t xml:space="preserve"> </w:t>
-      </w:r>
-      <w:r>
+          <w:highlight w:val="green"/>
+        </w:rPr>
+        <w:t xml:space="preserve"> </w:t>
+      </w:r>
+      <w:r>
+        <w:rPr>
+          <w:highlight w:val="green"/>
+        </w:rPr>
         <w:t>desempeño:</w:t>
       </w:r>
       <w:r>
         <w:rPr>
           <w:spacing w:val="40"/>
-        </w:rPr>
-        <w:t xml:space="preserve"> </w:t>
-      </w:r>
-      <w:r>
+          <w:highlight w:val="green"/>
+        </w:rPr>
+        <w:t xml:space="preserve"> </w:t>
+      </w:r>
+      <w:r>
+        <w:rPr>
+          <w:highlight w:val="green"/>
+        </w:rPr>
         <w:t>GA6-220501096-AA4-EV02</w:t>
       </w:r>
       <w:r>
         <w:rPr>
           <w:spacing w:val="40"/>
-        </w:rPr>
-        <w:t xml:space="preserve"> </w:t>
-      </w:r>
-      <w:r>
+          <w:highlight w:val="green"/>
+        </w:rPr>
+        <w:t xml:space="preserve"> </w:t>
+      </w:r>
+      <w:r>
+        <w:rPr>
+          <w:highlight w:val="green"/>
+        </w:rPr>
         <w:t>establecer</w:t>
       </w:r>
       <w:r>
         <w:rPr>
           <w:spacing w:val="40"/>
-        </w:rPr>
-        <w:t xml:space="preserve"> </w:t>
-      </w:r>
-      <w:r>
+          <w:highlight w:val="green"/>
+        </w:rPr>
+        <w:t xml:space="preserve"> </w:t>
+      </w:r>
+      <w:r>
+        <w:rPr>
+          <w:highlight w:val="green"/>
+        </w:rPr>
         <w:t>los</w:t>
       </w:r>
       <w:r>
         <w:rPr>
           <w:spacing w:val="40"/>
-        </w:rPr>
-        <w:t xml:space="preserve"> </w:t>
-      </w:r>
-      <w:r>
+          <w:highlight w:val="green"/>
+        </w:rPr>
+        <w:t xml:space="preserve"> </w:t>
+      </w:r>
+      <w:r>
+        <w:rPr>
+          <w:highlight w:val="green"/>
+        </w:rPr>
         <w:t>componentes</w:t>
       </w:r>
       <w:r>
         <w:rPr>
           <w:spacing w:val="40"/>
+          <w:highlight w:val="green"/>
         </w:rPr>
         <w:t xml:space="preserve"> </w:t>
       </w:r>
@@ -20997,6 +21029,7 @@
       <w:r>
         <w:rPr>
           <w:i/>
+          <w:highlight w:val="green"/>
         </w:rPr>
         <w:t>frontend</w:t>
       </w:r>
@@ -21005,31 +21038,44 @@
         <w:rPr>
           <w:i/>
           <w:spacing w:val="40"/>
-        </w:rPr>
-        <w:t xml:space="preserve"> </w:t>
-      </w:r>
-      <w:r>
+          <w:highlight w:val="green"/>
+        </w:rPr>
+        <w:t xml:space="preserve"> </w:t>
+      </w:r>
+      <w:r>
+        <w:rPr>
+          <w:highlight w:val="green"/>
+        </w:rPr>
         <w:t>de</w:t>
       </w:r>
       <w:r>
         <w:rPr>
           <w:spacing w:val="40"/>
-        </w:rPr>
-        <w:t xml:space="preserve"> </w:t>
-      </w:r>
-      <w:r>
+          <w:highlight w:val="green"/>
+        </w:rPr>
+        <w:t xml:space="preserve"> </w:t>
+      </w:r>
+      <w:r>
+        <w:rPr>
+          <w:highlight w:val="green"/>
+        </w:rPr>
         <w:t>la</w:t>
       </w:r>
       <w:r>
         <w:rPr>
           <w:spacing w:val="80"/>
-        </w:rPr>
-        <w:t xml:space="preserve"> </w:t>
-      </w:r>
-      <w:r>
+          <w:highlight w:val="green"/>
+        </w:rPr>
+        <w:t xml:space="preserve"> </w:t>
+      </w:r>
+      <w:r>
+        <w:rPr>
+          <w:highlight w:val="green"/>
+        </w:rPr>
         <w:t>aplicación web</w:t>
       </w:r>
     </w:p>
+    <w:bookmarkEnd w:id="1"/>
     <w:p>
       <w:pPr>
         <w:spacing w:line="256" w:lineRule="auto"/>
@@ -21848,13 +21894,16 @@
           <w:rFonts w:ascii="Arial" w:hAnsi="Arial"/>
           <w:b/>
           <w:sz w:val="20"/>
-        </w:rPr>
-      </w:pPr>
-      <w:r>
-        <w:rPr>
-          <w:rFonts w:ascii="Arial" w:hAnsi="Arial"/>
-          <w:b/>
-          <w:sz w:val="20"/>
+          <w:highlight w:val="green"/>
+        </w:rPr>
+      </w:pPr>
+      <w:bookmarkStart w:id="2" w:name="_Hlk165188523"/>
+      <w:r>
+        <w:rPr>
+          <w:rFonts w:ascii="Arial" w:hAnsi="Arial"/>
+          <w:b/>
+          <w:sz w:val="20"/>
+          <w:highlight w:val="green"/>
         </w:rPr>
         <w:t>Evidencia</w:t>
       </w:r>
@@ -21864,14 +21913,16 @@
           <w:b/>
           <w:spacing w:val="-12"/>
           <w:sz w:val="20"/>
-        </w:rPr>
-        <w:t xml:space="preserve"> </w:t>
-      </w:r>
-      <w:r>
-        <w:rPr>
-          <w:rFonts w:ascii="Arial" w:hAnsi="Arial"/>
-          <w:b/>
-          <w:sz w:val="20"/>
+          <w:highlight w:val="green"/>
+        </w:rPr>
+        <w:t xml:space="preserve"> </w:t>
+      </w:r>
+      <w:r>
+        <w:rPr>
+          <w:rFonts w:ascii="Arial" w:hAnsi="Arial"/>
+          <w:b/>
+          <w:sz w:val="20"/>
+          <w:highlight w:val="green"/>
         </w:rPr>
         <w:t>de</w:t>
       </w:r>
@@ -21881,14 +21932,16 @@
           <w:b/>
           <w:spacing w:val="-12"/>
           <w:sz w:val="20"/>
-        </w:rPr>
-        <w:t xml:space="preserve"> </w:t>
-      </w:r>
-      <w:r>
-        <w:rPr>
-          <w:rFonts w:ascii="Arial" w:hAnsi="Arial"/>
-          <w:b/>
-          <w:sz w:val="20"/>
+          <w:highlight w:val="green"/>
+        </w:rPr>
+        <w:t xml:space="preserve"> </w:t>
+      </w:r>
+      <w:r>
+        <w:rPr>
+          <w:rFonts w:ascii="Arial" w:hAnsi="Arial"/>
+          <w:b/>
+          <w:sz w:val="20"/>
+          <w:highlight w:val="green"/>
         </w:rPr>
         <w:t>producto:</w:t>
       </w:r>
@@ -21898,14 +21951,16 @@
           <w:b/>
           <w:spacing w:val="-14"/>
           <w:sz w:val="20"/>
-        </w:rPr>
-        <w:t xml:space="preserve"> </w:t>
-      </w:r>
-      <w:r>
-        <w:rPr>
-          <w:rFonts w:ascii="Arial" w:hAnsi="Arial"/>
-          <w:b/>
-          <w:sz w:val="20"/>
+          <w:highlight w:val="green"/>
+        </w:rPr>
+        <w:t xml:space="preserve"> </w:t>
+      </w:r>
+      <w:r>
+        <w:rPr>
+          <w:rFonts w:ascii="Arial" w:hAnsi="Arial"/>
+          <w:b/>
+          <w:sz w:val="20"/>
+          <w:highlight w:val="green"/>
         </w:rPr>
         <w:t>GA6-220501096-AA4-EV03</w:t>
       </w:r>
@@ -21915,14 +21970,16 @@
           <w:b/>
           <w:spacing w:val="-10"/>
           <w:sz w:val="20"/>
-        </w:rPr>
-        <w:t xml:space="preserve"> </w:t>
-      </w:r>
-      <w:r>
-        <w:rPr>
-          <w:rFonts w:ascii="Arial" w:hAnsi="Arial"/>
-          <w:b/>
-          <w:sz w:val="20"/>
+          <w:highlight w:val="green"/>
+        </w:rPr>
+        <w:t xml:space="preserve"> </w:t>
+      </w:r>
+      <w:r>
+        <w:rPr>
+          <w:rFonts w:ascii="Arial" w:hAnsi="Arial"/>
+          <w:b/>
+          <w:sz w:val="20"/>
+          <w:highlight w:val="green"/>
         </w:rPr>
         <w:t>-</w:t>
       </w:r>
@@ -21932,14 +21989,16 @@
           <w:b/>
           <w:spacing w:val="-14"/>
           <w:sz w:val="20"/>
-        </w:rPr>
-        <w:t xml:space="preserve"> </w:t>
-      </w:r>
-      <w:r>
-        <w:rPr>
-          <w:rFonts w:ascii="Arial" w:hAnsi="Arial"/>
-          <w:b/>
-          <w:sz w:val="20"/>
+          <w:highlight w:val="green"/>
+        </w:rPr>
+        <w:t xml:space="preserve"> </w:t>
+      </w:r>
+      <w:r>
+        <w:rPr>
+          <w:rFonts w:ascii="Arial" w:hAnsi="Arial"/>
+          <w:b/>
+          <w:sz w:val="20"/>
+          <w:highlight w:val="green"/>
         </w:rPr>
         <w:t>Diseño</w:t>
       </w:r>
@@ -21949,6 +22008,7 @@
           <w:b/>
           <w:spacing w:val="-11"/>
           <w:sz w:val="20"/>
+          <w:highlight w:val="green"/>
         </w:rPr>
         <w:t xml:space="preserve"> </w:t>
       </w:r>
@@ -21959,6 +22019,7 @@
           <w:b/>
           <w:i/>
           <w:sz w:val="20"/>
+          <w:highlight w:val="green"/>
         </w:rPr>
         <w:t>frontend</w:t>
       </w:r>
@@ -21970,14 +22031,16 @@
           <w:i/>
           <w:spacing w:val="-14"/>
           <w:sz w:val="20"/>
-        </w:rPr>
-        <w:t xml:space="preserve"> </w:t>
-      </w:r>
-      <w:r>
-        <w:rPr>
-          <w:rFonts w:ascii="Arial" w:hAnsi="Arial"/>
-          <w:b/>
-          <w:sz w:val="20"/>
+          <w:highlight w:val="green"/>
+        </w:rPr>
+        <w:t xml:space="preserve"> </w:t>
+      </w:r>
+      <w:r>
+        <w:rPr>
+          <w:rFonts w:ascii="Arial" w:hAnsi="Arial"/>
+          <w:b/>
+          <w:sz w:val="20"/>
+          <w:highlight w:val="green"/>
         </w:rPr>
         <w:t>que</w:t>
       </w:r>
@@ -21987,14 +22050,16 @@
           <w:b/>
           <w:spacing w:val="-12"/>
           <w:sz w:val="20"/>
-        </w:rPr>
-        <w:t xml:space="preserve"> </w:t>
-      </w:r>
-      <w:r>
-        <w:rPr>
-          <w:rFonts w:ascii="Arial" w:hAnsi="Arial"/>
-          <w:b/>
-          <w:sz w:val="20"/>
+          <w:highlight w:val="green"/>
+        </w:rPr>
+        <w:t xml:space="preserve"> </w:t>
+      </w:r>
+      <w:r>
+        <w:rPr>
+          <w:rFonts w:ascii="Arial" w:hAnsi="Arial"/>
+          <w:b/>
+          <w:sz w:val="20"/>
+          <w:highlight w:val="green"/>
         </w:rPr>
         <w:t>cumpla</w:t>
       </w:r>
@@ -22004,14 +22069,16 @@
           <w:b/>
           <w:spacing w:val="-14"/>
           <w:sz w:val="20"/>
-        </w:rPr>
-        <w:t xml:space="preserve"> </w:t>
-      </w:r>
-      <w:r>
-        <w:rPr>
-          <w:rFonts w:ascii="Arial" w:hAnsi="Arial"/>
-          <w:b/>
-          <w:sz w:val="20"/>
+          <w:highlight w:val="green"/>
+        </w:rPr>
+        <w:t xml:space="preserve"> </w:t>
+      </w:r>
+      <w:r>
+        <w:rPr>
+          <w:rFonts w:ascii="Arial" w:hAnsi="Arial"/>
+          <w:b/>
+          <w:sz w:val="20"/>
+          <w:highlight w:val="green"/>
         </w:rPr>
         <w:t>con</w:t>
       </w:r>
@@ -22021,14 +22088,16 @@
           <w:b/>
           <w:spacing w:val="-11"/>
           <w:sz w:val="20"/>
-        </w:rPr>
-        <w:t xml:space="preserve"> </w:t>
-      </w:r>
-      <w:r>
-        <w:rPr>
-          <w:rFonts w:ascii="Arial" w:hAnsi="Arial"/>
-          <w:b/>
-          <w:sz w:val="20"/>
+          <w:highlight w:val="green"/>
+        </w:rPr>
+        <w:t xml:space="preserve"> </w:t>
+      </w:r>
+      <w:r>
+        <w:rPr>
+          <w:rFonts w:ascii="Arial" w:hAnsi="Arial"/>
+          <w:b/>
+          <w:sz w:val="20"/>
+          <w:highlight w:val="green"/>
         </w:rPr>
         <w:t>los</w:t>
       </w:r>
@@ -22038,18 +22107,21 @@
           <w:b/>
           <w:spacing w:val="-12"/>
           <w:sz w:val="20"/>
-        </w:rPr>
-        <w:t xml:space="preserve"> </w:t>
-      </w:r>
-      <w:r>
-        <w:rPr>
-          <w:rFonts w:ascii="Arial" w:hAnsi="Arial"/>
-          <w:b/>
-          <w:sz w:val="20"/>
+          <w:highlight w:val="green"/>
+        </w:rPr>
+        <w:t xml:space="preserve"> </w:t>
+      </w:r>
+      <w:r>
+        <w:rPr>
+          <w:rFonts w:ascii="Arial" w:hAnsi="Arial"/>
+          <w:b/>
+          <w:sz w:val="20"/>
+          <w:highlight w:val="green"/>
         </w:rPr>
         <w:t>requerimientos del proyecto</w:t>
       </w:r>
     </w:p>
+    <w:bookmarkEnd w:id="2"/>
     <w:p>
       <w:pPr>
         <w:pStyle w:val="Textoindependiente"/>
@@ -24429,142 +24501,142 @@
         <w:spacing w:line="256" w:lineRule="auto"/>
         <w:ind w:right="688" w:hanging="360"/>
         <w:rPr>
-          <w:highlight w:val="green"/>
-        </w:rPr>
-      </w:pPr>
-      <w:r>
-        <w:rPr>
-          <w:highlight w:val="green"/>
+          <w:highlight w:val="yellow"/>
+        </w:rPr>
+      </w:pPr>
+      <w:r>
+        <w:rPr>
+          <w:highlight w:val="yellow"/>
         </w:rPr>
         <w:t>Evidencia</w:t>
       </w:r>
       <w:r>
         <w:rPr>
           <w:spacing w:val="40"/>
-          <w:highlight w:val="green"/>
-        </w:rPr>
-        <w:t xml:space="preserve"> </w:t>
-      </w:r>
-      <w:r>
-        <w:rPr>
-          <w:highlight w:val="green"/>
+          <w:highlight w:val="yellow"/>
+        </w:rPr>
+        <w:t xml:space="preserve"> </w:t>
+      </w:r>
+      <w:r>
+        <w:rPr>
+          <w:highlight w:val="yellow"/>
         </w:rPr>
         <w:t>de</w:t>
       </w:r>
       <w:r>
         <w:rPr>
           <w:spacing w:val="40"/>
-          <w:highlight w:val="green"/>
-        </w:rPr>
-        <w:t xml:space="preserve"> </w:t>
-      </w:r>
-      <w:r>
-        <w:rPr>
-          <w:highlight w:val="green"/>
+          <w:highlight w:val="yellow"/>
+        </w:rPr>
+        <w:t xml:space="preserve"> </w:t>
+      </w:r>
+      <w:r>
+        <w:rPr>
+          <w:highlight w:val="yellow"/>
         </w:rPr>
         <w:t>desempeño:</w:t>
       </w:r>
       <w:r>
         <w:rPr>
           <w:spacing w:val="40"/>
-          <w:highlight w:val="green"/>
-        </w:rPr>
-        <w:t xml:space="preserve"> </w:t>
-      </w:r>
-      <w:r>
-        <w:rPr>
-          <w:highlight w:val="green"/>
+          <w:highlight w:val="yellow"/>
+        </w:rPr>
+        <w:t xml:space="preserve"> </w:t>
+      </w:r>
+      <w:r>
+        <w:rPr>
+          <w:highlight w:val="yellow"/>
         </w:rPr>
         <w:t>GA6-230101507-AA1-EV01</w:t>
       </w:r>
       <w:r>
         <w:rPr>
           <w:spacing w:val="40"/>
-          <w:highlight w:val="green"/>
-        </w:rPr>
-        <w:t xml:space="preserve"> </w:t>
-      </w:r>
-      <w:r>
-        <w:rPr>
-          <w:highlight w:val="green"/>
+          <w:highlight w:val="yellow"/>
+        </w:rPr>
+        <w:t xml:space="preserve"> </w:t>
+      </w:r>
+      <w:r>
+        <w:rPr>
+          <w:highlight w:val="yellow"/>
         </w:rPr>
         <w:t>-</w:t>
       </w:r>
       <w:r>
         <w:rPr>
           <w:spacing w:val="40"/>
-          <w:highlight w:val="green"/>
-        </w:rPr>
-        <w:t xml:space="preserve"> </w:t>
-      </w:r>
-      <w:r>
-        <w:rPr>
-          <w:highlight w:val="green"/>
+          <w:highlight w:val="yellow"/>
+        </w:rPr>
+        <w:t xml:space="preserve"> </w:t>
+      </w:r>
+      <w:r>
+        <w:rPr>
+          <w:highlight w:val="yellow"/>
         </w:rPr>
         <w:t>Foro</w:t>
       </w:r>
       <w:r>
         <w:rPr>
           <w:spacing w:val="40"/>
-          <w:highlight w:val="green"/>
-        </w:rPr>
-        <w:t xml:space="preserve"> </w:t>
-      </w:r>
-      <w:r>
-        <w:rPr>
-          <w:highlight w:val="green"/>
+          <w:highlight w:val="yellow"/>
+        </w:rPr>
+        <w:t xml:space="preserve"> </w:t>
+      </w:r>
+      <w:r>
+        <w:rPr>
+          <w:highlight w:val="yellow"/>
         </w:rPr>
         <w:t>temático</w:t>
       </w:r>
       <w:r>
         <w:rPr>
           <w:spacing w:val="40"/>
-          <w:highlight w:val="green"/>
-        </w:rPr>
-        <w:t xml:space="preserve"> </w:t>
-      </w:r>
-      <w:r>
-        <w:rPr>
-          <w:highlight w:val="green"/>
+          <w:highlight w:val="yellow"/>
+        </w:rPr>
+        <w:t xml:space="preserve"> </w:t>
+      </w:r>
+      <w:r>
+        <w:rPr>
+          <w:highlight w:val="yellow"/>
         </w:rPr>
         <w:t>denominado</w:t>
       </w:r>
       <w:r>
         <w:rPr>
           <w:spacing w:val="40"/>
-          <w:highlight w:val="green"/>
-        </w:rPr>
-        <w:t xml:space="preserve"> </w:t>
-      </w:r>
-      <w:r>
-        <w:rPr>
-          <w:highlight w:val="green"/>
+          <w:highlight w:val="yellow"/>
+        </w:rPr>
+        <w:t xml:space="preserve"> </w:t>
+      </w:r>
+      <w:r>
+        <w:rPr>
+          <w:highlight w:val="yellow"/>
         </w:rPr>
         <w:t>Establecer</w:t>
       </w:r>
       <w:r>
         <w:rPr>
           <w:spacing w:val="40"/>
-          <w:highlight w:val="green"/>
-        </w:rPr>
-        <w:t xml:space="preserve"> </w:t>
-      </w:r>
-      <w:r>
-        <w:rPr>
-          <w:highlight w:val="green"/>
+          <w:highlight w:val="yellow"/>
+        </w:rPr>
+        <w:t xml:space="preserve"> </w:t>
+      </w:r>
+      <w:r>
+        <w:rPr>
+          <w:highlight w:val="yellow"/>
         </w:rPr>
         <w:t>las</w:t>
       </w:r>
       <w:r>
         <w:rPr>
           <w:spacing w:val="40"/>
-          <w:highlight w:val="green"/>
-        </w:rPr>
-        <w:t xml:space="preserve"> </w:t>
-      </w:r>
-      <w:r>
-        <w:rPr>
-          <w:highlight w:val="green"/>
+          <w:highlight w:val="yellow"/>
+        </w:rPr>
+        <w:t xml:space="preserve"> </w:t>
+      </w:r>
+      <w:r>
+        <w:rPr>
+          <w:highlight w:val="yellow"/>
         </w:rPr>
         <w:t>técnicas de coordinación motriz</w:t>
       </w:r>
@@ -24722,7 +24794,7 @@
         <w:pStyle w:val="Textoindependiente"/>
         <w:spacing w:before="52"/>
       </w:pPr>
-      <w:bookmarkStart w:id="1" w:name="_Hlk164102355"/>
+      <w:bookmarkStart w:id="3" w:name="_Hlk164102355"/>
     </w:p>
     <w:p>
       <w:pPr>
@@ -25319,7 +25391,7 @@
         <w:t>ejemplo.</w:t>
       </w:r>
     </w:p>
-    <w:bookmarkEnd w:id="1"/>
+    <w:bookmarkEnd w:id="3"/>
     <w:p>
       <w:pPr>
         <w:pStyle w:val="Textoindependiente"/>
@@ -48606,11 +48678,13 @@
               <w:jc w:val="both"/>
               <w:rPr>
                 <w:sz w:val="20"/>
+                <w:highlight w:val="green"/>
               </w:rPr>
             </w:pPr>
             <w:r>
               <w:rPr>
                 <w:sz w:val="20"/>
+                <w:highlight w:val="green"/>
               </w:rPr>
               <w:t xml:space="preserve">Evidencias de conocimiento: Selección herramientas para </w:t>
             </w:r>
@@ -48618,6 +48692,7 @@
               <w:rPr>
                 <w:spacing w:val="-2"/>
                 <w:sz w:val="20"/>
+                <w:highlight w:val="green"/>
               </w:rPr>
               <w:t>prototipado.</w:t>
             </w:r>
@@ -48639,6 +48714,7 @@
                 <w:b/>
                 <w:spacing w:val="-2"/>
                 <w:sz w:val="20"/>
+                <w:highlight w:val="green"/>
               </w:rPr>
               <w:t>GA6-220501096-AA3-</w:t>
             </w:r>
@@ -48648,6 +48724,7 @@
                 <w:b/>
                 <w:spacing w:val="-4"/>
                 <w:sz w:val="20"/>
+                <w:highlight w:val="green"/>
               </w:rPr>
               <w:t>EV01</w:t>
             </w:r>
@@ -48824,11 +48901,13 @@
               <w:ind w:left="115" w:right="107"/>
               <w:rPr>
                 <w:sz w:val="20"/>
+                <w:highlight w:val="green"/>
               </w:rPr>
             </w:pPr>
             <w:r>
               <w:rPr>
                 <w:sz w:val="20"/>
+                <w:highlight w:val="green"/>
               </w:rPr>
               <w:t>Evidencias de desempeño: Crear</w:t>
             </w:r>
@@ -48836,12 +48915,14 @@
               <w:rPr>
                 <w:spacing w:val="38"/>
                 <w:sz w:val="20"/>
+                <w:highlight w:val="green"/>
               </w:rPr>
               <w:t xml:space="preserve"> </w:t>
             </w:r>
             <w:r>
               <w:rPr>
                 <w:sz w:val="20"/>
+                <w:highlight w:val="green"/>
               </w:rPr>
               <w:t>el</w:t>
             </w:r>
@@ -48849,12 +48930,14 @@
               <w:rPr>
                 <w:spacing w:val="36"/>
                 <w:sz w:val="20"/>
+                <w:highlight w:val="green"/>
               </w:rPr>
               <w:t xml:space="preserve"> </w:t>
             </w:r>
             <w:r>
               <w:rPr>
                 <w:sz w:val="20"/>
+                <w:highlight w:val="green"/>
               </w:rPr>
               <w:t>diseño</w:t>
             </w:r>
@@ -48862,12 +48945,14 @@
               <w:rPr>
                 <w:spacing w:val="37"/>
                 <w:sz w:val="20"/>
+                <w:highlight w:val="green"/>
               </w:rPr>
               <w:t xml:space="preserve"> </w:t>
             </w:r>
             <w:r>
               <w:rPr>
                 <w:sz w:val="20"/>
+                <w:highlight w:val="green"/>
               </w:rPr>
               <w:t>del</w:t>
             </w:r>
@@ -48875,12 +48960,14 @@
               <w:rPr>
                 <w:spacing w:val="36"/>
                 <w:sz w:val="20"/>
+                <w:highlight w:val="green"/>
               </w:rPr>
               <w:t xml:space="preserve"> </w:t>
             </w:r>
             <w:r>
               <w:rPr>
                 <w:sz w:val="20"/>
+                <w:highlight w:val="green"/>
               </w:rPr>
               <w:t>sitio</w:t>
             </w:r>
@@ -48888,12 +48975,14 @@
               <w:rPr>
                 <w:spacing w:val="38"/>
                 <w:sz w:val="20"/>
+                <w:highlight w:val="green"/>
               </w:rPr>
               <w:t xml:space="preserve"> </w:t>
             </w:r>
             <w:r>
               <w:rPr>
                 <w:sz w:val="20"/>
+                <w:highlight w:val="green"/>
               </w:rPr>
               <w:t xml:space="preserve">web </w:t>
             </w:r>
@@ -48901,12 +48990,14 @@
               <w:rPr>
                 <w:spacing w:val="-4"/>
                 <w:sz w:val="20"/>
+                <w:highlight w:val="green"/>
               </w:rPr>
               <w:t>y/o</w:t>
             </w:r>
             <w:r>
               <w:rPr>
                 <w:sz w:val="20"/>
+                <w:highlight w:val="green"/>
               </w:rPr>
               <w:tab/>
             </w:r>
@@ -48914,12 +49005,14 @@
               <w:rPr>
                 <w:spacing w:val="-2"/>
                 <w:sz w:val="20"/>
+                <w:highlight w:val="green"/>
               </w:rPr>
               <w:t>móviles</w:t>
             </w:r>
             <w:r>
               <w:rPr>
                 <w:sz w:val="20"/>
+                <w:highlight w:val="green"/>
               </w:rPr>
               <w:tab/>
             </w:r>
@@ -48927,12 +49020,14 @@
               <w:rPr>
                 <w:spacing w:val="-2"/>
                 <w:sz w:val="20"/>
+                <w:highlight w:val="green"/>
               </w:rPr>
               <w:t>utilizando</w:t>
             </w:r>
             <w:r>
               <w:rPr>
                 <w:sz w:val="20"/>
+                <w:highlight w:val="green"/>
               </w:rPr>
               <w:tab/>
             </w:r>
@@ -48940,6 +49035,7 @@
               <w:rPr>
                 <w:spacing w:val="-4"/>
                 <w:sz w:val="20"/>
+                <w:highlight w:val="green"/>
               </w:rPr>
               <w:t xml:space="preserve">sus </w:t>
             </w:r>
@@ -48947,18 +49043,21 @@
               <w:rPr>
                 <w:spacing w:val="-2"/>
                 <w:sz w:val="20"/>
+                <w:highlight w:val="green"/>
               </w:rPr>
               <w:t>componentes</w:t>
             </w:r>
             <w:r>
               <w:rPr>
                 <w:sz w:val="20"/>
+                <w:highlight w:val="green"/>
               </w:rPr>
               <w:tab/>
             </w:r>
             <w:r>
               <w:rPr>
                 <w:sz w:val="20"/>
+                <w:highlight w:val="green"/>
               </w:rPr>
               <w:tab/>
             </w:r>
@@ -48966,12 +49065,14 @@
               <w:rPr>
                 <w:spacing w:val="-10"/>
                 <w:sz w:val="20"/>
+                <w:highlight w:val="green"/>
               </w:rPr>
               <w:t>y</w:t>
             </w:r>
             <w:r>
               <w:rPr>
                 <w:sz w:val="20"/>
+                <w:highlight w:val="green"/>
               </w:rPr>
               <w:tab/>
             </w:r>
@@ -48979,6 +49080,7 @@
               <w:rPr>
                 <w:spacing w:val="-2"/>
                 <w:sz w:val="20"/>
+                <w:highlight w:val="green"/>
               </w:rPr>
               <w:t>tecnologías respectivas.</w:t>
             </w:r>
@@ -49000,6 +49102,7 @@
                 <w:b/>
                 <w:spacing w:val="-2"/>
                 <w:sz w:val="20"/>
+                <w:highlight w:val="green"/>
               </w:rPr>
               <w:t>GA6-220501096-AA3-</w:t>
             </w:r>
@@ -49009,6 +49112,7 @@
                 <w:b/>
                 <w:spacing w:val="-4"/>
                 <w:sz w:val="20"/>
+                <w:highlight w:val="green"/>
               </w:rPr>
               <w:t>EV02</w:t>
             </w:r>
@@ -49035,11 +49139,13 @@
               <w:ind w:left="115" w:right="38" w:hanging="1"/>
               <w:rPr>
                 <w:sz w:val="20"/>
+                <w:highlight w:val="green"/>
               </w:rPr>
             </w:pPr>
             <w:r>
               <w:rPr>
                 <w:sz w:val="20"/>
+                <w:highlight w:val="green"/>
               </w:rPr>
               <w:t xml:space="preserve">Evidencia de producto: </w:t>
             </w:r>
@@ -49047,12 +49153,14 @@
               <w:rPr>
                 <w:spacing w:val="-2"/>
                 <w:sz w:val="20"/>
+                <w:highlight w:val="green"/>
               </w:rPr>
               <w:t>Interfaces</w:t>
             </w:r>
             <w:r>
               <w:rPr>
                 <w:sz w:val="20"/>
+                <w:highlight w:val="green"/>
               </w:rPr>
               <w:tab/>
             </w:r>
@@ -49060,12 +49168,14 @@
               <w:rPr>
                 <w:spacing w:val="-2"/>
                 <w:sz w:val="20"/>
+                <w:highlight w:val="green"/>
               </w:rPr>
               <w:t>gráficas</w:t>
             </w:r>
             <w:r>
               <w:rPr>
                 <w:sz w:val="20"/>
+                <w:highlight w:val="green"/>
               </w:rPr>
               <w:tab/>
             </w:r>
@@ -49073,12 +49183,14 @@
               <w:rPr>
                 <w:spacing w:val="-4"/>
                 <w:sz w:val="20"/>
+                <w:highlight w:val="green"/>
               </w:rPr>
               <w:t xml:space="preserve">según </w:t>
             </w:r>
             <w:r>
               <w:rPr>
                 <w:sz w:val="20"/>
+                <w:highlight w:val="green"/>
               </w:rPr>
               <w:t>requerimientos del proyecto.</w:t>
             </w:r>
@@ -49100,6 +49212,7 @@
                 <w:b/>
                 <w:spacing w:val="-2"/>
                 <w:sz w:val="20"/>
+                <w:highlight w:val="green"/>
               </w:rPr>
               <w:t>GA6-220501096-AA3-</w:t>
             </w:r>
@@ -49109,6 +49222,7 @@
                 <w:b/>
                 <w:spacing w:val="-4"/>
                 <w:sz w:val="20"/>
+                <w:highlight w:val="green"/>
               </w:rPr>
               <w:t>EV03</w:t>
             </w:r>
@@ -49417,11 +49531,13 @@
               <w:ind w:left="115" w:right="310"/>
               <w:rPr>
                 <w:sz w:val="20"/>
+                <w:highlight w:val="green"/>
               </w:rPr>
             </w:pPr>
             <w:r>
               <w:rPr>
                 <w:sz w:val="20"/>
+                <w:highlight w:val="green"/>
               </w:rPr>
               <w:t>Evidencias</w:t>
             </w:r>
@@ -49429,12 +49545,14 @@
               <w:rPr>
                 <w:spacing w:val="-14"/>
                 <w:sz w:val="20"/>
+                <w:highlight w:val="green"/>
               </w:rPr>
               <w:t xml:space="preserve"> </w:t>
             </w:r>
             <w:r>
               <w:rPr>
                 <w:sz w:val="20"/>
+                <w:highlight w:val="green"/>
               </w:rPr>
               <w:t>de</w:t>
             </w:r>
@@ -49442,12 +49560,14 @@
               <w:rPr>
                 <w:spacing w:val="-14"/>
                 <w:sz w:val="20"/>
+                <w:highlight w:val="green"/>
               </w:rPr>
               <w:t xml:space="preserve"> </w:t>
             </w:r>
             <w:r>
               <w:rPr>
                 <w:sz w:val="20"/>
+                <w:highlight w:val="green"/>
               </w:rPr>
               <w:t xml:space="preserve">conocimiento: </w:t>
             </w:r>
@@ -49455,12 +49575,14 @@
               <w:rPr>
                 <w:spacing w:val="-2"/>
                 <w:sz w:val="20"/>
+                <w:highlight w:val="green"/>
               </w:rPr>
               <w:t>Fundamentos</w:t>
             </w:r>
             <w:r>
               <w:rPr>
                 <w:sz w:val="20"/>
+                <w:highlight w:val="green"/>
               </w:rPr>
               <w:tab/>
             </w:r>
@@ -49468,12 +49590,14 @@
               <w:rPr>
                 <w:spacing w:val="-6"/>
                 <w:sz w:val="20"/>
+                <w:highlight w:val="green"/>
               </w:rPr>
               <w:t>en</w:t>
             </w:r>
             <w:r>
               <w:rPr>
                 <w:sz w:val="20"/>
+                <w:highlight w:val="green"/>
               </w:rPr>
               <w:tab/>
             </w:r>
@@ -49481,6 +49605,7 @@
               <w:rPr>
                 <w:spacing w:val="-6"/>
                 <w:sz w:val="20"/>
+                <w:highlight w:val="green"/>
               </w:rPr>
               <w:t>la</w:t>
             </w:r>
@@ -49495,18 +49620,21 @@
               <w:ind w:left="115" w:right="144"/>
               <w:rPr>
                 <w:sz w:val="20"/>
+                <w:highlight w:val="green"/>
               </w:rPr>
             </w:pPr>
             <w:r>
               <w:rPr>
                 <w:spacing w:val="-2"/>
                 <w:sz w:val="20"/>
+                <w:highlight w:val="green"/>
               </w:rPr>
               <w:t>implementación</w:t>
             </w:r>
             <w:r>
               <w:rPr>
                 <w:sz w:val="20"/>
+                <w:highlight w:val="green"/>
               </w:rPr>
               <w:tab/>
             </w:r>
@@ -49514,12 +49642,14 @@
               <w:rPr>
                 <w:spacing w:val="-6"/>
                 <w:sz w:val="20"/>
+                <w:highlight w:val="green"/>
               </w:rPr>
               <w:t xml:space="preserve">de </w:t>
             </w:r>
             <w:r>
               <w:rPr>
                 <w:sz w:val="20"/>
+                <w:highlight w:val="green"/>
               </w:rPr>
               <w:t>componentes</w:t>
             </w:r>
@@ -49527,6 +49657,7 @@
               <w:rPr>
                 <w:spacing w:val="-14"/>
                 <w:sz w:val="20"/>
+                <w:highlight w:val="green"/>
               </w:rPr>
               <w:t xml:space="preserve"> </w:t>
             </w:r>
@@ -49536,6 +49667,7 @@
                 <w:rFonts w:ascii="Arial" w:hAnsi="Arial"/>
                 <w:i/>
                 <w:sz w:val="20"/>
+                <w:highlight w:val="green"/>
               </w:rPr>
               <w:t>frontend</w:t>
             </w:r>
@@ -49543,6 +49675,7 @@
             <w:r>
               <w:rPr>
                 <w:sz w:val="20"/>
+                <w:highlight w:val="green"/>
               </w:rPr>
               <w:t>,</w:t>
             </w:r>
@@ -49550,12 +49683,14 @@
               <w:rPr>
                 <w:spacing w:val="-14"/>
                 <w:sz w:val="20"/>
+                <w:highlight w:val="green"/>
               </w:rPr>
               <w:t xml:space="preserve"> </w:t>
             </w:r>
             <w:r>
               <w:rPr>
                 <w:sz w:val="20"/>
+                <w:highlight w:val="green"/>
               </w:rPr>
               <w:t>HTML, CSS, JS.</w:t>
             </w:r>
@@ -49577,6 +49712,7 @@
                 <w:b/>
                 <w:spacing w:val="-2"/>
                 <w:sz w:val="20"/>
+                <w:highlight w:val="green"/>
               </w:rPr>
               <w:t>GA6-220501096-AA4-</w:t>
             </w:r>
@@ -49586,6 +49722,7 @@
                 <w:b/>
                 <w:spacing w:val="-4"/>
                 <w:sz w:val="20"/>
+                <w:highlight w:val="green"/>
               </w:rPr>
               <w:t>EV01</w:t>
             </w:r>
@@ -49614,11 +49751,13 @@
                 <w:rFonts w:ascii="Arial" w:hAnsi="Arial"/>
                 <w:b/>
                 <w:sz w:val="20"/>
+                <w:highlight w:val="green"/>
               </w:rPr>
             </w:pPr>
             <w:r>
               <w:rPr>
                 <w:sz w:val="20"/>
+                <w:highlight w:val="green"/>
               </w:rPr>
               <w:t xml:space="preserve">Evidencias de desempeño: </w:t>
             </w:r>
@@ -49626,12 +49765,14 @@
               <w:rPr>
                 <w:spacing w:val="-2"/>
                 <w:sz w:val="20"/>
+                <w:highlight w:val="green"/>
               </w:rPr>
               <w:t>Establecer</w:t>
             </w:r>
             <w:r>
               <w:rPr>
                 <w:sz w:val="20"/>
+                <w:highlight w:val="green"/>
               </w:rPr>
               <w:tab/>
             </w:r>
@@ -49639,12 +49780,14 @@
               <w:rPr>
                 <w:spacing w:val="-4"/>
                 <w:sz w:val="20"/>
+                <w:highlight w:val="green"/>
               </w:rPr>
               <w:t>los</w:t>
             </w:r>
             <w:r>
               <w:rPr>
                 <w:sz w:val="20"/>
+                <w:highlight w:val="green"/>
               </w:rPr>
               <w:tab/>
             </w:r>
@@ -49652,6 +49795,7 @@
               <w:rPr>
                 <w:spacing w:val="-2"/>
                 <w:sz w:val="20"/>
+                <w:highlight w:val="green"/>
               </w:rPr>
               <w:t xml:space="preserve">componentes </w:t>
             </w:r>
@@ -49661,6 +49805,7 @@
                 <w:rFonts w:ascii="Arial" w:hAnsi="Arial"/>
                 <w:i/>
                 <w:sz w:val="20"/>
+                <w:highlight w:val="green"/>
               </w:rPr>
               <w:t>frontend</w:t>
             </w:r>
@@ -49670,12 +49815,14 @@
                 <w:rFonts w:ascii="Arial" w:hAnsi="Arial"/>
                 <w:i/>
                 <w:sz w:val="20"/>
+                <w:highlight w:val="green"/>
               </w:rPr>
               <w:t xml:space="preserve"> </w:t>
             </w:r>
             <w:r>
               <w:rPr>
                 <w:sz w:val="20"/>
+                <w:highlight w:val="green"/>
               </w:rPr>
               <w:t xml:space="preserve">de la aplicación web. </w:t>
             </w:r>
@@ -49685,6 +49832,7 @@
                 <w:b/>
                 <w:spacing w:val="-2"/>
                 <w:sz w:val="20"/>
+                <w:highlight w:val="green"/>
               </w:rPr>
               <w:t>GA6-220501096-AA4-EV02</w:t>
             </w:r>
@@ -49697,6 +49845,7 @@
                 <w:rFonts w:ascii="Arial"/>
                 <w:b/>
                 <w:sz w:val="20"/>
+                <w:highlight w:val="green"/>
               </w:rPr>
             </w:pPr>
           </w:p>
@@ -49708,11 +49857,13 @@
               <w:jc w:val="both"/>
               <w:rPr>
                 <w:sz w:val="20"/>
+                <w:highlight w:val="green"/>
               </w:rPr>
             </w:pPr>
             <w:r>
               <w:rPr>
                 <w:sz w:val="20"/>
+                <w:highlight w:val="green"/>
               </w:rPr>
               <w:t>Evidencia</w:t>
             </w:r>
@@ -49720,12 +49871,14 @@
               <w:rPr>
                 <w:spacing w:val="-14"/>
                 <w:sz w:val="20"/>
+                <w:highlight w:val="green"/>
               </w:rPr>
               <w:t xml:space="preserve"> </w:t>
             </w:r>
             <w:r>
               <w:rPr>
                 <w:sz w:val="20"/>
+                <w:highlight w:val="green"/>
               </w:rPr>
               <w:t>de</w:t>
             </w:r>
@@ -49733,12 +49886,14 @@
               <w:rPr>
                 <w:spacing w:val="-14"/>
                 <w:sz w:val="20"/>
+                <w:highlight w:val="green"/>
               </w:rPr>
               <w:t xml:space="preserve"> </w:t>
             </w:r>
             <w:r>
               <w:rPr>
                 <w:sz w:val="20"/>
+                <w:highlight w:val="green"/>
               </w:rPr>
               <w:t>producto:</w:t>
             </w:r>
@@ -49746,12 +49901,14 @@
               <w:rPr>
                 <w:spacing w:val="16"/>
                 <w:sz w:val="20"/>
+                <w:highlight w:val="green"/>
               </w:rPr>
               <w:t xml:space="preserve"> </w:t>
             </w:r>
             <w:r>
               <w:rPr>
                 <w:sz w:val="20"/>
+                <w:highlight w:val="green"/>
               </w:rPr>
               <w:t xml:space="preserve">Diseño </w:t>
             </w:r>
@@ -49761,6 +49918,7 @@
                 <w:rFonts w:ascii="Arial" w:hAnsi="Arial"/>
                 <w:i/>
                 <w:sz w:val="20"/>
+                <w:highlight w:val="green"/>
               </w:rPr>
               <w:t>frontend</w:t>
             </w:r>
@@ -49770,12 +49928,14 @@
                 <w:rFonts w:ascii="Arial" w:hAnsi="Arial"/>
                 <w:i/>
                 <w:sz w:val="20"/>
+                <w:highlight w:val="green"/>
               </w:rPr>
               <w:t xml:space="preserve"> </w:t>
             </w:r>
             <w:r>
               <w:rPr>
                 <w:sz w:val="20"/>
+                <w:highlight w:val="green"/>
               </w:rPr>
               <w:t>que cumpla con los requerimientos del proyecto.</w:t>
             </w:r>
@@ -49797,6 +49957,7 @@
                 <w:b/>
                 <w:spacing w:val="-2"/>
                 <w:sz w:val="20"/>
+                <w:highlight w:val="green"/>
               </w:rPr>
               <w:t>GA6-220501096-AA4-</w:t>
             </w:r>
@@ -49806,6 +49967,7 @@
                 <w:b/>
                 <w:spacing w:val="-4"/>
                 <w:sz w:val="20"/>
+                <w:highlight w:val="green"/>
               </w:rPr>
               <w:t>EV03</w:t>
             </w:r>
@@ -60962,7 +61124,7 @@
 </file>
 
 <file path=word/endnotes.xml><?xml version="1.0" encoding="utf-8"?>
-<w:endnotes xmlns:wpc="http://schemas.microsoft.com/office/word/2010/wordprocessingCanvas" xmlns:cx="http://schemas.microsoft.com/office/drawing/2014/chartex" xmlns:cx1="http://schemas.microsoft.com/office/drawing/2015/9/8/chartex" xmlns:cx2="http://schemas.microsoft.com/office/drawing/2015/10/21/chartex" xmlns:cx3="http://schemas.microsoft.com/office/drawing/2016/5/9/chartex" xmlns:cx4="http://schemas.microsoft.com/office/drawing/2016/5/10/chartex" xmlns:cx5="http://schemas.microsoft.com/office/drawing/2016/5/11/chartex" xmlns:cx6="http://schemas.microsoft.com/office/drawing/2016/5/12/chartex" xmlns:cx7="http://schemas.microsoft.com/office/drawing/2016/5/13/chartex" xmlns:cx8="http://schemas.microsoft.com/office/drawing/2016/5/14/chartex" xmlns:mc="http://schemas.openxmlformats.org/markup-compatibility/2006" xmlns:aink="http://schemas.microsoft.com/office/drawing/2016/ink" xmlns:am3d="http://schemas.microsoft.com/office/drawing/2017/model3d" xmlns:o="urn:schemas-microsoft-com:office:office" xmlns:oel="http://schemas.microsoft.com/office/2019/extlst" xmlns:r="http://schemas.openxmlformats.org/officeDocument/2006/relationships" xmlns:m="http://schemas.openxmlformats.org/officeDocument/2006/math" xmlns:v="urn:schemas-microsoft-com:vml" xmlns:wp14="http://schemas.microsoft.com/office/word/2010/wordprocessingDrawing" xmlns:wp="http://schemas.openxmlformats.org/drawingml/2006/wordprocessingDrawing" xmlns:w10="urn:schemas-microsoft-com:office:word" xmlns:w="http://schemas.openxmlformats.org/wordprocessingml/2006/main" xmlns:w14="http://schemas.microsoft.com/office/word/2010/wordml" xmlns:w15="http://schemas.microsoft.com/office/word/2012/wordml" xmlns:w16cex="http://schemas.microsoft.com/office/word/2018/wordml/cex" xmlns:w16cid="http://schemas.microsoft.com/office/word/2016/wordml/cid" xmlns:w16="http://schemas.microsoft.com/office/word/2018/wordml" xmlns:w16sdtdh="http://schemas.microsoft.com/office/word/2020/wordml/sdtdatahash" xmlns:w16se="http://schemas.microsoft.com/office/word/2015/wordml/symex" xmlns:wpg="http://schemas.microsoft.com/office/word/2010/wordprocessingGroup" xmlns:wpi="http://schemas.microsoft.com/office/word/2010/wordprocessingInk" xmlns:wne="http://schemas.microsoft.com/office/word/2006/wordml" xmlns:wps="http://schemas.microsoft.com/office/word/2010/wordprocessingShape" mc:Ignorable="w14 w15 w16se w16cid w16 w16cex w16sdtdh wp14">
+<w:endnotes xmlns:wpc="http://schemas.microsoft.com/office/word/2010/wordprocessingCanvas" xmlns:cx="http://schemas.microsoft.com/office/drawing/2014/chartex" xmlns:cx1="http://schemas.microsoft.com/office/drawing/2015/9/8/chartex" xmlns:cx2="http://schemas.microsoft.com/office/drawing/2015/10/21/chartex" xmlns:cx3="http://schemas.microsoft.com/office/drawing/2016/5/9/chartex" xmlns:cx4="http://schemas.microsoft.com/office/drawing/2016/5/10/chartex" xmlns:cx5="http://schemas.microsoft.com/office/drawing/2016/5/11/chartex" xmlns:cx6="http://schemas.microsoft.com/office/drawing/2016/5/12/chartex" xmlns:cx7="http://schemas.microsoft.com/office/drawing/2016/5/13/chartex" xmlns:cx8="http://schemas.microsoft.com/office/drawing/2016/5/14/chartex" xmlns:mc="http://schemas.openxmlformats.org/markup-compatibility/2006" xmlns:aink="http://schemas.microsoft.com/office/drawing/2016/ink" xmlns:am3d="http://schemas.microsoft.com/office/drawing/2017/model3d" xmlns:o="urn:schemas-microsoft-com:office:office" xmlns:oel="http://schemas.microsoft.com/office/2019/extlst" xmlns:r="http://schemas.openxmlformats.org/officeDocument/2006/relationships" xmlns:m="http://schemas.openxmlformats.org/officeDocument/2006/math" xmlns:v="urn:schemas-microsoft-com:vml" xmlns:wp14="http://schemas.microsoft.com/office/word/2010/wordprocessingDrawing" xmlns:wp="http://schemas.openxmlformats.org/drawingml/2006/wordprocessingDrawing" xmlns:w10="urn:schemas-microsoft-com:office:word" xmlns:w="http://schemas.openxmlformats.org/wordprocessingml/2006/main" xmlns:w14="http://schemas.microsoft.com/office/word/2010/wordml" xmlns:w15="http://schemas.microsoft.com/office/word/2012/wordml" xmlns:w16cex="http://schemas.microsoft.com/office/word/2018/wordml/cex" xmlns:w16cid="http://schemas.microsoft.com/office/word/2016/wordml/cid" xmlns:w16="http://schemas.microsoft.com/office/word/2018/wordml" xmlns:w16du="http://schemas.microsoft.com/office/word/2023/wordml/word16du" xmlns:w16sdtdh="http://schemas.microsoft.com/office/word/2020/wordml/sdtdatahash" xmlns:w16se="http://schemas.microsoft.com/office/word/2015/wordml/symex" xmlns:wpg="http://schemas.microsoft.com/office/word/2010/wordprocessingGroup" xmlns:wpi="http://schemas.microsoft.com/office/word/2010/wordprocessingInk" xmlns:wne="http://schemas.microsoft.com/office/word/2006/wordml" xmlns:wps="http://schemas.microsoft.com/office/word/2010/wordprocessingShape" mc:Ignorable="w14 w15 w16se w16cid w16 w16cex w16sdtdh w16du wp14">
   <w:endnote w:type="separator" w:id="-1">
     <w:p>
       <w:r>
@@ -60981,7 +61143,7 @@
 </file>
 
 <file path=word/footer1.xml><?xml version="1.0" encoding="utf-8"?>
-<w:ftr xmlns:wpc="http://schemas.microsoft.com/office/word/2010/wordprocessingCanvas" xmlns:cx="http://schemas.microsoft.com/office/drawing/2014/chartex" xmlns:cx1="http://schemas.microsoft.com/office/drawing/2015/9/8/chartex" xmlns:cx2="http://schemas.microsoft.com/office/drawing/2015/10/21/chartex" xmlns:cx3="http://schemas.microsoft.com/office/drawing/2016/5/9/chartex" xmlns:cx4="http://schemas.microsoft.com/office/drawing/2016/5/10/chartex" xmlns:cx5="http://schemas.microsoft.com/office/drawing/2016/5/11/chartex" xmlns:cx6="http://schemas.microsoft.com/office/drawing/2016/5/12/chartex" xmlns:cx7="http://schemas.microsoft.com/office/drawing/2016/5/13/chartex" xmlns:cx8="http://schemas.microsoft.com/office/drawing/2016/5/14/chartex" xmlns:mc="http://schemas.openxmlformats.org/markup-compatibility/2006" xmlns:aink="http://schemas.microsoft.com/office/drawing/2016/ink" xmlns:am3d="http://schemas.microsoft.com/office/drawing/2017/model3d" xmlns:o="urn:schemas-microsoft-com:office:office" xmlns:oel="http://schemas.microsoft.com/office/2019/extlst" xmlns:r="http://schemas.openxmlformats.org/officeDocument/2006/relationships" xmlns:m="http://schemas.openxmlformats.org/officeDocument/2006/math" xmlns:v="urn:schemas-microsoft-com:vml" xmlns:wp14="http://schemas.microsoft.com/office/word/2010/wordprocessingDrawing" xmlns:wp="http://schemas.openxmlformats.org/drawingml/2006/wordprocessingDrawing" xmlns:w10="urn:schemas-microsoft-com:office:word" xmlns:w="http://schemas.openxmlformats.org/wordprocessingml/2006/main" xmlns:w14="http://schemas.microsoft.com/office/word/2010/wordml" xmlns:w15="http://schemas.microsoft.com/office/word/2012/wordml" xmlns:w16cex="http://schemas.microsoft.com/office/word/2018/wordml/cex" xmlns:w16cid="http://schemas.microsoft.com/office/word/2016/wordml/cid" xmlns:w16="http://schemas.microsoft.com/office/word/2018/wordml" xmlns:w16sdtdh="http://schemas.microsoft.com/office/word/2020/wordml/sdtdatahash" xmlns:w16se="http://schemas.microsoft.com/office/word/2015/wordml/symex" xmlns:wpg="http://schemas.microsoft.com/office/word/2010/wordprocessingGroup" xmlns:wpi="http://schemas.microsoft.com/office/word/2010/wordprocessingInk" xmlns:wne="http://schemas.microsoft.com/office/word/2006/wordml" xmlns:wps="http://schemas.microsoft.com/office/word/2010/wordprocessingShape" mc:Ignorable="w14 w15 w16se w16cid w16 w16cex w16sdtdh wp14">
+<w:ftr xmlns:wpc="http://schemas.microsoft.com/office/word/2010/wordprocessingCanvas" xmlns:cx="http://schemas.microsoft.com/office/drawing/2014/chartex" xmlns:cx1="http://schemas.microsoft.com/office/drawing/2015/9/8/chartex" xmlns:cx2="http://schemas.microsoft.com/office/drawing/2015/10/21/chartex" xmlns:cx3="http://schemas.microsoft.com/office/drawing/2016/5/9/chartex" xmlns:cx4="http://schemas.microsoft.com/office/drawing/2016/5/10/chartex" xmlns:cx5="http://schemas.microsoft.com/office/drawing/2016/5/11/chartex" xmlns:cx6="http://schemas.microsoft.com/office/drawing/2016/5/12/chartex" xmlns:cx7="http://schemas.microsoft.com/office/drawing/2016/5/13/chartex" xmlns:cx8="http://schemas.microsoft.com/office/drawing/2016/5/14/chartex" xmlns:mc="http://schemas.openxmlformats.org/markup-compatibility/2006" xmlns:aink="http://schemas.microsoft.com/office/drawing/2016/ink" xmlns:am3d="http://schemas.microsoft.com/office/drawing/2017/model3d" xmlns:o="urn:schemas-microsoft-com:office:office" xmlns:oel="http://schemas.microsoft.com/office/2019/extlst" xmlns:r="http://schemas.openxmlformats.org/officeDocument/2006/relationships" xmlns:m="http://schemas.openxmlformats.org/officeDocument/2006/math" xmlns:v="urn:schemas-microsoft-com:vml" xmlns:wp14="http://schemas.microsoft.com/office/word/2010/wordprocessingDrawing" xmlns:wp="http://schemas.openxmlformats.org/drawingml/2006/wordprocessingDrawing" xmlns:w10="urn:schemas-microsoft-com:office:word" xmlns:w="http://schemas.openxmlformats.org/wordprocessingml/2006/main" xmlns:w14="http://schemas.microsoft.com/office/word/2010/wordml" xmlns:w15="http://schemas.microsoft.com/office/word/2012/wordml" xmlns:w16cex="http://schemas.microsoft.com/office/word/2018/wordml/cex" xmlns:w16cid="http://schemas.microsoft.com/office/word/2016/wordml/cid" xmlns:w16="http://schemas.microsoft.com/office/word/2018/wordml" xmlns:w16du="http://schemas.microsoft.com/office/word/2023/wordml/word16du" xmlns:w16sdtdh="http://schemas.microsoft.com/office/word/2020/wordml/sdtdatahash" xmlns:w16se="http://schemas.microsoft.com/office/word/2015/wordml/symex" xmlns:wpg="http://schemas.microsoft.com/office/word/2010/wordprocessingGroup" xmlns:wpi="http://schemas.microsoft.com/office/word/2010/wordprocessingInk" xmlns:wne="http://schemas.microsoft.com/office/word/2006/wordml" xmlns:wps="http://schemas.microsoft.com/office/word/2010/wordprocessingShape" mc:Ignorable="w14 w15 w16se w16cid w16 w16cex w16sdtdh w16du wp14">
   <w:p>
     <w:pPr>
       <w:pStyle w:val="Textoindependiente"/>
@@ -61125,7 +61287,7 @@
 </file>
 
 <file path=word/footnotes.xml><?xml version="1.0" encoding="utf-8"?>
-<w:footnotes xmlns:wpc="http://schemas.microsoft.com/office/word/2010/wordprocessingCanvas" xmlns:cx="http://schemas.microsoft.com/office/drawing/2014/chartex" xmlns:cx1="http://schemas.microsoft.com/office/drawing/2015/9/8/chartex" xmlns:cx2="http://schemas.microsoft.com/office/drawing/2015/10/21/chartex" xmlns:cx3="http://schemas.microsoft.com/office/drawing/2016/5/9/chartex" xmlns:cx4="http://schemas.microsoft.com/office/drawing/2016/5/10/chartex" xmlns:cx5="http://schemas.microsoft.com/office/drawing/2016/5/11/chartex" xmlns:cx6="http://schemas.microsoft.com/office/drawing/2016/5/12/chartex" xmlns:cx7="http://schemas.microsoft.com/office/drawing/2016/5/13/chartex" xmlns:cx8="http://schemas.microsoft.com/office/drawing/2016/5/14/chartex" xmlns:mc="http://schemas.openxmlformats.org/markup-compatibility/2006" xmlns:aink="http://schemas.microsoft.com/office/drawing/2016/ink" xmlns:am3d="http://schemas.microsoft.com/office/drawing/2017/model3d" xmlns:o="urn:schemas-microsoft-com:office:office" xmlns:oel="http://schemas.microsoft.com/office/2019/extlst" xmlns:r="http://schemas.openxmlformats.org/officeDocument/2006/relationships" xmlns:m="http://schemas.openxmlformats.org/officeDocument/2006/math" xmlns:v="urn:schemas-microsoft-com:vml" xmlns:wp14="http://schemas.microsoft.com/office/word/2010/wordprocessingDrawing" xmlns:wp="http://schemas.openxmlformats.org/drawingml/2006/wordprocessingDrawing" xmlns:w10="urn:schemas-microsoft-com:office:word" xmlns:w="http://schemas.openxmlformats.org/wordprocessingml/2006/main" xmlns:w14="http://schemas.microsoft.com/office/word/2010/wordml" xmlns:w15="http://schemas.microsoft.com/office/word/2012/wordml" xmlns:w16cex="http://schemas.microsoft.com/office/word/2018/wordml/cex" xmlns:w16cid="http://schemas.microsoft.com/office/word/2016/wordml/cid" xmlns:w16="http://schemas.microsoft.com/office/word/2018/wordml" xmlns:w16sdtdh="http://schemas.microsoft.com/office/word/2020/wordml/sdtdatahash" xmlns:w16se="http://schemas.microsoft.com/office/word/2015/wordml/symex" xmlns:wpg="http://schemas.microsoft.com/office/word/2010/wordprocessingGroup" xmlns:wpi="http://schemas.microsoft.com/office/word/2010/wordprocessingInk" xmlns:wne="http://schemas.microsoft.com/office/word/2006/wordml" xmlns:wps="http://schemas.microsoft.com/office/word/2010/wordprocessingShape" mc:Ignorable="w14 w15 w16se w16cid w16 w16cex w16sdtdh wp14">
+<w:footnotes xmlns:wpc="http://schemas.microsoft.com/office/word/2010/wordprocessingCanvas" xmlns:cx="http://schemas.microsoft.com/office/drawing/2014/chartex" xmlns:cx1="http://schemas.microsoft.com/office/drawing/2015/9/8/chartex" xmlns:cx2="http://schemas.microsoft.com/office/drawing/2015/10/21/chartex" xmlns:cx3="http://schemas.microsoft.com/office/drawing/2016/5/9/chartex" xmlns:cx4="http://schemas.microsoft.com/office/drawing/2016/5/10/chartex" xmlns:cx5="http://schemas.microsoft.com/office/drawing/2016/5/11/chartex" xmlns:cx6="http://schemas.microsoft.com/office/drawing/2016/5/12/chartex" xmlns:cx7="http://schemas.microsoft.com/office/drawing/2016/5/13/chartex" xmlns:cx8="http://schemas.microsoft.com/office/drawing/2016/5/14/chartex" xmlns:mc="http://schemas.openxmlformats.org/markup-compatibility/2006" xmlns:aink="http://schemas.microsoft.com/office/drawing/2016/ink" xmlns:am3d="http://schemas.microsoft.com/office/drawing/2017/model3d" xmlns:o="urn:schemas-microsoft-com:office:office" xmlns:oel="http://schemas.microsoft.com/office/2019/extlst" xmlns:r="http://schemas.openxmlformats.org/officeDocument/2006/relationships" xmlns:m="http://schemas.openxmlformats.org/officeDocument/2006/math" xmlns:v="urn:schemas-microsoft-com:vml" xmlns:wp14="http://schemas.microsoft.com/office/word/2010/wordprocessingDrawing" xmlns:wp="http://schemas.openxmlformats.org/drawingml/2006/wordprocessingDrawing" xmlns:w10="urn:schemas-microsoft-com:office:word" xmlns:w="http://schemas.openxmlformats.org/wordprocessingml/2006/main" xmlns:w14="http://schemas.microsoft.com/office/word/2010/wordml" xmlns:w15="http://schemas.microsoft.com/office/word/2012/wordml" xmlns:w16cex="http://schemas.microsoft.com/office/word/2018/wordml/cex" xmlns:w16cid="http://schemas.microsoft.com/office/word/2016/wordml/cid" xmlns:w16="http://schemas.microsoft.com/office/word/2018/wordml" xmlns:w16du="http://schemas.microsoft.com/office/word/2023/wordml/word16du" xmlns:w16sdtdh="http://schemas.microsoft.com/office/word/2020/wordml/sdtdatahash" xmlns:w16se="http://schemas.microsoft.com/office/word/2015/wordml/symex" xmlns:wpg="http://schemas.microsoft.com/office/word/2010/wordprocessingGroup" xmlns:wpi="http://schemas.microsoft.com/office/word/2010/wordprocessingInk" xmlns:wne="http://schemas.microsoft.com/office/word/2006/wordml" xmlns:wps="http://schemas.microsoft.com/office/word/2010/wordprocessingShape" mc:Ignorable="w14 w15 w16se w16cid w16 w16cex w16sdtdh w16du wp14">
   <w:footnote w:type="separator" w:id="-1">
     <w:p>
       <w:r>
@@ -61144,7 +61306,7 @@
 </file>
 
 <file path=word/header1.xml><?xml version="1.0" encoding="utf-8"?>
-<w:hdr xmlns:wpc="http://schemas.microsoft.com/office/word/2010/wordprocessingCanvas" xmlns:cx="http://schemas.microsoft.com/office/drawing/2014/chartex" xmlns:cx1="http://schemas.microsoft.com/office/drawing/2015/9/8/chartex" xmlns:cx2="http://schemas.microsoft.com/office/drawing/2015/10/21/chartex" xmlns:cx3="http://schemas.microsoft.com/office/drawing/2016/5/9/chartex" xmlns:cx4="http://schemas.microsoft.com/office/drawing/2016/5/10/chartex" xmlns:cx5="http://schemas.microsoft.com/office/drawing/2016/5/11/chartex" xmlns:cx6="http://schemas.microsoft.com/office/drawing/2016/5/12/chartex" xmlns:cx7="http://schemas.microsoft.com/office/drawing/2016/5/13/chartex" xmlns:cx8="http://schemas.microsoft.com/office/drawing/2016/5/14/chartex" xmlns:mc="http://schemas.openxmlformats.org/markup-compatibility/2006" xmlns:aink="http://schemas.microsoft.com/office/drawing/2016/ink" xmlns:am3d="http://schemas.microsoft.com/office/drawing/2017/model3d" xmlns:o="urn:schemas-microsoft-com:office:office" xmlns:oel="http://schemas.microsoft.com/office/2019/extlst" xmlns:r="http://schemas.openxmlformats.org/officeDocument/2006/relationships" xmlns:m="http://schemas.openxmlformats.org/officeDocument/2006/math" xmlns:v="urn:schemas-microsoft-com:vml" xmlns:wp14="http://schemas.microsoft.com/office/word/2010/wordprocessingDrawing" xmlns:wp="http://schemas.openxmlformats.org/drawingml/2006/wordprocessingDrawing" xmlns:w10="urn:schemas-microsoft-com:office:word" xmlns:w="http://schemas.openxmlformats.org/wordprocessingml/2006/main" xmlns:w14="http://schemas.microsoft.com/office/word/2010/wordml" xmlns:w15="http://schemas.microsoft.com/office/word/2012/wordml" xmlns:w16cex="http://schemas.microsoft.com/office/word/2018/wordml/cex" xmlns:w16cid="http://schemas.microsoft.com/office/word/2016/wordml/cid" xmlns:w16="http://schemas.microsoft.com/office/word/2018/wordml" xmlns:w16sdtdh="http://schemas.microsoft.com/office/word/2020/wordml/sdtdatahash" xmlns:w16se="http://schemas.microsoft.com/office/word/2015/wordml/symex" xmlns:wpg="http://schemas.microsoft.com/office/word/2010/wordprocessingGroup" xmlns:wpi="http://schemas.microsoft.com/office/word/2010/wordprocessingInk" xmlns:wne="http://schemas.microsoft.com/office/word/2006/wordml" xmlns:wps="http://schemas.microsoft.com/office/word/2010/wordprocessingShape" mc:Ignorable="w14 w15 w16se w16cid w16 w16cex w16sdtdh wp14">
+<w:hdr xmlns:wpc="http://schemas.microsoft.com/office/word/2010/wordprocessingCanvas" xmlns:cx="http://schemas.microsoft.com/office/drawing/2014/chartex" xmlns:cx1="http://schemas.microsoft.com/office/drawing/2015/9/8/chartex" xmlns:cx2="http://schemas.microsoft.com/office/drawing/2015/10/21/chartex" xmlns:cx3="http://schemas.microsoft.com/office/drawing/2016/5/9/chartex" xmlns:cx4="http://schemas.microsoft.com/office/drawing/2016/5/10/chartex" xmlns:cx5="http://schemas.microsoft.com/office/drawing/2016/5/11/chartex" xmlns:cx6="http://schemas.microsoft.com/office/drawing/2016/5/12/chartex" xmlns:cx7="http://schemas.microsoft.com/office/drawing/2016/5/13/chartex" xmlns:cx8="http://schemas.microsoft.com/office/drawing/2016/5/14/chartex" xmlns:mc="http://schemas.openxmlformats.org/markup-compatibility/2006" xmlns:aink="http://schemas.microsoft.com/office/drawing/2016/ink" xmlns:am3d="http://schemas.microsoft.com/office/drawing/2017/model3d" xmlns:o="urn:schemas-microsoft-com:office:office" xmlns:oel="http://schemas.microsoft.com/office/2019/extlst" xmlns:r="http://schemas.openxmlformats.org/officeDocument/2006/relationships" xmlns:m="http://schemas.openxmlformats.org/officeDocument/2006/math" xmlns:v="urn:schemas-microsoft-com:vml" xmlns:wp14="http://schemas.microsoft.com/office/word/2010/wordprocessingDrawing" xmlns:wp="http://schemas.openxmlformats.org/drawingml/2006/wordprocessingDrawing" xmlns:w10="urn:schemas-microsoft-com:office:word" xmlns:w="http://schemas.openxmlformats.org/wordprocessingml/2006/main" xmlns:w14="http://schemas.microsoft.com/office/word/2010/wordml" xmlns:w15="http://schemas.microsoft.com/office/word/2012/wordml" xmlns:w16cex="http://schemas.microsoft.com/office/word/2018/wordml/cex" xmlns:w16cid="http://schemas.microsoft.com/office/word/2016/wordml/cid" xmlns:w16="http://schemas.microsoft.com/office/word/2018/wordml" xmlns:w16du="http://schemas.microsoft.com/office/word/2023/wordml/word16du" xmlns:w16sdtdh="http://schemas.microsoft.com/office/word/2020/wordml/sdtdatahash" xmlns:w16se="http://schemas.microsoft.com/office/word/2015/wordml/symex" xmlns:wpg="http://schemas.microsoft.com/office/word/2010/wordprocessingGroup" xmlns:wpi="http://schemas.microsoft.com/office/word/2010/wordprocessingInk" xmlns:wne="http://schemas.microsoft.com/office/word/2006/wordml" xmlns:wps="http://schemas.microsoft.com/office/word/2010/wordprocessingShape" mc:Ignorable="w14 w15 w16se w16cid w16 w16cex w16sdtdh w16du wp14">
   <w:p>
     <w:pPr>
       <w:pStyle w:val="Textoindependiente"/>
@@ -61203,7 +61365,7 @@
 </file>
 
 <file path=word/numbering.xml><?xml version="1.0" encoding="utf-8"?>
-<w:numbering xmlns:wpc="http://schemas.microsoft.com/office/word/2010/wordprocessingCanvas" xmlns:cx="http://schemas.microsoft.com/office/drawing/2014/chartex" xmlns:cx1="http://schemas.microsoft.com/office/drawing/2015/9/8/chartex" xmlns:cx2="http://schemas.microsoft.com/office/drawing/2015/10/21/chartex" xmlns:cx3="http://schemas.microsoft.com/office/drawing/2016/5/9/chartex" xmlns:cx4="http://schemas.microsoft.com/office/drawing/2016/5/10/chartex" xmlns:cx5="http://schemas.microsoft.com/office/drawing/2016/5/11/chartex" xmlns:cx6="http://schemas.microsoft.com/office/drawing/2016/5/12/chartex" xmlns:cx7="http://schemas.microsoft.com/office/drawing/2016/5/13/chartex" xmlns:cx8="http://schemas.microsoft.com/office/drawing/2016/5/14/chartex" xmlns:mc="http://schemas.openxmlformats.org/markup-compatibility/2006" xmlns:aink="http://schemas.microsoft.com/office/drawing/2016/ink" xmlns:am3d="http://schemas.microsoft.com/office/drawing/2017/model3d" xmlns:o="urn:schemas-microsoft-com:office:office" xmlns:oel="http://schemas.microsoft.com/office/2019/extlst" xmlns:r="http://schemas.openxmlformats.org/officeDocument/2006/relationships" xmlns:m="http://schemas.openxmlformats.org/officeDocument/2006/math" xmlns:v="urn:schemas-microsoft-com:vml" xmlns:wp14="http://schemas.microsoft.com/office/word/2010/wordprocessingDrawing" xmlns:wp="http://schemas.openxmlformats.org/drawingml/2006/wordprocessingDrawing" xmlns:w10="urn:schemas-microsoft-com:office:word" xmlns:w="http://schemas.openxmlformats.org/wordprocessingml/2006/main" xmlns:w14="http://schemas.microsoft.com/office/word/2010/wordml" xmlns:w15="http://schemas.microsoft.com/office/word/2012/wordml" xmlns:w16cex="http://schemas.microsoft.com/office/word/2018/wordml/cex" xmlns:w16cid="http://schemas.microsoft.com/office/word/2016/wordml/cid" xmlns:w16="http://schemas.microsoft.com/office/word/2018/wordml" xmlns:w16sdtdh="http://schemas.microsoft.com/office/word/2020/wordml/sdtdatahash" xmlns:w16se="http://schemas.microsoft.com/office/word/2015/wordml/symex" xmlns:wpg="http://schemas.microsoft.com/office/word/2010/wordprocessingGroup" xmlns:wpi="http://schemas.microsoft.com/office/word/2010/wordprocessingInk" xmlns:wne="http://schemas.microsoft.com/office/word/2006/wordml" xmlns:wps="http://schemas.microsoft.com/office/word/2010/wordprocessingShape" mc:Ignorable="w14 w15 w16se w16cid w16 w16cex w16sdtdh wp14">
+<w:numbering xmlns:wpc="http://schemas.microsoft.com/office/word/2010/wordprocessingCanvas" xmlns:cx="http://schemas.microsoft.com/office/drawing/2014/chartex" xmlns:cx1="http://schemas.microsoft.com/office/drawing/2015/9/8/chartex" xmlns:cx2="http://schemas.microsoft.com/office/drawing/2015/10/21/chartex" xmlns:cx3="http://schemas.microsoft.com/office/drawing/2016/5/9/chartex" xmlns:cx4="http://schemas.microsoft.com/office/drawing/2016/5/10/chartex" xmlns:cx5="http://schemas.microsoft.com/office/drawing/2016/5/11/chartex" xmlns:cx6="http://schemas.microsoft.com/office/drawing/2016/5/12/chartex" xmlns:cx7="http://schemas.microsoft.com/office/drawing/2016/5/13/chartex" xmlns:cx8="http://schemas.microsoft.com/office/drawing/2016/5/14/chartex" xmlns:mc="http://schemas.openxmlformats.org/markup-compatibility/2006" xmlns:aink="http://schemas.microsoft.com/office/drawing/2016/ink" xmlns:am3d="http://schemas.microsoft.com/office/drawing/2017/model3d" xmlns:o="urn:schemas-microsoft-com:office:office" xmlns:oel="http://schemas.microsoft.com/office/2019/extlst" xmlns:r="http://schemas.openxmlformats.org/officeDocument/2006/relationships" xmlns:m="http://schemas.openxmlformats.org/officeDocument/2006/math" xmlns:v="urn:schemas-microsoft-com:vml" xmlns:wp14="http://schemas.microsoft.com/office/word/2010/wordprocessingDrawing" xmlns:wp="http://schemas.openxmlformats.org/drawingml/2006/wordprocessingDrawing" xmlns:w10="urn:schemas-microsoft-com:office:word" xmlns:w="http://schemas.openxmlformats.org/wordprocessingml/2006/main" xmlns:w14="http://schemas.microsoft.com/office/word/2010/wordml" xmlns:w15="http://schemas.microsoft.com/office/word/2012/wordml" xmlns:w16cex="http://schemas.microsoft.com/office/word/2018/wordml/cex" xmlns:w16cid="http://schemas.microsoft.com/office/word/2016/wordml/cid" xmlns:w16="http://schemas.microsoft.com/office/word/2018/wordml" xmlns:w16du="http://schemas.microsoft.com/office/word/2023/wordml/word16du" xmlns:w16sdtdh="http://schemas.microsoft.com/office/word/2020/wordml/sdtdatahash" xmlns:w16se="http://schemas.microsoft.com/office/word/2015/wordml/symex" xmlns:wpg="http://schemas.microsoft.com/office/word/2010/wordprocessingGroup" xmlns:wpi="http://schemas.microsoft.com/office/word/2010/wordprocessingInk" xmlns:wne="http://schemas.microsoft.com/office/word/2006/wordml" xmlns:wps="http://schemas.microsoft.com/office/word/2010/wordprocessingShape" mc:Ignorable="w14 w15 w16se w16cid w16 w16cex w16sdtdh w16du wp14">
   <w:abstractNum w:abstractNumId="0" w15:restartNumberingAfterBreak="0">
     <w:nsid w:val="0BD21B41"/>
     <w:multiLevelType w:val="multilevel"/>
@@ -61237,7 +61399,6 @@
       <w:lvlJc w:val="left"/>
       <w:pPr>
         <w:ind w:left="194" w:hanging="721"/>
-        <w:jc w:val="left"/>
       </w:pPr>
       <w:rPr>
         <w:rFonts w:ascii="Arial" w:eastAsia="Arial" w:hAnsi="Arial" w:cs="Arial" w:hint="default"/>
@@ -61737,7 +61898,6 @@
       <w:lvlJc w:val="left"/>
       <w:pPr>
         <w:ind w:left="122" w:hanging="346"/>
-        <w:jc w:val="left"/>
       </w:pPr>
       <w:rPr>
         <w:rFonts w:hint="default"/>
@@ -61751,7 +61911,6 @@
       <w:lvlJc w:val="left"/>
       <w:pPr>
         <w:ind w:left="122" w:hanging="346"/>
-        <w:jc w:val="left"/>
       </w:pPr>
       <w:rPr>
         <w:rFonts w:ascii="Arial" w:eastAsia="Arial" w:hAnsi="Arial" w:cs="Arial" w:hint="default"/>
@@ -61773,7 +61932,6 @@
       <w:lvlJc w:val="left"/>
       <w:pPr>
         <w:ind w:left="621" w:hanging="500"/>
-        <w:jc w:val="left"/>
       </w:pPr>
       <w:rPr>
         <w:rFonts w:ascii="Arial" w:eastAsia="Arial" w:hAnsi="Arial" w:cs="Arial" w:hint="default"/>
@@ -61904,7 +62062,6 @@
       <w:lvlJc w:val="left"/>
       <w:pPr>
         <w:ind w:left="468" w:hanging="284"/>
-        <w:jc w:val="left"/>
       </w:pPr>
       <w:rPr>
         <w:rFonts w:ascii="Arial MT" w:eastAsia="Arial MT" w:hAnsi="Arial MT" w:cs="Arial MT" w:hint="default"/>
@@ -62027,7 +62184,6 @@
       <w:lvlJc w:val="left"/>
       <w:pPr>
         <w:ind w:left="194" w:hanging="413"/>
-        <w:jc w:val="left"/>
       </w:pPr>
       <w:rPr>
         <w:rFonts w:hint="default"/>
@@ -62041,7 +62197,6 @@
       <w:lvlJc w:val="left"/>
       <w:pPr>
         <w:ind w:left="194" w:hanging="413"/>
-        <w:jc w:val="left"/>
       </w:pPr>
       <w:rPr>
         <w:rFonts w:ascii="Arial" w:eastAsia="Arial" w:hAnsi="Arial" w:cs="Arial" w:hint="default"/>
@@ -62063,7 +62218,6 @@
       <w:lvlJc w:val="left"/>
       <w:pPr>
         <w:ind w:left="123" w:hanging="596"/>
-        <w:jc w:val="left"/>
       </w:pPr>
       <w:rPr>
         <w:rFonts w:ascii="Arial" w:eastAsia="Arial" w:hAnsi="Arial" w:cs="Arial" w:hint="default"/>
@@ -62083,7 +62237,7 @@
       <w:lvlText w:val="❖"/>
       <w:lvlJc w:val="left"/>
       <w:pPr>
-        <w:ind w:left="482" w:hanging="361"/>
+        <w:ind w:left="361" w:hanging="361"/>
       </w:pPr>
       <w:rPr>
         <w:rFonts w:ascii="Segoe UI Symbol" w:eastAsia="Segoe UI Symbol" w:hAnsi="Segoe UI Symbol" w:cs="Segoe UI Symbol" w:hint="default"/>
@@ -62420,7 +62574,6 @@
       <w:lvlJc w:val="left"/>
       <w:pPr>
         <w:ind w:left="748" w:hanging="360"/>
-        <w:jc w:val="left"/>
       </w:pPr>
       <w:rPr>
         <w:rFonts w:ascii="Arial MT" w:eastAsia="Arial MT" w:hAnsi="Arial MT" w:cs="Arial MT" w:hint="default"/>
@@ -62543,7 +62696,6 @@
       <w:lvlJc w:val="left"/>
       <w:pPr>
         <w:ind w:left="468" w:hanging="221"/>
-        <w:jc w:val="left"/>
       </w:pPr>
       <w:rPr>
         <w:rFonts w:ascii="Arial MT" w:eastAsia="Arial MT" w:hAnsi="Arial MT" w:cs="Arial MT" w:hint="default"/>
@@ -62824,7 +62976,7 @@
 </file>
 
 <file path=word/styles.xml><?xml version="1.0" encoding="utf-8"?>
-<w:styles xmlns:mc="http://schemas.openxmlformats.org/markup-compatibility/2006" xmlns:r="http://schemas.openxmlformats.org/officeDocument/2006/relationships" xmlns:w="http://schemas.openxmlformats.org/wordprocessingml/2006/main" xmlns:w14="http://schemas.microsoft.com/office/word/2010/wordml" xmlns:w15="http://schemas.microsoft.com/office/word/2012/wordml" xmlns:w16cex="http://schemas.microsoft.com/office/word/2018/wordml/cex" xmlns:w16cid="http://schemas.microsoft.com/office/word/2016/wordml/cid" xmlns:w16="http://schemas.microsoft.com/office/word/2018/wordml" xmlns:w16sdtdh="http://schemas.microsoft.com/office/word/2020/wordml/sdtdatahash" xmlns:w16se="http://schemas.microsoft.com/office/word/2015/wordml/symex" mc:Ignorable="w14 w15 w16se w16cid w16 w16cex w16sdtdh">
+<w:styles xmlns:mc="http://schemas.openxmlformats.org/markup-compatibility/2006" xmlns:r="http://schemas.openxmlformats.org/officeDocument/2006/relationships" xmlns:w="http://schemas.openxmlformats.org/wordprocessingml/2006/main" xmlns:w14="http://schemas.microsoft.com/office/word/2010/wordml" xmlns:w15="http://schemas.microsoft.com/office/word/2012/wordml" xmlns:w16cex="http://schemas.microsoft.com/office/word/2018/wordml/cex" xmlns:w16cid="http://schemas.microsoft.com/office/word/2016/wordml/cid" xmlns:w16="http://schemas.microsoft.com/office/word/2018/wordml" xmlns:w16du="http://schemas.microsoft.com/office/word/2023/wordml/word16du" xmlns:w16sdtdh="http://schemas.microsoft.com/office/word/2020/wordml/sdtdatahash" xmlns:w16se="http://schemas.microsoft.com/office/word/2015/wordml/symex" mc:Ignorable="w14 w15 w16se w16cid w16 w16cex w16sdtdh w16du">
   <w:docDefaults>
     <w:rPrDefault>
       <w:rPr>

</xml_diff>

<commit_message>
se agrega video evidencia, herraminetas de versionamiento GIT instaladas y configuradas.
</commit_message>
<xml_diff>
--- a/Ejecucion/GUIA-6/Guia_aprendizaje_6.docx
+++ b/Ejecucion/GUIA-6/Guia_aprendizaje_6.docx
@@ -24501,142 +24501,142 @@
         <w:spacing w:line="256" w:lineRule="auto"/>
         <w:ind w:right="688" w:hanging="360"/>
         <w:rPr>
-          <w:highlight w:val="yellow"/>
-        </w:rPr>
-      </w:pPr>
-      <w:r>
-        <w:rPr>
-          <w:highlight w:val="yellow"/>
+          <w:highlight w:val="green"/>
+        </w:rPr>
+      </w:pPr>
+      <w:r>
+        <w:rPr>
+          <w:highlight w:val="green"/>
         </w:rPr>
         <w:t>Evidencia</w:t>
       </w:r>
       <w:r>
         <w:rPr>
           <w:spacing w:val="40"/>
-          <w:highlight w:val="yellow"/>
-        </w:rPr>
-        <w:t xml:space="preserve"> </w:t>
-      </w:r>
-      <w:r>
-        <w:rPr>
-          <w:highlight w:val="yellow"/>
+          <w:highlight w:val="green"/>
+        </w:rPr>
+        <w:t xml:space="preserve"> </w:t>
+      </w:r>
+      <w:r>
+        <w:rPr>
+          <w:highlight w:val="green"/>
         </w:rPr>
         <w:t>de</w:t>
       </w:r>
       <w:r>
         <w:rPr>
           <w:spacing w:val="40"/>
-          <w:highlight w:val="yellow"/>
-        </w:rPr>
-        <w:t xml:space="preserve"> </w:t>
-      </w:r>
-      <w:r>
-        <w:rPr>
-          <w:highlight w:val="yellow"/>
+          <w:highlight w:val="green"/>
+        </w:rPr>
+        <w:t xml:space="preserve"> </w:t>
+      </w:r>
+      <w:r>
+        <w:rPr>
+          <w:highlight w:val="green"/>
         </w:rPr>
         <w:t>desempeño:</w:t>
       </w:r>
       <w:r>
         <w:rPr>
           <w:spacing w:val="40"/>
-          <w:highlight w:val="yellow"/>
-        </w:rPr>
-        <w:t xml:space="preserve"> </w:t>
-      </w:r>
-      <w:r>
-        <w:rPr>
-          <w:highlight w:val="yellow"/>
+          <w:highlight w:val="green"/>
+        </w:rPr>
+        <w:t xml:space="preserve"> </w:t>
+      </w:r>
+      <w:r>
+        <w:rPr>
+          <w:highlight w:val="green"/>
         </w:rPr>
         <w:t>GA6-230101507-AA1-EV01</w:t>
       </w:r>
       <w:r>
         <w:rPr>
           <w:spacing w:val="40"/>
-          <w:highlight w:val="yellow"/>
-        </w:rPr>
-        <w:t xml:space="preserve"> </w:t>
-      </w:r>
-      <w:r>
-        <w:rPr>
-          <w:highlight w:val="yellow"/>
+          <w:highlight w:val="green"/>
+        </w:rPr>
+        <w:t xml:space="preserve"> </w:t>
+      </w:r>
+      <w:r>
+        <w:rPr>
+          <w:highlight w:val="green"/>
         </w:rPr>
         <w:t>-</w:t>
       </w:r>
       <w:r>
         <w:rPr>
           <w:spacing w:val="40"/>
-          <w:highlight w:val="yellow"/>
-        </w:rPr>
-        <w:t xml:space="preserve"> </w:t>
-      </w:r>
-      <w:r>
-        <w:rPr>
-          <w:highlight w:val="yellow"/>
+          <w:highlight w:val="green"/>
+        </w:rPr>
+        <w:t xml:space="preserve"> </w:t>
+      </w:r>
+      <w:r>
+        <w:rPr>
+          <w:highlight w:val="green"/>
         </w:rPr>
         <w:t>Foro</w:t>
       </w:r>
       <w:r>
         <w:rPr>
           <w:spacing w:val="40"/>
-          <w:highlight w:val="yellow"/>
-        </w:rPr>
-        <w:t xml:space="preserve"> </w:t>
-      </w:r>
-      <w:r>
-        <w:rPr>
-          <w:highlight w:val="yellow"/>
+          <w:highlight w:val="green"/>
+        </w:rPr>
+        <w:t xml:space="preserve"> </w:t>
+      </w:r>
+      <w:r>
+        <w:rPr>
+          <w:highlight w:val="green"/>
         </w:rPr>
         <w:t>temático</w:t>
       </w:r>
       <w:r>
         <w:rPr>
           <w:spacing w:val="40"/>
-          <w:highlight w:val="yellow"/>
-        </w:rPr>
-        <w:t xml:space="preserve"> </w:t>
-      </w:r>
-      <w:r>
-        <w:rPr>
-          <w:highlight w:val="yellow"/>
+          <w:highlight w:val="green"/>
+        </w:rPr>
+        <w:t xml:space="preserve"> </w:t>
+      </w:r>
+      <w:r>
+        <w:rPr>
+          <w:highlight w:val="green"/>
         </w:rPr>
         <w:t>denominado</w:t>
       </w:r>
       <w:r>
         <w:rPr>
           <w:spacing w:val="40"/>
-          <w:highlight w:val="yellow"/>
-        </w:rPr>
-        <w:t xml:space="preserve"> </w:t>
-      </w:r>
-      <w:r>
-        <w:rPr>
-          <w:highlight w:val="yellow"/>
+          <w:highlight w:val="green"/>
+        </w:rPr>
+        <w:t xml:space="preserve"> </w:t>
+      </w:r>
+      <w:r>
+        <w:rPr>
+          <w:highlight w:val="green"/>
         </w:rPr>
         <w:t>Establecer</w:t>
       </w:r>
       <w:r>
         <w:rPr>
           <w:spacing w:val="40"/>
-          <w:highlight w:val="yellow"/>
-        </w:rPr>
-        <w:t xml:space="preserve"> </w:t>
-      </w:r>
-      <w:r>
-        <w:rPr>
-          <w:highlight w:val="yellow"/>
+          <w:highlight w:val="green"/>
+        </w:rPr>
+        <w:t xml:space="preserve"> </w:t>
+      </w:r>
+      <w:r>
+        <w:rPr>
+          <w:highlight w:val="green"/>
         </w:rPr>
         <w:t>las</w:t>
       </w:r>
       <w:r>
         <w:rPr>
           <w:spacing w:val="40"/>
-          <w:highlight w:val="yellow"/>
-        </w:rPr>
-        <w:t xml:space="preserve"> </w:t>
-      </w:r>
-      <w:r>
-        <w:rPr>
-          <w:highlight w:val="yellow"/>
+          <w:highlight w:val="green"/>
+        </w:rPr>
+        <w:t xml:space="preserve"> </w:t>
+      </w:r>
+      <w:r>
+        <w:rPr>
+          <w:highlight w:val="green"/>
         </w:rPr>
         <w:t>técnicas de coordinación motriz</w:t>
       </w:r>
@@ -26695,77 +26695,77 @@
         <w:spacing w:before="1"/>
         <w:ind w:hanging="359"/>
         <w:rPr>
-          <w:highlight w:val="yellow"/>
-        </w:rPr>
-      </w:pPr>
-      <w:r>
-        <w:rPr>
-          <w:highlight w:val="yellow"/>
+          <w:highlight w:val="green"/>
+        </w:rPr>
+      </w:pPr>
+      <w:r>
+        <w:rPr>
+          <w:highlight w:val="green"/>
         </w:rPr>
         <w:t>Evidencia</w:t>
       </w:r>
       <w:r>
         <w:rPr>
           <w:spacing w:val="-8"/>
-          <w:highlight w:val="yellow"/>
-        </w:rPr>
-        <w:t xml:space="preserve"> </w:t>
-      </w:r>
-      <w:r>
-        <w:rPr>
-          <w:highlight w:val="yellow"/>
+          <w:highlight w:val="green"/>
+        </w:rPr>
+        <w:t xml:space="preserve"> </w:t>
+      </w:r>
+      <w:r>
+        <w:rPr>
+          <w:highlight w:val="green"/>
         </w:rPr>
         <w:t>de</w:t>
       </w:r>
       <w:r>
         <w:rPr>
           <w:spacing w:val="-8"/>
-          <w:highlight w:val="yellow"/>
-        </w:rPr>
-        <w:t xml:space="preserve"> </w:t>
-      </w:r>
-      <w:r>
-        <w:rPr>
-          <w:highlight w:val="yellow"/>
+          <w:highlight w:val="green"/>
+        </w:rPr>
+        <w:t xml:space="preserve"> </w:t>
+      </w:r>
+      <w:r>
+        <w:rPr>
+          <w:highlight w:val="green"/>
         </w:rPr>
         <w:t>producto:</w:t>
       </w:r>
       <w:r>
         <w:rPr>
           <w:spacing w:val="-6"/>
-          <w:highlight w:val="yellow"/>
-        </w:rPr>
-        <w:t xml:space="preserve"> </w:t>
-      </w:r>
-      <w:r>
-        <w:rPr>
-          <w:highlight w:val="yellow"/>
+          <w:highlight w:val="green"/>
+        </w:rPr>
+        <w:t xml:space="preserve"> </w:t>
+      </w:r>
+      <w:r>
+        <w:rPr>
+          <w:highlight w:val="green"/>
         </w:rPr>
         <w:t>GA6-230101507-</w:t>
       </w:r>
       <w:r>
         <w:rPr>
           <w:spacing w:val="-7"/>
-          <w:highlight w:val="yellow"/>
-        </w:rPr>
-        <w:t xml:space="preserve"> </w:t>
-      </w:r>
-      <w:r>
-        <w:rPr>
-          <w:highlight w:val="yellow"/>
+          <w:highlight w:val="green"/>
+        </w:rPr>
+        <w:t xml:space="preserve"> </w:t>
+      </w:r>
+      <w:r>
+        <w:rPr>
+          <w:highlight w:val="green"/>
         </w:rPr>
         <w:t>AA2-EV01</w:t>
       </w:r>
       <w:r>
         <w:rPr>
           <w:spacing w:val="-6"/>
-          <w:highlight w:val="yellow"/>
-        </w:rPr>
-        <w:t xml:space="preserve"> </w:t>
-      </w:r>
-      <w:r>
-        <w:rPr>
-          <w:highlight w:val="yellow"/>
+          <w:highlight w:val="green"/>
+        </w:rPr>
+        <w:t xml:space="preserve"> </w:t>
+      </w:r>
+      <w:r>
+        <w:rPr>
+          <w:highlight w:val="green"/>
         </w:rPr>
         <w:t>–</w:t>
       </w:r>
@@ -29201,100 +29201,144 @@
           <w:tab w:val="left" w:pos="482"/>
         </w:tabs>
         <w:ind w:hanging="359"/>
-      </w:pPr>
-      <w:r>
+        <w:rPr>
+          <w:highlight w:val="green"/>
+        </w:rPr>
+      </w:pPr>
+      <w:r>
+        <w:rPr>
+          <w:highlight w:val="green"/>
+        </w:rPr>
         <w:t>Evidencia</w:t>
       </w:r>
       <w:r>
         <w:rPr>
           <w:spacing w:val="-10"/>
-        </w:rPr>
-        <w:t xml:space="preserve"> </w:t>
-      </w:r>
-      <w:r>
+          <w:highlight w:val="green"/>
+        </w:rPr>
+        <w:t xml:space="preserve"> </w:t>
+      </w:r>
+      <w:r>
+        <w:rPr>
+          <w:highlight w:val="green"/>
+        </w:rPr>
         <w:t>de</w:t>
       </w:r>
       <w:r>
         <w:rPr>
           <w:spacing w:val="-9"/>
-        </w:rPr>
-        <w:t xml:space="preserve"> </w:t>
-      </w:r>
-      <w:r>
+          <w:highlight w:val="green"/>
+        </w:rPr>
+        <w:t xml:space="preserve"> </w:t>
+      </w:r>
+      <w:r>
+        <w:rPr>
+          <w:highlight w:val="green"/>
+        </w:rPr>
         <w:t>producto:</w:t>
       </w:r>
       <w:r>
         <w:rPr>
           <w:spacing w:val="-9"/>
-        </w:rPr>
-        <w:t xml:space="preserve"> </w:t>
-      </w:r>
-      <w:r>
+          <w:highlight w:val="green"/>
+        </w:rPr>
+        <w:t xml:space="preserve"> </w:t>
+      </w:r>
+      <w:r>
+        <w:rPr>
+          <w:highlight w:val="green"/>
+        </w:rPr>
         <w:t>GA6-230101507-AA3-EV01</w:t>
       </w:r>
       <w:r>
         <w:rPr>
           <w:spacing w:val="-7"/>
-        </w:rPr>
-        <w:t xml:space="preserve"> </w:t>
-      </w:r>
-      <w:r>
+          <w:highlight w:val="green"/>
+        </w:rPr>
+        <w:t xml:space="preserve"> </w:t>
+      </w:r>
+      <w:r>
+        <w:rPr>
+          <w:highlight w:val="green"/>
+        </w:rPr>
         <w:t>-</w:t>
       </w:r>
       <w:r>
         <w:rPr>
           <w:spacing w:val="-9"/>
-        </w:rPr>
-        <w:t xml:space="preserve"> </w:t>
-      </w:r>
-      <w:r>
+          <w:highlight w:val="green"/>
+        </w:rPr>
+        <w:t xml:space="preserve"> </w:t>
+      </w:r>
+      <w:r>
+        <w:rPr>
+          <w:highlight w:val="green"/>
+        </w:rPr>
         <w:t>Mapa</w:t>
       </w:r>
       <w:r>
         <w:rPr>
           <w:spacing w:val="-9"/>
-        </w:rPr>
-        <w:t xml:space="preserve"> </w:t>
-      </w:r>
-      <w:r>
+          <w:highlight w:val="green"/>
+        </w:rPr>
+        <w:t xml:space="preserve"> </w:t>
+      </w:r>
+      <w:r>
+        <w:rPr>
+          <w:highlight w:val="green"/>
+        </w:rPr>
         <w:t>mental</w:t>
       </w:r>
       <w:r>
         <w:rPr>
           <w:spacing w:val="-9"/>
-        </w:rPr>
-        <w:t xml:space="preserve"> </w:t>
-      </w:r>
-      <w:r>
+          <w:highlight w:val="green"/>
+        </w:rPr>
+        <w:t xml:space="preserve"> </w:t>
+      </w:r>
+      <w:r>
+        <w:rPr>
+          <w:highlight w:val="green"/>
+        </w:rPr>
         <w:t>-</w:t>
       </w:r>
       <w:r>
         <w:rPr>
           <w:spacing w:val="-9"/>
-        </w:rPr>
-        <w:t xml:space="preserve"> </w:t>
-      </w:r>
-      <w:r>
+          <w:highlight w:val="green"/>
+        </w:rPr>
+        <w:t xml:space="preserve"> </w:t>
+      </w:r>
+      <w:r>
+        <w:rPr>
+          <w:highlight w:val="green"/>
+        </w:rPr>
         <w:t>capacidades</w:t>
       </w:r>
       <w:r>
         <w:rPr>
           <w:spacing w:val="-9"/>
-        </w:rPr>
-        <w:t xml:space="preserve"> </w:t>
-      </w:r>
-      <w:r>
+          <w:highlight w:val="green"/>
+        </w:rPr>
+        <w:t xml:space="preserve"> </w:t>
+      </w:r>
+      <w:r>
+        <w:rPr>
+          <w:highlight w:val="green"/>
+        </w:rPr>
         <w:t>físicas</w:t>
       </w:r>
       <w:r>
         <w:rPr>
           <w:spacing w:val="-8"/>
+          <w:highlight w:val="green"/>
         </w:rPr>
         <w:t xml:space="preserve"> </w:t>
       </w:r>
       <w:r>
         <w:rPr>
           <w:spacing w:val="-2"/>
+          <w:highlight w:val="green"/>
         </w:rPr>
         <w:t>condicionales</w:t>
       </w:r>
@@ -33613,181 +33657,181 @@
         <w:spacing w:line="256" w:lineRule="auto"/>
         <w:ind w:left="483" w:right="686" w:hanging="360"/>
         <w:rPr>
-          <w:highlight w:val="yellow"/>
-        </w:rPr>
-      </w:pPr>
-      <w:r>
-        <w:rPr>
-          <w:highlight w:val="yellow"/>
+          <w:highlight w:val="green"/>
+        </w:rPr>
+      </w:pPr>
+      <w:r>
+        <w:rPr>
+          <w:highlight w:val="green"/>
         </w:rPr>
         <w:t>Evidencia</w:t>
       </w:r>
       <w:r>
         <w:rPr>
           <w:spacing w:val="-4"/>
-          <w:highlight w:val="yellow"/>
-        </w:rPr>
-        <w:t xml:space="preserve"> </w:t>
-      </w:r>
-      <w:r>
-        <w:rPr>
-          <w:highlight w:val="yellow"/>
+          <w:highlight w:val="green"/>
+        </w:rPr>
+        <w:t xml:space="preserve"> </w:t>
+      </w:r>
+      <w:r>
+        <w:rPr>
+          <w:highlight w:val="green"/>
         </w:rPr>
         <w:t>de</w:t>
       </w:r>
       <w:r>
         <w:rPr>
           <w:spacing w:val="-4"/>
-          <w:highlight w:val="yellow"/>
-        </w:rPr>
-        <w:t xml:space="preserve"> </w:t>
-      </w:r>
-      <w:r>
-        <w:rPr>
-          <w:highlight w:val="yellow"/>
+          <w:highlight w:val="green"/>
+        </w:rPr>
+        <w:t xml:space="preserve"> </w:t>
+      </w:r>
+      <w:r>
+        <w:rPr>
+          <w:highlight w:val="green"/>
         </w:rPr>
         <w:t>producto:</w:t>
       </w:r>
       <w:r>
         <w:rPr>
           <w:spacing w:val="-5"/>
-          <w:highlight w:val="yellow"/>
-        </w:rPr>
-        <w:t xml:space="preserve"> </w:t>
-      </w:r>
-      <w:r>
-        <w:rPr>
-          <w:highlight w:val="yellow"/>
+          <w:highlight w:val="green"/>
+        </w:rPr>
+        <w:t xml:space="preserve"> </w:t>
+      </w:r>
+      <w:r>
+        <w:rPr>
+          <w:highlight w:val="green"/>
         </w:rPr>
         <w:t>GA6-230101507-AA4-EV01</w:t>
       </w:r>
       <w:r>
         <w:rPr>
           <w:spacing w:val="-2"/>
-          <w:highlight w:val="yellow"/>
-        </w:rPr>
-        <w:t xml:space="preserve"> </w:t>
-      </w:r>
-      <w:r>
-        <w:rPr>
-          <w:highlight w:val="yellow"/>
+          <w:highlight w:val="green"/>
+        </w:rPr>
+        <w:t xml:space="preserve"> </w:t>
+      </w:r>
+      <w:r>
+        <w:rPr>
+          <w:highlight w:val="green"/>
         </w:rPr>
         <w:t>folleto</w:t>
       </w:r>
       <w:r>
         <w:rPr>
           <w:spacing w:val="-6"/>
-          <w:highlight w:val="yellow"/>
-        </w:rPr>
-        <w:t xml:space="preserve"> </w:t>
-      </w:r>
-      <w:r>
-        <w:rPr>
-          <w:highlight w:val="yellow"/>
+          <w:highlight w:val="green"/>
+        </w:rPr>
+        <w:t xml:space="preserve"> </w:t>
+      </w:r>
+      <w:r>
+        <w:rPr>
+          <w:highlight w:val="green"/>
         </w:rPr>
         <w:t>de</w:t>
       </w:r>
       <w:r>
         <w:rPr>
           <w:spacing w:val="-4"/>
-          <w:highlight w:val="yellow"/>
-        </w:rPr>
-        <w:t xml:space="preserve"> </w:t>
-      </w:r>
-      <w:r>
-        <w:rPr>
-          <w:highlight w:val="yellow"/>
+          <w:highlight w:val="green"/>
+        </w:rPr>
+        <w:t xml:space="preserve"> </w:t>
+      </w:r>
+      <w:r>
+        <w:rPr>
+          <w:highlight w:val="green"/>
         </w:rPr>
         <w:t>lesiones</w:t>
       </w:r>
       <w:r>
         <w:rPr>
           <w:spacing w:val="-4"/>
-          <w:highlight w:val="yellow"/>
-        </w:rPr>
-        <w:t xml:space="preserve"> </w:t>
-      </w:r>
-      <w:r>
-        <w:rPr>
-          <w:highlight w:val="yellow"/>
+          <w:highlight w:val="green"/>
+        </w:rPr>
+        <w:t xml:space="preserve"> </w:t>
+      </w:r>
+      <w:r>
+        <w:rPr>
+          <w:highlight w:val="green"/>
         </w:rPr>
         <w:t>más</w:t>
       </w:r>
       <w:r>
         <w:rPr>
           <w:spacing w:val="-4"/>
-          <w:highlight w:val="yellow"/>
-        </w:rPr>
-        <w:t xml:space="preserve"> </w:t>
-      </w:r>
-      <w:r>
-        <w:rPr>
-          <w:highlight w:val="yellow"/>
+          <w:highlight w:val="green"/>
+        </w:rPr>
+        <w:t xml:space="preserve"> </w:t>
+      </w:r>
+      <w:r>
+        <w:rPr>
+          <w:highlight w:val="green"/>
         </w:rPr>
         <w:t>comunes</w:t>
       </w:r>
       <w:r>
         <w:rPr>
           <w:spacing w:val="-7"/>
-          <w:highlight w:val="yellow"/>
-        </w:rPr>
-        <w:t xml:space="preserve"> </w:t>
-      </w:r>
-      <w:r>
-        <w:rPr>
-          <w:highlight w:val="yellow"/>
+          <w:highlight w:val="green"/>
+        </w:rPr>
+        <w:t xml:space="preserve"> </w:t>
+      </w:r>
+      <w:r>
+        <w:rPr>
+          <w:highlight w:val="green"/>
         </w:rPr>
         <w:t>en</w:t>
       </w:r>
       <w:r>
         <w:rPr>
           <w:spacing w:val="-3"/>
-          <w:highlight w:val="yellow"/>
-        </w:rPr>
-        <w:t xml:space="preserve"> </w:t>
-      </w:r>
-      <w:r>
-        <w:rPr>
-          <w:highlight w:val="yellow"/>
+          <w:highlight w:val="green"/>
+        </w:rPr>
+        <w:t xml:space="preserve"> </w:t>
+      </w:r>
+      <w:r>
+        <w:rPr>
+          <w:highlight w:val="green"/>
         </w:rPr>
         <w:t>el</w:t>
       </w:r>
       <w:r>
         <w:rPr>
           <w:spacing w:val="-6"/>
-          <w:highlight w:val="yellow"/>
-        </w:rPr>
-        <w:t xml:space="preserve"> </w:t>
-      </w:r>
-      <w:r>
-        <w:rPr>
-          <w:highlight w:val="yellow"/>
+          <w:highlight w:val="green"/>
+        </w:rPr>
+        <w:t xml:space="preserve"> </w:t>
+      </w:r>
+      <w:r>
+        <w:rPr>
+          <w:highlight w:val="green"/>
         </w:rPr>
         <w:t>trabajo</w:t>
       </w:r>
       <w:r>
         <w:rPr>
           <w:spacing w:val="-3"/>
-          <w:highlight w:val="yellow"/>
-        </w:rPr>
-        <w:t xml:space="preserve"> </w:t>
-      </w:r>
-      <w:r>
-        <w:rPr>
-          <w:highlight w:val="yellow"/>
+          <w:highlight w:val="green"/>
+        </w:rPr>
+        <w:t xml:space="preserve"> </w:t>
+      </w:r>
+      <w:r>
+        <w:rPr>
+          <w:highlight w:val="green"/>
         </w:rPr>
         <w:t>o</w:t>
       </w:r>
       <w:r>
         <w:rPr>
           <w:spacing w:val="-6"/>
-          <w:highlight w:val="yellow"/>
-        </w:rPr>
-        <w:t xml:space="preserve"> </w:t>
-      </w:r>
-      <w:r>
-        <w:rPr>
-          <w:highlight w:val="yellow"/>
+          <w:highlight w:val="green"/>
+        </w:rPr>
+        <w:t xml:space="preserve"> </w:t>
+      </w:r>
+      <w:r>
+        <w:rPr>
+          <w:highlight w:val="green"/>
         </w:rPr>
         <w:t>vida cotidiana, y la importancia de las pausas activas</w:t>
       </w:r>
@@ -36841,91 +36885,91 @@
         </w:tabs>
         <w:ind w:hanging="439"/>
         <w:rPr>
-          <w:highlight w:val="yellow"/>
-        </w:rPr>
-      </w:pPr>
-      <w:r>
-        <w:rPr>
-          <w:highlight w:val="yellow"/>
+          <w:highlight w:val="green"/>
+        </w:rPr>
+      </w:pPr>
+      <w:r>
+        <w:rPr>
+          <w:highlight w:val="green"/>
         </w:rPr>
         <w:t>Evidencia</w:t>
       </w:r>
       <w:r>
         <w:rPr>
           <w:spacing w:val="-12"/>
-          <w:highlight w:val="yellow"/>
-        </w:rPr>
-        <w:t xml:space="preserve"> </w:t>
-      </w:r>
-      <w:r>
-        <w:rPr>
-          <w:highlight w:val="yellow"/>
+          <w:highlight w:val="green"/>
+        </w:rPr>
+        <w:t xml:space="preserve"> </w:t>
+      </w:r>
+      <w:r>
+        <w:rPr>
+          <w:highlight w:val="green"/>
         </w:rPr>
         <w:t>de</w:t>
       </w:r>
       <w:r>
         <w:rPr>
           <w:spacing w:val="-12"/>
-          <w:highlight w:val="yellow"/>
-        </w:rPr>
-        <w:t xml:space="preserve"> </w:t>
-      </w:r>
-      <w:r>
-        <w:rPr>
-          <w:highlight w:val="yellow"/>
+          <w:highlight w:val="green"/>
+        </w:rPr>
+        <w:t xml:space="preserve"> </w:t>
+      </w:r>
+      <w:r>
+        <w:rPr>
+          <w:highlight w:val="green"/>
         </w:rPr>
         <w:t>conocimiento:</w:t>
       </w:r>
       <w:r>
         <w:rPr>
           <w:spacing w:val="-12"/>
-          <w:highlight w:val="yellow"/>
-        </w:rPr>
-        <w:t xml:space="preserve"> </w:t>
-      </w:r>
-      <w:r>
-        <w:rPr>
-          <w:highlight w:val="yellow"/>
+          <w:highlight w:val="green"/>
+        </w:rPr>
+        <w:t xml:space="preserve"> </w:t>
+      </w:r>
+      <w:r>
+        <w:rPr>
+          <w:highlight w:val="green"/>
         </w:rPr>
         <w:t>GA6-240202501-AA1-EV01</w:t>
       </w:r>
       <w:r>
         <w:rPr>
           <w:spacing w:val="-12"/>
-          <w:highlight w:val="yellow"/>
-        </w:rPr>
-        <w:t xml:space="preserve"> </w:t>
-      </w:r>
-      <w:r>
-        <w:rPr>
-          <w:highlight w:val="yellow"/>
+          <w:highlight w:val="green"/>
+        </w:rPr>
+        <w:t xml:space="preserve"> </w:t>
+      </w:r>
+      <w:r>
+        <w:rPr>
+          <w:highlight w:val="green"/>
         </w:rPr>
         <w:t>-</w:t>
       </w:r>
       <w:r>
         <w:rPr>
           <w:spacing w:val="-9"/>
-          <w:highlight w:val="yellow"/>
-        </w:rPr>
-        <w:t xml:space="preserve"> </w:t>
-      </w:r>
-      <w:r>
-        <w:rPr>
-          <w:highlight w:val="yellow"/>
+          <w:highlight w:val="green"/>
+        </w:rPr>
+        <w:t xml:space="preserve"> </w:t>
+      </w:r>
+      <w:r>
+        <w:rPr>
+          <w:highlight w:val="green"/>
         </w:rPr>
         <w:t>Documento</w:t>
       </w:r>
       <w:r>
         <w:rPr>
           <w:spacing w:val="-12"/>
-          <w:highlight w:val="yellow"/>
+          <w:highlight w:val="green"/>
         </w:rPr>
         <w:t xml:space="preserve"> </w:t>
       </w:r>
       <w:r>
         <w:rPr>
           <w:spacing w:val="-2"/>
-          <w:highlight w:val="yellow"/>
+          <w:highlight w:val="green"/>
         </w:rPr>
         <w:t>escrito</w:t>
       </w:r>
@@ -42659,65 +42703,65 @@
         </w:tabs>
         <w:ind w:left="800" w:hanging="232"/>
         <w:rPr>
-          <w:highlight w:val="yellow"/>
-        </w:rPr>
-      </w:pPr>
-      <w:r>
-        <w:rPr>
-          <w:highlight w:val="yellow"/>
+          <w:highlight w:val="green"/>
+        </w:rPr>
+      </w:pPr>
+      <w:r>
+        <w:rPr>
+          <w:highlight w:val="green"/>
         </w:rPr>
         <w:t>Evidencia</w:t>
       </w:r>
       <w:r>
         <w:rPr>
           <w:spacing w:val="-13"/>
-          <w:highlight w:val="yellow"/>
-        </w:rPr>
-        <w:t xml:space="preserve"> </w:t>
-      </w:r>
-      <w:r>
-        <w:rPr>
-          <w:highlight w:val="yellow"/>
+          <w:highlight w:val="green"/>
+        </w:rPr>
+        <w:t xml:space="preserve"> </w:t>
+      </w:r>
+      <w:r>
+        <w:rPr>
+          <w:highlight w:val="green"/>
         </w:rPr>
         <w:t>de</w:t>
       </w:r>
       <w:r>
         <w:rPr>
           <w:spacing w:val="-13"/>
-          <w:highlight w:val="yellow"/>
-        </w:rPr>
-        <w:t xml:space="preserve"> </w:t>
-      </w:r>
-      <w:r>
-        <w:rPr>
-          <w:highlight w:val="yellow"/>
+          <w:highlight w:val="green"/>
+        </w:rPr>
+        <w:t xml:space="preserve"> </w:t>
+      </w:r>
+      <w:r>
+        <w:rPr>
+          <w:highlight w:val="green"/>
         </w:rPr>
         <w:t>desempeño:</w:t>
       </w:r>
       <w:r>
         <w:rPr>
           <w:spacing w:val="-11"/>
-          <w:highlight w:val="yellow"/>
-        </w:rPr>
-        <w:t xml:space="preserve"> </w:t>
-      </w:r>
-      <w:r>
-        <w:rPr>
-          <w:highlight w:val="yellow"/>
+          <w:highlight w:val="green"/>
+        </w:rPr>
+        <w:t xml:space="preserve"> </w:t>
+      </w:r>
+      <w:r>
+        <w:rPr>
+          <w:highlight w:val="green"/>
         </w:rPr>
         <w:t>GA6-240202501-AA1-EV03</w:t>
       </w:r>
       <w:r>
         <w:rPr>
           <w:spacing w:val="-13"/>
-          <w:highlight w:val="yellow"/>
+          <w:highlight w:val="green"/>
         </w:rPr>
         <w:t xml:space="preserve"> </w:t>
       </w:r>
       <w:r>
         <w:rPr>
           <w:spacing w:val="-4"/>
-          <w:highlight w:val="yellow"/>
+          <w:highlight w:val="green"/>
         </w:rPr>
         <w:t>Foro</w:t>
       </w:r>
@@ -50509,11 +50553,13 @@
               <w:ind w:left="115" w:right="108"/>
               <w:rPr>
                 <w:sz w:val="20"/>
+                <w:highlight w:val="green"/>
               </w:rPr>
             </w:pPr>
             <w:r>
               <w:rPr>
                 <w:sz w:val="20"/>
+                <w:highlight w:val="green"/>
               </w:rPr>
               <w:t>Evidencia de desempeño:</w:t>
             </w:r>
@@ -50521,6 +50567,7 @@
               <w:rPr>
                 <w:spacing w:val="40"/>
                 <w:sz w:val="20"/>
+                <w:highlight w:val="green"/>
               </w:rPr>
               <w:t xml:space="preserve"> </w:t>
             </w:r>
@@ -50528,12 +50575,14 @@
               <w:rPr>
                 <w:spacing w:val="-4"/>
                 <w:sz w:val="20"/>
+                <w:highlight w:val="green"/>
               </w:rPr>
               <w:t>Foro</w:t>
             </w:r>
             <w:r>
               <w:rPr>
                 <w:sz w:val="20"/>
+                <w:highlight w:val="green"/>
               </w:rPr>
               <w:tab/>
             </w:r>
@@ -50541,12 +50590,14 @@
               <w:rPr>
                 <w:spacing w:val="-2"/>
                 <w:sz w:val="20"/>
+                <w:highlight w:val="green"/>
               </w:rPr>
               <w:t>temático</w:t>
             </w:r>
             <w:r>
               <w:rPr>
                 <w:sz w:val="20"/>
+                <w:highlight w:val="green"/>
               </w:rPr>
               <w:tab/>
             </w:r>
@@ -50554,12 +50605,14 @@
               <w:rPr>
                 <w:spacing w:val="-2"/>
                 <w:sz w:val="20"/>
+                <w:highlight w:val="green"/>
               </w:rPr>
               <w:t xml:space="preserve">denominado </w:t>
             </w:r>
             <w:r>
               <w:rPr>
                 <w:sz w:val="20"/>
+                <w:highlight w:val="green"/>
               </w:rPr>
               <w:t>Establecer</w:t>
             </w:r>
@@ -50567,12 +50620,14 @@
               <w:rPr>
                 <w:spacing w:val="80"/>
                 <w:sz w:val="20"/>
+                <w:highlight w:val="green"/>
               </w:rPr>
               <w:t xml:space="preserve"> </w:t>
             </w:r>
             <w:r>
               <w:rPr>
                 <w:sz w:val="20"/>
+                <w:highlight w:val="green"/>
               </w:rPr>
               <w:t>las</w:t>
             </w:r>
@@ -50580,12 +50635,14 @@
               <w:rPr>
                 <w:spacing w:val="80"/>
                 <w:sz w:val="20"/>
+                <w:highlight w:val="green"/>
               </w:rPr>
               <w:t xml:space="preserve"> </w:t>
             </w:r>
             <w:r>
               <w:rPr>
                 <w:sz w:val="20"/>
+                <w:highlight w:val="green"/>
               </w:rPr>
               <w:t>técnicas</w:t>
             </w:r>
@@ -50593,12 +50650,14 @@
               <w:rPr>
                 <w:spacing w:val="80"/>
                 <w:sz w:val="20"/>
+                <w:highlight w:val="green"/>
               </w:rPr>
               <w:t xml:space="preserve"> </w:t>
             </w:r>
             <w:r>
               <w:rPr>
                 <w:sz w:val="20"/>
+                <w:highlight w:val="green"/>
               </w:rPr>
               <w:t>de coordinación motriz.</w:t>
             </w:r>
@@ -50620,6 +50679,7 @@
                 <w:b/>
                 <w:spacing w:val="-2"/>
                 <w:sz w:val="20"/>
+                <w:highlight w:val="green"/>
               </w:rPr>
               <w:t>GA6-230101507-AA1-</w:t>
             </w:r>
@@ -50629,6 +50689,7 @@
                 <w:b/>
                 <w:spacing w:val="-4"/>
                 <w:sz w:val="20"/>
+                <w:highlight w:val="green"/>
               </w:rPr>
               <w:t>EV01</w:t>
             </w:r>
@@ -52838,11 +52899,13 @@
               <w:ind w:left="114" w:right="310"/>
               <w:rPr>
                 <w:sz w:val="20"/>
+                <w:highlight w:val="green"/>
               </w:rPr>
             </w:pPr>
             <w:r>
               <w:rPr>
                 <w:sz w:val="20"/>
+                <w:highlight w:val="green"/>
               </w:rPr>
               <w:t>Evidencia</w:t>
             </w:r>
@@ -52850,12 +52913,14 @@
               <w:rPr>
                 <w:spacing w:val="-14"/>
                 <w:sz w:val="20"/>
+                <w:highlight w:val="green"/>
               </w:rPr>
               <w:t xml:space="preserve"> </w:t>
             </w:r>
             <w:r>
               <w:rPr>
                 <w:sz w:val="20"/>
+                <w:highlight w:val="green"/>
               </w:rPr>
               <w:t>de</w:t>
             </w:r>
@@ -52863,12 +52928,14 @@
               <w:rPr>
                 <w:spacing w:val="-14"/>
                 <w:sz w:val="20"/>
+                <w:highlight w:val="green"/>
               </w:rPr>
               <w:t xml:space="preserve"> </w:t>
             </w:r>
             <w:r>
               <w:rPr>
                 <w:sz w:val="20"/>
+                <w:highlight w:val="green"/>
               </w:rPr>
               <w:t xml:space="preserve">desempeño: </w:t>
             </w:r>
@@ -52876,6 +52943,7 @@
               <w:rPr>
                 <w:spacing w:val="-4"/>
                 <w:sz w:val="20"/>
+                <w:highlight w:val="green"/>
               </w:rPr>
               <w:t>Foro</w:t>
             </w:r>
@@ -52897,6 +52965,7 @@
                 <w:b/>
                 <w:spacing w:val="-2"/>
                 <w:sz w:val="20"/>
+                <w:highlight w:val="green"/>
               </w:rPr>
               <w:t>GA6-240202501-AA1EV03</w:t>
             </w:r>

</xml_diff>

<commit_message>
update evidencias guia 8
</commit_message>
<xml_diff>
--- a/Ejecucion/GUIA-6/Guia_aprendizaje_6.docx
+++ b/Ejecucion/GUIA-6/Guia_aprendizaje_6.docx
@@ -30260,162 +30260,162 @@
         <w:spacing w:line="256" w:lineRule="auto"/>
         <w:ind w:left="481" w:right="688" w:hanging="360"/>
         <w:rPr>
-          <w:highlight w:val="red"/>
-        </w:rPr>
-      </w:pPr>
-      <w:r>
-        <w:rPr>
-          <w:highlight w:val="red"/>
+          <w:highlight w:val="green"/>
+        </w:rPr>
+      </w:pPr>
+      <w:r>
+        <w:rPr>
+          <w:highlight w:val="green"/>
         </w:rPr>
         <w:t>Evidencia</w:t>
       </w:r>
       <w:r>
         <w:rPr>
           <w:spacing w:val="-8"/>
-          <w:highlight w:val="red"/>
-        </w:rPr>
-        <w:t xml:space="preserve"> </w:t>
-      </w:r>
-      <w:r>
-        <w:rPr>
-          <w:highlight w:val="red"/>
+          <w:highlight w:val="green"/>
+        </w:rPr>
+        <w:t xml:space="preserve"> </w:t>
+      </w:r>
+      <w:r>
+        <w:rPr>
+          <w:highlight w:val="green"/>
         </w:rPr>
         <w:t>de</w:t>
       </w:r>
       <w:r>
         <w:rPr>
           <w:spacing w:val="-5"/>
-          <w:highlight w:val="red"/>
-        </w:rPr>
-        <w:t xml:space="preserve"> </w:t>
-      </w:r>
-      <w:r>
-        <w:rPr>
-          <w:highlight w:val="red"/>
+          <w:highlight w:val="green"/>
+        </w:rPr>
+        <w:t xml:space="preserve"> </w:t>
+      </w:r>
+      <w:r>
+        <w:rPr>
+          <w:highlight w:val="green"/>
         </w:rPr>
         <w:t>producto:</w:t>
       </w:r>
       <w:r>
         <w:rPr>
           <w:spacing w:val="-6"/>
-          <w:highlight w:val="red"/>
-        </w:rPr>
-        <w:t xml:space="preserve"> </w:t>
-      </w:r>
-      <w:r>
-        <w:rPr>
-          <w:highlight w:val="red"/>
+          <w:highlight w:val="green"/>
+        </w:rPr>
+        <w:t xml:space="preserve"> </w:t>
+      </w:r>
+      <w:r>
+        <w:rPr>
+          <w:highlight w:val="green"/>
         </w:rPr>
         <w:t>GA6-230101507-AA3-EV02</w:t>
       </w:r>
       <w:r>
         <w:rPr>
           <w:spacing w:val="-5"/>
-          <w:highlight w:val="red"/>
-        </w:rPr>
-        <w:t xml:space="preserve"> </w:t>
-      </w:r>
-      <w:r>
-        <w:rPr>
-          <w:highlight w:val="red"/>
+          <w:highlight w:val="green"/>
+        </w:rPr>
+        <w:t xml:space="preserve"> </w:t>
+      </w:r>
+      <w:r>
+        <w:rPr>
+          <w:highlight w:val="green"/>
         </w:rPr>
         <w:t>-</w:t>
       </w:r>
       <w:r>
         <w:rPr>
           <w:spacing w:val="-6"/>
-          <w:highlight w:val="red"/>
-        </w:rPr>
-        <w:t xml:space="preserve"> </w:t>
-      </w:r>
-      <w:r>
-        <w:rPr>
-          <w:highlight w:val="red"/>
+          <w:highlight w:val="green"/>
+        </w:rPr>
+        <w:t xml:space="preserve"> </w:t>
+      </w:r>
+      <w:r>
+        <w:rPr>
+          <w:highlight w:val="green"/>
         </w:rPr>
         <w:t>Ficha</w:t>
       </w:r>
       <w:r>
         <w:rPr>
           <w:spacing w:val="-8"/>
-          <w:highlight w:val="red"/>
-        </w:rPr>
-        <w:t xml:space="preserve"> </w:t>
-      </w:r>
-      <w:r>
-        <w:rPr>
-          <w:highlight w:val="red"/>
+          <w:highlight w:val="green"/>
+        </w:rPr>
+        <w:t xml:space="preserve"> </w:t>
+      </w:r>
+      <w:r>
+        <w:rPr>
+          <w:highlight w:val="green"/>
         </w:rPr>
         <w:t>antropométrica</w:t>
       </w:r>
       <w:r>
         <w:rPr>
           <w:spacing w:val="-8"/>
-          <w:highlight w:val="red"/>
-        </w:rPr>
-        <w:t xml:space="preserve"> </w:t>
-      </w:r>
-      <w:r>
-        <w:rPr>
-          <w:highlight w:val="red"/>
+          <w:highlight w:val="green"/>
+        </w:rPr>
+        <w:t xml:space="preserve"> </w:t>
+      </w:r>
+      <w:r>
+        <w:rPr>
+          <w:highlight w:val="green"/>
         </w:rPr>
         <w:t>de</w:t>
       </w:r>
       <w:r>
         <w:rPr>
           <w:spacing w:val="-5"/>
-          <w:highlight w:val="red"/>
-        </w:rPr>
-        <w:t xml:space="preserve"> </w:t>
-      </w:r>
-      <w:r>
-        <w:rPr>
-          <w:highlight w:val="red"/>
+          <w:highlight w:val="green"/>
+        </w:rPr>
+        <w:t xml:space="preserve"> </w:t>
+      </w:r>
+      <w:r>
+        <w:rPr>
+          <w:highlight w:val="green"/>
         </w:rPr>
         <w:t>valoración</w:t>
       </w:r>
       <w:r>
         <w:rPr>
           <w:spacing w:val="-7"/>
-          <w:highlight w:val="red"/>
-        </w:rPr>
-        <w:t xml:space="preserve"> </w:t>
-      </w:r>
-      <w:r>
-        <w:rPr>
-          <w:highlight w:val="red"/>
+          <w:highlight w:val="green"/>
+        </w:rPr>
+        <w:t xml:space="preserve"> </w:t>
+      </w:r>
+      <w:r>
+        <w:rPr>
+          <w:highlight w:val="green"/>
         </w:rPr>
         <w:t>de</w:t>
       </w:r>
       <w:r>
         <w:rPr>
           <w:spacing w:val="-5"/>
-          <w:highlight w:val="red"/>
-        </w:rPr>
-        <w:t xml:space="preserve"> </w:t>
-      </w:r>
-      <w:r>
-        <w:rPr>
-          <w:highlight w:val="red"/>
+          <w:highlight w:val="green"/>
+        </w:rPr>
+        <w:t xml:space="preserve"> </w:t>
+      </w:r>
+      <w:r>
+        <w:rPr>
+          <w:highlight w:val="green"/>
         </w:rPr>
         <w:t>la</w:t>
       </w:r>
       <w:r>
         <w:rPr>
           <w:spacing w:val="-8"/>
-          <w:highlight w:val="red"/>
-        </w:rPr>
-        <w:t xml:space="preserve"> </w:t>
-      </w:r>
-      <w:r>
-        <w:rPr>
-          <w:highlight w:val="red"/>
+          <w:highlight w:val="green"/>
+        </w:rPr>
+        <w:t xml:space="preserve"> </w:t>
+      </w:r>
+      <w:r>
+        <w:rPr>
+          <w:highlight w:val="green"/>
         </w:rPr>
         <w:t xml:space="preserve">condición </w:t>
       </w:r>
       <w:r>
         <w:rPr>
           <w:spacing w:val="-2"/>
-          <w:highlight w:val="red"/>
+          <w:highlight w:val="green"/>
         </w:rPr>
         <w:t>física</w:t>
       </w:r>
@@ -39465,67 +39465,67 @@
           <w:tab w:val="left" w:pos="800"/>
         </w:tabs>
         <w:spacing w:before="1"/>
-        <w:ind w:left="800" w:hanging="232"/>
-        <w:rPr>
-          <w:highlight w:val="yellow"/>
-        </w:rPr>
-      </w:pPr>
-      <w:r>
-        <w:rPr>
-          <w:highlight w:val="yellow"/>
+        <w:ind w:hanging="232"/>
+        <w:rPr>
+          <w:highlight w:val="green"/>
+        </w:rPr>
+      </w:pPr>
+      <w:r>
+        <w:rPr>
+          <w:highlight w:val="green"/>
         </w:rPr>
         <w:t>Evidencia</w:t>
       </w:r>
       <w:r>
         <w:rPr>
           <w:spacing w:val="-13"/>
-          <w:highlight w:val="yellow"/>
-        </w:rPr>
-        <w:t xml:space="preserve"> </w:t>
-      </w:r>
-      <w:r>
-        <w:rPr>
-          <w:highlight w:val="yellow"/>
+          <w:highlight w:val="green"/>
+        </w:rPr>
+        <w:t xml:space="preserve"> </w:t>
+      </w:r>
+      <w:r>
+        <w:rPr>
+          <w:highlight w:val="green"/>
         </w:rPr>
         <w:t>de</w:t>
       </w:r>
       <w:r>
         <w:rPr>
           <w:spacing w:val="-13"/>
-          <w:highlight w:val="yellow"/>
-        </w:rPr>
-        <w:t xml:space="preserve"> </w:t>
-      </w:r>
-      <w:r>
-        <w:rPr>
-          <w:highlight w:val="yellow"/>
+          <w:highlight w:val="green"/>
+        </w:rPr>
+        <w:t xml:space="preserve"> </w:t>
+      </w:r>
+      <w:r>
+        <w:rPr>
+          <w:highlight w:val="green"/>
         </w:rPr>
         <w:t>producto:</w:t>
       </w:r>
       <w:r>
         <w:rPr>
           <w:spacing w:val="-5"/>
-          <w:highlight w:val="yellow"/>
-        </w:rPr>
-        <w:t xml:space="preserve"> </w:t>
-      </w:r>
-      <w:r>
-        <w:rPr>
-          <w:highlight w:val="yellow"/>
+          <w:highlight w:val="green"/>
+        </w:rPr>
+        <w:t xml:space="preserve"> </w:t>
+      </w:r>
+      <w:r>
+        <w:rPr>
+          <w:highlight w:val="green"/>
         </w:rPr>
         <w:t>GA6-240202501-AA1-EV02</w:t>
       </w:r>
       <w:r>
         <w:rPr>
           <w:spacing w:val="-13"/>
-          <w:highlight w:val="yellow"/>
+          <w:highlight w:val="green"/>
         </w:rPr>
         <w:t xml:space="preserve"> </w:t>
       </w:r>
       <w:r>
         <w:rPr>
           <w:spacing w:val="-2"/>
-          <w:highlight w:val="yellow"/>
+          <w:highlight w:val="green"/>
         </w:rPr>
         <w:t>Video</w:t>
       </w:r>
@@ -42701,7 +42701,7 @@
         <w:tabs>
           <w:tab w:val="left" w:pos="800"/>
         </w:tabs>
-        <w:ind w:left="800" w:hanging="232"/>
+        <w:ind w:hanging="232"/>
         <w:rPr>
           <w:highlight w:val="green"/>
         </w:rPr>
@@ -62060,7 +62060,7 @@
       <w:lvlText w:val="❖"/>
       <w:lvlJc w:val="left"/>
       <w:pPr>
-        <w:ind w:left="801" w:hanging="233"/>
+        <w:ind w:left="800" w:hanging="233"/>
       </w:pPr>
       <w:rPr>
         <w:rFonts w:ascii="Segoe UI Symbol" w:eastAsia="Segoe UI Symbol" w:hAnsi="Segoe UI Symbol" w:cs="Segoe UI Symbol" w:hint="default"/>

</xml_diff>